<commit_message>
Created Test Suits for tasks 10.1-10.3
</commit_message>
<xml_diff>
--- a/lab10/Report/ЛР10.docx
+++ b/lab10/Report/ЛР10.docx
@@ -3650,17 +3650,7 @@
           <w:sz w:val="28"/>
           <w:szCs w:val="28"/>
         </w:rPr>
-        <w:t>Відкриття файлу, перевірка успішного відкр</w:t>
-      </w:r>
-      <w:bookmarkStart w:id="0" w:name="_GoBack"/>
-      <w:bookmarkEnd w:id="0"/>
-      <w:r>
-        <w:rPr>
-          <w:color w:val="000000" w:themeColor="text1"/>
-          <w:sz w:val="28"/>
-          <w:szCs w:val="28"/>
-        </w:rPr>
-        <w:t xml:space="preserve">иття, </w:t>
+        <w:t xml:space="preserve">Відкриття файлу, перевірка успішного відкриття, </w:t>
       </w:r>
       <w:proofErr w:type="spellStart"/>
       <w:r>
@@ -3695,54 +3685,34 @@
         <w:spacing w:line="360" w:lineRule="auto"/>
         <w:jc w:val="both"/>
         <w:rPr>
-          <w:rStyle w:val="HTMLCode"/>
-          <w:rFonts w:ascii="Times New Roman" w:hAnsi="Times New Roman" w:cs="Times New Roman"/>
-          <w:color w:val="000000" w:themeColor="text1"/>
-          <w:sz w:val="28"/>
-          <w:szCs w:val="28"/>
-        </w:rPr>
-      </w:pPr>
-      <w:proofErr w:type="spellStart"/>
-      <w:r>
-        <w:rPr>
-          <w:rStyle w:val="HTMLCode"/>
-          <w:rFonts w:ascii="Times New Roman" w:hAnsi="Times New Roman" w:cs="Times New Roman"/>
-          <w:color w:val="000000" w:themeColor="text1"/>
-          <w:sz w:val="28"/>
-          <w:szCs w:val="28"/>
+          <w:rStyle w:val="SubtleEmphasis"/>
+        </w:rPr>
+      </w:pPr>
+      <w:proofErr w:type="spellStart"/>
+      <w:r>
+        <w:rPr>
+          <w:rStyle w:val="SubtleEmphasis"/>
         </w:rPr>
         <w:t>function</w:t>
       </w:r>
       <w:proofErr w:type="spellEnd"/>
       <w:r>
         <w:rPr>
-          <w:rStyle w:val="HTMLCode"/>
-          <w:rFonts w:ascii="Times New Roman" w:hAnsi="Times New Roman" w:cs="Times New Roman"/>
-          <w:color w:val="000000" w:themeColor="text1"/>
-          <w:sz w:val="28"/>
-          <w:szCs w:val="28"/>
+          <w:rStyle w:val="SubtleEmphasis"/>
         </w:rPr>
         <w:t xml:space="preserve"> processTask10_2(</w:t>
       </w:r>
       <w:proofErr w:type="spellStart"/>
       <w:r>
         <w:rPr>
-          <w:rStyle w:val="HTMLCode"/>
-          <w:rFonts w:ascii="Times New Roman" w:hAnsi="Times New Roman" w:cs="Times New Roman"/>
-          <w:color w:val="000000" w:themeColor="text1"/>
-          <w:sz w:val="28"/>
-          <w:szCs w:val="28"/>
+          <w:rStyle w:val="SubtleEmphasis"/>
         </w:rPr>
         <w:t>inputFileName</w:t>
       </w:r>
       <w:proofErr w:type="spellEnd"/>
       <w:r>
         <w:rPr>
-          <w:rStyle w:val="HTMLCode"/>
-          <w:rFonts w:ascii="Times New Roman" w:hAnsi="Times New Roman" w:cs="Times New Roman"/>
-          <w:color w:val="000000" w:themeColor="text1"/>
-          <w:sz w:val="28"/>
-          <w:szCs w:val="28"/>
+          <w:rStyle w:val="SubtleEmphasis"/>
         </w:rPr>
         <w:t>):</w:t>
       </w:r>
@@ -3753,31 +3723,19 @@
         <w:spacing w:line="360" w:lineRule="auto"/>
         <w:jc w:val="both"/>
         <w:rPr>
-          <w:rStyle w:val="HTMLCode"/>
-          <w:rFonts w:ascii="Times New Roman" w:hAnsi="Times New Roman" w:cs="Times New Roman"/>
-          <w:color w:val="000000" w:themeColor="text1"/>
-          <w:sz w:val="28"/>
-          <w:szCs w:val="28"/>
-        </w:rPr>
-      </w:pPr>
-      <w:r>
-        <w:rPr>
-          <w:rStyle w:val="HTMLCode"/>
-          <w:rFonts w:ascii="Times New Roman" w:hAnsi="Times New Roman" w:cs="Times New Roman"/>
-          <w:color w:val="000000" w:themeColor="text1"/>
-          <w:sz w:val="28"/>
-          <w:szCs w:val="28"/>
+          <w:rStyle w:val="SubtleEmphasis"/>
+        </w:rPr>
+      </w:pPr>
+      <w:r>
+        <w:rPr>
+          <w:rStyle w:val="SubtleEmphasis"/>
         </w:rPr>
         <w:t xml:space="preserve">    // Відкриття файлу у режимі </w:t>
       </w:r>
       <w:proofErr w:type="spellStart"/>
       <w:r>
         <w:rPr>
-          <w:rStyle w:val="HTMLCode"/>
-          <w:rFonts w:ascii="Times New Roman" w:hAnsi="Times New Roman" w:cs="Times New Roman"/>
-          <w:color w:val="000000" w:themeColor="text1"/>
-          <w:sz w:val="28"/>
-          <w:szCs w:val="28"/>
+          <w:rStyle w:val="SubtleEmphasis"/>
         </w:rPr>
         <w:t>дозапису</w:t>
       </w:r>
@@ -3789,164 +3747,103 @@
         <w:spacing w:line="360" w:lineRule="auto"/>
         <w:jc w:val="both"/>
         <w:rPr>
-          <w:rStyle w:val="HTMLCode"/>
-          <w:rFonts w:ascii="Times New Roman" w:hAnsi="Times New Roman" w:cs="Times New Roman"/>
-          <w:color w:val="000000" w:themeColor="text1"/>
-          <w:sz w:val="28"/>
-          <w:szCs w:val="28"/>
-        </w:rPr>
-      </w:pPr>
-      <w:r>
-        <w:rPr>
-          <w:rStyle w:val="HTMLCode"/>
-          <w:rFonts w:ascii="Times New Roman" w:hAnsi="Times New Roman" w:cs="Times New Roman"/>
-          <w:color w:val="000000" w:themeColor="text1"/>
-          <w:sz w:val="28"/>
-          <w:szCs w:val="28"/>
-        </w:rPr>
-        <w:lastRenderedPageBreak/>
+          <w:rStyle w:val="SubtleEmphasis"/>
+        </w:rPr>
+      </w:pPr>
+      <w:r>
+        <w:rPr>
+          <w:rStyle w:val="SubtleEmphasis"/>
+        </w:rPr>
         <w:t xml:space="preserve">    </w:t>
       </w:r>
       <w:proofErr w:type="spellStart"/>
       <w:r>
         <w:rPr>
-          <w:rStyle w:val="HTMLCode"/>
-          <w:rFonts w:ascii="Times New Roman" w:hAnsi="Times New Roman" w:cs="Times New Roman"/>
-          <w:color w:val="000000" w:themeColor="text1"/>
-          <w:sz w:val="28"/>
-          <w:szCs w:val="28"/>
+          <w:rStyle w:val="SubtleEmphasis"/>
         </w:rPr>
         <w:t>open</w:t>
       </w:r>
       <w:proofErr w:type="spellEnd"/>
       <w:r>
         <w:rPr>
-          <w:rStyle w:val="HTMLCode"/>
-          <w:rFonts w:ascii="Times New Roman" w:hAnsi="Times New Roman" w:cs="Times New Roman"/>
-          <w:color w:val="000000" w:themeColor="text1"/>
-          <w:sz w:val="28"/>
-          <w:szCs w:val="28"/>
+          <w:rStyle w:val="SubtleEmphasis"/>
         </w:rPr>
         <w:t xml:space="preserve"> </w:t>
       </w:r>
       <w:proofErr w:type="spellStart"/>
       <w:r>
         <w:rPr>
-          <w:rStyle w:val="HTMLCode"/>
-          <w:rFonts w:ascii="Times New Roman" w:hAnsi="Times New Roman" w:cs="Times New Roman"/>
-          <w:color w:val="000000" w:themeColor="text1"/>
-          <w:sz w:val="28"/>
-          <w:szCs w:val="28"/>
+          <w:rStyle w:val="SubtleEmphasis"/>
         </w:rPr>
         <w:t>inputFileName</w:t>
       </w:r>
       <w:proofErr w:type="spellEnd"/>
       <w:r>
         <w:rPr>
-          <w:rStyle w:val="HTMLCode"/>
-          <w:rFonts w:ascii="Times New Roman" w:hAnsi="Times New Roman" w:cs="Times New Roman"/>
-          <w:color w:val="000000" w:themeColor="text1"/>
-          <w:sz w:val="28"/>
-          <w:szCs w:val="28"/>
+          <w:rStyle w:val="SubtleEmphasis"/>
         </w:rPr>
         <w:t xml:space="preserve"> </w:t>
       </w:r>
       <w:proofErr w:type="spellStart"/>
       <w:r>
         <w:rPr>
-          <w:rStyle w:val="HTMLCode"/>
-          <w:rFonts w:ascii="Times New Roman" w:hAnsi="Times New Roman" w:cs="Times New Roman"/>
-          <w:color w:val="000000" w:themeColor="text1"/>
-          <w:sz w:val="28"/>
-          <w:szCs w:val="28"/>
+          <w:rStyle w:val="SubtleEmphasis"/>
         </w:rPr>
         <w:t>as</w:t>
       </w:r>
       <w:proofErr w:type="spellEnd"/>
       <w:r>
         <w:rPr>
-          <w:rStyle w:val="HTMLCode"/>
-          <w:rFonts w:ascii="Times New Roman" w:hAnsi="Times New Roman" w:cs="Times New Roman"/>
-          <w:color w:val="000000" w:themeColor="text1"/>
-          <w:sz w:val="28"/>
-          <w:szCs w:val="28"/>
+          <w:rStyle w:val="SubtleEmphasis"/>
         </w:rPr>
         <w:t xml:space="preserve"> </w:t>
       </w:r>
       <w:proofErr w:type="spellStart"/>
       <w:r>
         <w:rPr>
-          <w:rStyle w:val="HTMLCode"/>
-          <w:rFonts w:ascii="Times New Roman" w:hAnsi="Times New Roman" w:cs="Times New Roman"/>
-          <w:color w:val="000000" w:themeColor="text1"/>
-          <w:sz w:val="28"/>
-          <w:szCs w:val="28"/>
+          <w:rStyle w:val="SubtleEmphasis"/>
         </w:rPr>
         <w:t>file</w:t>
       </w:r>
       <w:proofErr w:type="spellEnd"/>
       <w:r>
         <w:rPr>
-          <w:rStyle w:val="HTMLCode"/>
-          <w:rFonts w:ascii="Times New Roman" w:hAnsi="Times New Roman" w:cs="Times New Roman"/>
-          <w:color w:val="000000" w:themeColor="text1"/>
-          <w:sz w:val="28"/>
-          <w:szCs w:val="28"/>
+          <w:rStyle w:val="SubtleEmphasis"/>
         </w:rPr>
         <w:t xml:space="preserve"> </w:t>
       </w:r>
       <w:proofErr w:type="spellStart"/>
       <w:r>
         <w:rPr>
-          <w:rStyle w:val="HTMLCode"/>
-          <w:rFonts w:ascii="Times New Roman" w:hAnsi="Times New Roman" w:cs="Times New Roman"/>
-          <w:color w:val="000000" w:themeColor="text1"/>
-          <w:sz w:val="28"/>
-          <w:szCs w:val="28"/>
+          <w:rStyle w:val="SubtleEmphasis"/>
         </w:rPr>
         <w:t>in</w:t>
       </w:r>
       <w:proofErr w:type="spellEnd"/>
       <w:r>
         <w:rPr>
-          <w:rStyle w:val="HTMLCode"/>
-          <w:rFonts w:ascii="Times New Roman" w:hAnsi="Times New Roman" w:cs="Times New Roman"/>
-          <w:color w:val="000000" w:themeColor="text1"/>
-          <w:sz w:val="28"/>
-          <w:szCs w:val="28"/>
+          <w:rStyle w:val="SubtleEmphasis"/>
         </w:rPr>
         <w:t xml:space="preserve"> </w:t>
       </w:r>
       <w:proofErr w:type="spellStart"/>
       <w:r>
         <w:rPr>
-          <w:rStyle w:val="HTMLCode"/>
-          <w:rFonts w:ascii="Times New Roman" w:hAnsi="Times New Roman" w:cs="Times New Roman"/>
-          <w:color w:val="000000" w:themeColor="text1"/>
-          <w:sz w:val="28"/>
-          <w:szCs w:val="28"/>
+          <w:rStyle w:val="SubtleEmphasis"/>
         </w:rPr>
         <w:t>append</w:t>
       </w:r>
       <w:proofErr w:type="spellEnd"/>
       <w:r>
         <w:rPr>
-          <w:rStyle w:val="HTMLCode"/>
-          <w:rFonts w:ascii="Times New Roman" w:hAnsi="Times New Roman" w:cs="Times New Roman"/>
-          <w:color w:val="000000" w:themeColor="text1"/>
-          <w:sz w:val="28"/>
-          <w:szCs w:val="28"/>
+          <w:rStyle w:val="SubtleEmphasis"/>
         </w:rPr>
         <w:t xml:space="preserve"> </w:t>
       </w:r>
       <w:proofErr w:type="spellStart"/>
       <w:r>
         <w:rPr>
-          <w:rStyle w:val="HTMLCode"/>
-          <w:rFonts w:ascii="Times New Roman" w:hAnsi="Times New Roman" w:cs="Times New Roman"/>
-          <w:color w:val="000000" w:themeColor="text1"/>
-          <w:sz w:val="28"/>
-          <w:szCs w:val="28"/>
+          <w:rStyle w:val="SubtleEmphasis"/>
         </w:rPr>
         <w:t>mode</w:t>
       </w:r>
@@ -3958,64 +3855,41 @@
         <w:spacing w:line="360" w:lineRule="auto"/>
         <w:jc w:val="both"/>
         <w:rPr>
-          <w:rStyle w:val="HTMLCode"/>
-          <w:rFonts w:ascii="Times New Roman" w:hAnsi="Times New Roman" w:cs="Times New Roman"/>
-          <w:color w:val="000000" w:themeColor="text1"/>
-          <w:sz w:val="28"/>
-          <w:szCs w:val="28"/>
-        </w:rPr>
-      </w:pPr>
-      <w:r>
-        <w:rPr>
-          <w:rStyle w:val="HTMLCode"/>
-          <w:rFonts w:ascii="Times New Roman" w:hAnsi="Times New Roman" w:cs="Times New Roman"/>
-          <w:color w:val="000000" w:themeColor="text1"/>
-          <w:sz w:val="28"/>
-          <w:szCs w:val="28"/>
-        </w:rPr>
+          <w:rStyle w:val="SubtleEmphasis"/>
+        </w:rPr>
+      </w:pPr>
+      <w:r>
+        <w:rPr>
+          <w:rStyle w:val="SubtleEmphasis"/>
+        </w:rPr>
+        <w:lastRenderedPageBreak/>
         <w:t xml:space="preserve">    </w:t>
       </w:r>
       <w:proofErr w:type="spellStart"/>
       <w:r>
         <w:rPr>
-          <w:rStyle w:val="HTMLCode"/>
-          <w:rFonts w:ascii="Times New Roman" w:hAnsi="Times New Roman" w:cs="Times New Roman"/>
-          <w:color w:val="000000" w:themeColor="text1"/>
-          <w:sz w:val="28"/>
-          <w:szCs w:val="28"/>
+          <w:rStyle w:val="SubtleEmphasis"/>
         </w:rPr>
         <w:t>if</w:t>
       </w:r>
       <w:proofErr w:type="spellEnd"/>
       <w:r>
         <w:rPr>
-          <w:rStyle w:val="HTMLCode"/>
-          <w:rFonts w:ascii="Times New Roman" w:hAnsi="Times New Roman" w:cs="Times New Roman"/>
-          <w:color w:val="000000" w:themeColor="text1"/>
-          <w:sz w:val="28"/>
-          <w:szCs w:val="28"/>
+          <w:rStyle w:val="SubtleEmphasis"/>
         </w:rPr>
         <w:t xml:space="preserve"> </w:t>
       </w:r>
       <w:proofErr w:type="spellStart"/>
       <w:r>
         <w:rPr>
-          <w:rStyle w:val="HTMLCode"/>
-          <w:rFonts w:ascii="Times New Roman" w:hAnsi="Times New Roman" w:cs="Times New Roman"/>
-          <w:color w:val="000000" w:themeColor="text1"/>
-          <w:sz w:val="28"/>
-          <w:szCs w:val="28"/>
+          <w:rStyle w:val="SubtleEmphasis"/>
         </w:rPr>
         <w:t>file</w:t>
       </w:r>
       <w:proofErr w:type="spellEnd"/>
       <w:r>
         <w:rPr>
-          <w:rStyle w:val="HTMLCode"/>
-          <w:rFonts w:ascii="Times New Roman" w:hAnsi="Times New Roman" w:cs="Times New Roman"/>
-          <w:color w:val="000000" w:themeColor="text1"/>
-          <w:sz w:val="28"/>
-          <w:szCs w:val="28"/>
+          <w:rStyle w:val="SubtleEmphasis"/>
         </w:rPr>
         <w:t xml:space="preserve"> не відкрився:</w:t>
       </w:r>
@@ -4026,20 +3900,12 @@
         <w:spacing w:line="360" w:lineRule="auto"/>
         <w:jc w:val="both"/>
         <w:rPr>
-          <w:rStyle w:val="HTMLCode"/>
-          <w:rFonts w:ascii="Times New Roman" w:hAnsi="Times New Roman" w:cs="Times New Roman"/>
-          <w:color w:val="000000" w:themeColor="text1"/>
-          <w:sz w:val="28"/>
-          <w:szCs w:val="28"/>
-        </w:rPr>
-      </w:pPr>
-      <w:r>
-        <w:rPr>
-          <w:rStyle w:val="HTMLCode"/>
-          <w:rFonts w:ascii="Times New Roman" w:hAnsi="Times New Roman" w:cs="Times New Roman"/>
-          <w:color w:val="000000" w:themeColor="text1"/>
-          <w:sz w:val="28"/>
-          <w:szCs w:val="28"/>
+          <w:rStyle w:val="SubtleEmphasis"/>
+        </w:rPr>
+      </w:pPr>
+      <w:r>
+        <w:rPr>
+          <w:rStyle w:val="SubtleEmphasis"/>
         </w:rPr>
         <w:t xml:space="preserve">         вивести повідомлення про помилку та завершити роботу</w:t>
       </w:r>
@@ -4050,11 +3916,7 @@
         <w:spacing w:line="360" w:lineRule="auto"/>
         <w:jc w:val="both"/>
         <w:rPr>
-          <w:rStyle w:val="HTMLCode"/>
-          <w:rFonts w:ascii="Times New Roman" w:hAnsi="Times New Roman" w:cs="Times New Roman"/>
-          <w:color w:val="000000" w:themeColor="text1"/>
-          <w:sz w:val="28"/>
-          <w:szCs w:val="28"/>
+          <w:rStyle w:val="SubtleEmphasis"/>
         </w:rPr>
       </w:pPr>
     </w:p>
@@ -4064,20 +3926,12 @@
         <w:spacing w:line="360" w:lineRule="auto"/>
         <w:jc w:val="both"/>
         <w:rPr>
-          <w:rStyle w:val="HTMLCode"/>
-          <w:rFonts w:ascii="Times New Roman" w:hAnsi="Times New Roman" w:cs="Times New Roman"/>
-          <w:color w:val="000000" w:themeColor="text1"/>
-          <w:sz w:val="28"/>
-          <w:szCs w:val="28"/>
-        </w:rPr>
-      </w:pPr>
-      <w:r>
-        <w:rPr>
-          <w:rStyle w:val="HTMLCode"/>
-          <w:rFonts w:ascii="Times New Roman" w:hAnsi="Times New Roman" w:cs="Times New Roman"/>
-          <w:color w:val="000000" w:themeColor="text1"/>
-          <w:sz w:val="28"/>
-          <w:szCs w:val="28"/>
+          <w:rStyle w:val="SubtleEmphasis"/>
+        </w:rPr>
+      </w:pPr>
+      <w:r>
+        <w:rPr>
+          <w:rStyle w:val="SubtleEmphasis"/>
         </w:rPr>
         <w:t xml:space="preserve">    // Завантаження тексту статті 62 Закону "Про вищу освіту"</w:t>
       </w:r>
@@ -4088,86 +3942,75 @@
         <w:spacing w:line="360" w:lineRule="auto"/>
         <w:jc w:val="both"/>
         <w:rPr>
-          <w:rStyle w:val="HTMLCode"/>
-          <w:rFonts w:ascii="Times New Roman" w:hAnsi="Times New Roman" w:cs="Times New Roman"/>
-          <w:color w:val="000000" w:themeColor="text1"/>
-          <w:sz w:val="28"/>
-          <w:szCs w:val="28"/>
-        </w:rPr>
-      </w:pPr>
-      <w:r>
-        <w:rPr>
-          <w:rStyle w:val="HTMLCode"/>
-          <w:rFonts w:ascii="Times New Roman" w:hAnsi="Times New Roman" w:cs="Times New Roman"/>
-          <w:color w:val="000000" w:themeColor="text1"/>
-          <w:sz w:val="28"/>
-          <w:szCs w:val="28"/>
+          <w:rStyle w:val="SubtleEmphasis"/>
+        </w:rPr>
+      </w:pPr>
+      <w:r>
+        <w:rPr>
+          <w:rStyle w:val="SubtleEmphasis"/>
         </w:rPr>
         <w:t xml:space="preserve">    </w:t>
       </w:r>
       <w:proofErr w:type="spellStart"/>
       <w:r>
         <w:rPr>
-          <w:rStyle w:val="HTMLCode"/>
-          <w:rFonts w:ascii="Times New Roman" w:hAnsi="Times New Roman" w:cs="Times New Roman"/>
-          <w:color w:val="000000" w:themeColor="text1"/>
-          <w:sz w:val="28"/>
-          <w:szCs w:val="28"/>
+          <w:rStyle w:val="SubtleEmphasis"/>
         </w:rPr>
         <w:t>textArticle</w:t>
       </w:r>
       <w:proofErr w:type="spellEnd"/>
       <w:r>
         <w:rPr>
-          <w:rStyle w:val="HTMLCode"/>
-          <w:rFonts w:ascii="Times New Roman" w:hAnsi="Times New Roman" w:cs="Times New Roman"/>
-          <w:color w:val="000000" w:themeColor="text1"/>
-          <w:sz w:val="28"/>
-          <w:szCs w:val="28"/>
-        </w:rPr>
-        <w:t xml:space="preserve"> = "Тут вставити текст статті 62 Закону України </w:t>
-      </w:r>
-      <w:proofErr w:type="spellStart"/>
-      <w:r>
-        <w:rPr>
-          <w:rStyle w:val="HTMLCode"/>
-          <w:rFonts w:ascii="Times New Roman" w:hAnsi="Times New Roman" w:cs="Times New Roman"/>
-          <w:color w:val="000000" w:themeColor="text1"/>
-          <w:sz w:val="28"/>
-          <w:szCs w:val="28"/>
+          <w:rStyle w:val="SubtleEmphasis"/>
+        </w:rPr>
+        <w:t xml:space="preserve"> = "</w:t>
+      </w:r>
+      <w:r>
+        <w:rPr>
+          <w:rStyle w:val="SubtleEmphasis"/>
+          <w:lang w:val="en-US"/>
+        </w:rPr>
+        <w:t>Т</w:t>
+      </w:r>
+      <w:proofErr w:type="spellStart"/>
+      <w:r>
+        <w:rPr>
+          <w:rStyle w:val="SubtleEmphasis"/>
+        </w:rPr>
+        <w:t>екст</w:t>
+      </w:r>
+      <w:proofErr w:type="spellEnd"/>
+      <w:r>
+        <w:rPr>
+          <w:rStyle w:val="SubtleEmphasis"/>
+        </w:rPr>
+        <w:t xml:space="preserve"> статті 62 Закону України </w:t>
+      </w:r>
+      <w:proofErr w:type="spellStart"/>
+      <w:r>
+        <w:rPr>
+          <w:rStyle w:val="SubtleEmphasis"/>
         </w:rPr>
         <w:t>'Про</w:t>
       </w:r>
       <w:proofErr w:type="spellEnd"/>
       <w:r>
         <w:rPr>
-          <w:rStyle w:val="HTMLCode"/>
-          <w:rFonts w:ascii="Times New Roman" w:hAnsi="Times New Roman" w:cs="Times New Roman"/>
-          <w:color w:val="000000" w:themeColor="text1"/>
-          <w:sz w:val="28"/>
-          <w:szCs w:val="28"/>
+          <w:rStyle w:val="SubtleEmphasis"/>
         </w:rPr>
         <w:t xml:space="preserve"> вищу </w:t>
       </w:r>
       <w:proofErr w:type="spellStart"/>
       <w:r>
         <w:rPr>
-          <w:rStyle w:val="HTMLCode"/>
-          <w:rFonts w:ascii="Times New Roman" w:hAnsi="Times New Roman" w:cs="Times New Roman"/>
-          <w:color w:val="000000" w:themeColor="text1"/>
-          <w:sz w:val="28"/>
-          <w:szCs w:val="28"/>
+          <w:rStyle w:val="SubtleEmphasis"/>
         </w:rPr>
         <w:t>освіту'</w:t>
       </w:r>
       <w:proofErr w:type="spellEnd"/>
       <w:r>
         <w:rPr>
-          <w:rStyle w:val="HTMLCode"/>
-          <w:rFonts w:ascii="Times New Roman" w:hAnsi="Times New Roman" w:cs="Times New Roman"/>
-          <w:color w:val="000000" w:themeColor="text1"/>
-          <w:sz w:val="28"/>
-          <w:szCs w:val="28"/>
+          <w:rStyle w:val="SubtleEmphasis"/>
         </w:rPr>
         <w:t>..."</w:t>
       </w:r>
@@ -4178,11 +4021,7 @@
         <w:spacing w:line="360" w:lineRule="auto"/>
         <w:jc w:val="both"/>
         <w:rPr>
-          <w:rStyle w:val="HTMLCode"/>
-          <w:rFonts w:ascii="Times New Roman" w:hAnsi="Times New Roman" w:cs="Times New Roman"/>
-          <w:color w:val="000000" w:themeColor="text1"/>
-          <w:sz w:val="28"/>
-          <w:szCs w:val="28"/>
+          <w:rStyle w:val="SubtleEmphasis"/>
         </w:rPr>
       </w:pPr>
     </w:p>
@@ -4192,20 +4031,12 @@
         <w:spacing w:line="360" w:lineRule="auto"/>
         <w:jc w:val="both"/>
         <w:rPr>
-          <w:rStyle w:val="HTMLCode"/>
-          <w:rFonts w:ascii="Times New Roman" w:hAnsi="Times New Roman" w:cs="Times New Roman"/>
-          <w:color w:val="000000" w:themeColor="text1"/>
-          <w:sz w:val="28"/>
-          <w:szCs w:val="28"/>
-        </w:rPr>
-      </w:pPr>
-      <w:r>
-        <w:rPr>
-          <w:rStyle w:val="HTMLCode"/>
-          <w:rFonts w:ascii="Times New Roman" w:hAnsi="Times New Roman" w:cs="Times New Roman"/>
-          <w:color w:val="000000" w:themeColor="text1"/>
-          <w:sz w:val="28"/>
-          <w:szCs w:val="28"/>
+          <w:rStyle w:val="SubtleEmphasis"/>
+        </w:rPr>
+      </w:pPr>
+      <w:r>
+        <w:rPr>
+          <w:rStyle w:val="SubtleEmphasis"/>
         </w:rPr>
         <w:t xml:space="preserve">    // Отримання поточного часу</w:t>
       </w:r>
@@ -4216,123 +4047,50 @@
         <w:spacing w:line="360" w:lineRule="auto"/>
         <w:jc w:val="both"/>
         <w:rPr>
-          <w:rStyle w:val="HTMLCode"/>
-          <w:rFonts w:ascii="Times New Roman" w:hAnsi="Times New Roman" w:cs="Times New Roman"/>
-          <w:color w:val="000000" w:themeColor="text1"/>
-          <w:sz w:val="28"/>
-          <w:szCs w:val="28"/>
-        </w:rPr>
-      </w:pPr>
-      <w:r>
-        <w:rPr>
-          <w:rStyle w:val="HTMLCode"/>
-          <w:rFonts w:ascii="Times New Roman" w:hAnsi="Times New Roman" w:cs="Times New Roman"/>
-          <w:color w:val="000000" w:themeColor="text1"/>
-          <w:sz w:val="28"/>
-          <w:szCs w:val="28"/>
-        </w:rPr>
-        <w:t xml:space="preserve">    </w:t>
-      </w:r>
-      <w:proofErr w:type="spellStart"/>
-      <w:r>
-        <w:rPr>
-          <w:rStyle w:val="HTMLCode"/>
-          <w:rFonts w:ascii="Times New Roman" w:hAnsi="Times New Roman" w:cs="Times New Roman"/>
-          <w:color w:val="000000" w:themeColor="text1"/>
-          <w:sz w:val="28"/>
-          <w:szCs w:val="28"/>
+          <w:rStyle w:val="SubtleEmphasis"/>
+          <w:lang w:val="en-US"/>
+        </w:rPr>
+      </w:pPr>
+      <w:r>
+        <w:rPr>
+          <w:rStyle w:val="SubtleEmphasis"/>
+        </w:rPr>
+        <w:t xml:space="preserve">  </w:t>
+      </w:r>
+      <w:r>
+        <w:rPr>
+          <w:rStyle w:val="SubtleEmphasis"/>
+        </w:rPr>
+        <w:t xml:space="preserve">  </w:t>
+      </w:r>
+      <w:proofErr w:type="spellStart"/>
+      <w:r>
+        <w:rPr>
+          <w:rStyle w:val="SubtleEmphasis"/>
         </w:rPr>
         <w:t>currentTime</w:t>
       </w:r>
       <w:proofErr w:type="spellEnd"/>
       <w:r>
         <w:rPr>
-          <w:rStyle w:val="HTMLCode"/>
-          <w:rFonts w:ascii="Times New Roman" w:hAnsi="Times New Roman" w:cs="Times New Roman"/>
-          <w:color w:val="000000" w:themeColor="text1"/>
-          <w:sz w:val="28"/>
-          <w:szCs w:val="28"/>
+          <w:rStyle w:val="SubtleEmphasis"/>
         </w:rPr>
         <w:t xml:space="preserve"> = </w:t>
       </w:r>
       <w:proofErr w:type="spellStart"/>
       <w:r>
         <w:rPr>
-          <w:rStyle w:val="HTMLCode"/>
-          <w:rFonts w:ascii="Times New Roman" w:hAnsi="Times New Roman" w:cs="Times New Roman"/>
-          <w:color w:val="000000" w:themeColor="text1"/>
-          <w:sz w:val="28"/>
-          <w:szCs w:val="28"/>
+          <w:rStyle w:val="SubtleEmphasis"/>
         </w:rPr>
         <w:t>getLocalTime</w:t>
       </w:r>
       <w:proofErr w:type="spellEnd"/>
       <w:r>
         <w:rPr>
-          <w:rStyle w:val="HTMLCode"/>
-          <w:rFonts w:ascii="Times New Roman" w:hAnsi="Times New Roman" w:cs="Times New Roman"/>
-          <w:color w:val="000000" w:themeColor="text1"/>
-          <w:sz w:val="28"/>
-          <w:szCs w:val="28"/>
-        </w:rPr>
-        <w:t xml:space="preserve">()  // наприклад, за допомогою функцій </w:t>
-      </w:r>
-      <w:proofErr w:type="spellStart"/>
-      <w:r>
-        <w:rPr>
-          <w:rStyle w:val="HTMLCode"/>
-          <w:rFonts w:ascii="Times New Roman" w:hAnsi="Times New Roman" w:cs="Times New Roman"/>
-          <w:color w:val="000000" w:themeColor="text1"/>
-          <w:sz w:val="28"/>
-          <w:szCs w:val="28"/>
-        </w:rPr>
-        <w:t>time</w:t>
-      </w:r>
-      <w:proofErr w:type="spellEnd"/>
-      <w:r>
-        <w:rPr>
-          <w:rStyle w:val="HTMLCode"/>
-          <w:rFonts w:ascii="Times New Roman" w:hAnsi="Times New Roman" w:cs="Times New Roman"/>
-          <w:color w:val="000000" w:themeColor="text1"/>
-          <w:sz w:val="28"/>
-          <w:szCs w:val="28"/>
-        </w:rPr>
-        <w:t xml:space="preserve">, </w:t>
-      </w:r>
-      <w:proofErr w:type="spellStart"/>
-      <w:r>
-        <w:rPr>
-          <w:rStyle w:val="HTMLCode"/>
-          <w:rFonts w:ascii="Times New Roman" w:hAnsi="Times New Roman" w:cs="Times New Roman"/>
-          <w:color w:val="000000" w:themeColor="text1"/>
-          <w:sz w:val="28"/>
-          <w:szCs w:val="28"/>
-        </w:rPr>
-        <w:t>localtime</w:t>
-      </w:r>
-      <w:proofErr w:type="spellEnd"/>
-      <w:r>
-        <w:rPr>
-          <w:rStyle w:val="HTMLCode"/>
-          <w:rFonts w:ascii="Times New Roman" w:hAnsi="Times New Roman" w:cs="Times New Roman"/>
-          <w:color w:val="000000" w:themeColor="text1"/>
-          <w:sz w:val="28"/>
-          <w:szCs w:val="28"/>
-        </w:rPr>
-        <w:t xml:space="preserve">, </w:t>
-      </w:r>
-      <w:proofErr w:type="spellStart"/>
-      <w:r>
-        <w:rPr>
-          <w:rStyle w:val="HTMLCode"/>
-          <w:rFonts w:ascii="Times New Roman" w:hAnsi="Times New Roman" w:cs="Times New Roman"/>
-          <w:color w:val="000000" w:themeColor="text1"/>
-          <w:sz w:val="28"/>
-          <w:szCs w:val="28"/>
-        </w:rPr>
-        <w:t>asctime</w:t>
-      </w:r>
-      <w:proofErr w:type="spellEnd"/>
+          <w:rStyle w:val="SubtleEmphasis"/>
+        </w:rPr>
+        <w:t xml:space="preserve">() </w:t>
+      </w:r>
     </w:p>
     <w:p>
       <w:pPr>
@@ -4340,11 +4098,7 @@
         <w:spacing w:line="360" w:lineRule="auto"/>
         <w:jc w:val="both"/>
         <w:rPr>
-          <w:rStyle w:val="HTMLCode"/>
-          <w:rFonts w:ascii="Times New Roman" w:hAnsi="Times New Roman" w:cs="Times New Roman"/>
-          <w:color w:val="000000" w:themeColor="text1"/>
-          <w:sz w:val="28"/>
-          <w:szCs w:val="28"/>
+          <w:rStyle w:val="SubtleEmphasis"/>
         </w:rPr>
       </w:pPr>
     </w:p>
@@ -4354,20 +4108,12 @@
         <w:spacing w:line="360" w:lineRule="auto"/>
         <w:jc w:val="both"/>
         <w:rPr>
-          <w:rStyle w:val="HTMLCode"/>
-          <w:rFonts w:ascii="Times New Roman" w:hAnsi="Times New Roman" w:cs="Times New Roman"/>
-          <w:color w:val="000000" w:themeColor="text1"/>
-          <w:sz w:val="28"/>
-          <w:szCs w:val="28"/>
-        </w:rPr>
-      </w:pPr>
-      <w:r>
-        <w:rPr>
-          <w:rStyle w:val="HTMLCode"/>
-          <w:rFonts w:ascii="Times New Roman" w:hAnsi="Times New Roman" w:cs="Times New Roman"/>
-          <w:color w:val="000000" w:themeColor="text1"/>
-          <w:sz w:val="28"/>
-          <w:szCs w:val="28"/>
+          <w:rStyle w:val="SubtleEmphasis"/>
+        </w:rPr>
+      </w:pPr>
+      <w:r>
+        <w:rPr>
+          <w:rStyle w:val="SubtleEmphasis"/>
         </w:rPr>
         <w:t xml:space="preserve">    // Запис інформації</w:t>
       </w:r>
@@ -4378,75 +4124,47 @@
         <w:spacing w:line="360" w:lineRule="auto"/>
         <w:jc w:val="both"/>
         <w:rPr>
-          <w:rStyle w:val="HTMLCode"/>
-          <w:rFonts w:ascii="Times New Roman" w:hAnsi="Times New Roman" w:cs="Times New Roman"/>
-          <w:color w:val="000000" w:themeColor="text1"/>
-          <w:sz w:val="28"/>
-          <w:szCs w:val="28"/>
-        </w:rPr>
-      </w:pPr>
-      <w:r>
-        <w:rPr>
-          <w:rStyle w:val="HTMLCode"/>
-          <w:rFonts w:ascii="Times New Roman" w:hAnsi="Times New Roman" w:cs="Times New Roman"/>
-          <w:color w:val="000000" w:themeColor="text1"/>
-          <w:sz w:val="28"/>
-          <w:szCs w:val="28"/>
+          <w:rStyle w:val="SubtleEmphasis"/>
+        </w:rPr>
+      </w:pPr>
+      <w:r>
+        <w:rPr>
+          <w:rStyle w:val="SubtleEmphasis"/>
         </w:rPr>
         <w:t xml:space="preserve">    </w:t>
       </w:r>
       <w:proofErr w:type="spellStart"/>
       <w:r>
         <w:rPr>
-          <w:rStyle w:val="HTMLCode"/>
-          <w:rFonts w:ascii="Times New Roman" w:hAnsi="Times New Roman" w:cs="Times New Roman"/>
-          <w:color w:val="000000" w:themeColor="text1"/>
-          <w:sz w:val="28"/>
-          <w:szCs w:val="28"/>
+          <w:rStyle w:val="SubtleEmphasis"/>
         </w:rPr>
         <w:t>write</w:t>
       </w:r>
       <w:proofErr w:type="spellEnd"/>
       <w:r>
         <w:rPr>
-          <w:rStyle w:val="HTMLCode"/>
-          <w:rFonts w:ascii="Times New Roman" w:hAnsi="Times New Roman" w:cs="Times New Roman"/>
-          <w:color w:val="000000" w:themeColor="text1"/>
-          <w:sz w:val="28"/>
-          <w:szCs w:val="28"/>
+          <w:rStyle w:val="SubtleEmphasis"/>
         </w:rPr>
         <w:t xml:space="preserve"> </w:t>
       </w:r>
       <w:proofErr w:type="spellStart"/>
       <w:r>
         <w:rPr>
-          <w:rStyle w:val="HTMLCode"/>
-          <w:rFonts w:ascii="Times New Roman" w:hAnsi="Times New Roman" w:cs="Times New Roman"/>
-          <w:color w:val="000000" w:themeColor="text1"/>
-          <w:sz w:val="28"/>
-          <w:szCs w:val="28"/>
+          <w:rStyle w:val="SubtleEmphasis"/>
         </w:rPr>
         <w:t>to</w:t>
       </w:r>
       <w:proofErr w:type="spellEnd"/>
       <w:r>
         <w:rPr>
-          <w:rStyle w:val="HTMLCode"/>
-          <w:rFonts w:ascii="Times New Roman" w:hAnsi="Times New Roman" w:cs="Times New Roman"/>
-          <w:color w:val="000000" w:themeColor="text1"/>
-          <w:sz w:val="28"/>
-          <w:szCs w:val="28"/>
+          <w:rStyle w:val="SubtleEmphasis"/>
         </w:rPr>
         <w:t xml:space="preserve"> file: </w:t>
       </w:r>
       <w:proofErr w:type="spellStart"/>
       <w:r>
         <w:rPr>
-          <w:rStyle w:val="HTMLCode"/>
-          <w:rFonts w:ascii="Times New Roman" w:hAnsi="Times New Roman" w:cs="Times New Roman"/>
-          <w:color w:val="000000" w:themeColor="text1"/>
-          <w:sz w:val="28"/>
-          <w:szCs w:val="28"/>
+          <w:rStyle w:val="SubtleEmphasis"/>
         </w:rPr>
         <w:t>textArticle</w:t>
       </w:r>
@@ -4458,97 +4176,61 @@
         <w:spacing w:line="360" w:lineRule="auto"/>
         <w:jc w:val="both"/>
         <w:rPr>
-          <w:rStyle w:val="HTMLCode"/>
-          <w:rFonts w:ascii="Times New Roman" w:hAnsi="Times New Roman" w:cs="Times New Roman"/>
-          <w:color w:val="000000" w:themeColor="text1"/>
-          <w:sz w:val="28"/>
-          <w:szCs w:val="28"/>
-        </w:rPr>
-      </w:pPr>
-      <w:r>
-        <w:rPr>
-          <w:rStyle w:val="HTMLCode"/>
-          <w:rFonts w:ascii="Times New Roman" w:hAnsi="Times New Roman" w:cs="Times New Roman"/>
-          <w:color w:val="000000" w:themeColor="text1"/>
-          <w:sz w:val="28"/>
-          <w:szCs w:val="28"/>
+          <w:rStyle w:val="SubtleEmphasis"/>
+        </w:rPr>
+      </w:pPr>
+      <w:r>
+        <w:rPr>
+          <w:rStyle w:val="SubtleEmphasis"/>
         </w:rPr>
         <w:t xml:space="preserve">    </w:t>
       </w:r>
       <w:proofErr w:type="spellStart"/>
       <w:r>
         <w:rPr>
-          <w:rStyle w:val="HTMLCode"/>
-          <w:rFonts w:ascii="Times New Roman" w:hAnsi="Times New Roman" w:cs="Times New Roman"/>
-          <w:color w:val="000000" w:themeColor="text1"/>
-          <w:sz w:val="28"/>
-          <w:szCs w:val="28"/>
+          <w:rStyle w:val="SubtleEmphasis"/>
         </w:rPr>
         <w:t>write</w:t>
       </w:r>
       <w:proofErr w:type="spellEnd"/>
       <w:r>
         <w:rPr>
-          <w:rStyle w:val="HTMLCode"/>
-          <w:rFonts w:ascii="Times New Roman" w:hAnsi="Times New Roman" w:cs="Times New Roman"/>
-          <w:color w:val="000000" w:themeColor="text1"/>
-          <w:sz w:val="28"/>
-          <w:szCs w:val="28"/>
+          <w:rStyle w:val="SubtleEmphasis"/>
         </w:rPr>
         <w:t xml:space="preserve"> </w:t>
       </w:r>
       <w:proofErr w:type="spellStart"/>
       <w:r>
         <w:rPr>
-          <w:rStyle w:val="HTMLCode"/>
-          <w:rFonts w:ascii="Times New Roman" w:hAnsi="Times New Roman" w:cs="Times New Roman"/>
-          <w:color w:val="000000" w:themeColor="text1"/>
-          <w:sz w:val="28"/>
-          <w:szCs w:val="28"/>
+          <w:rStyle w:val="SubtleEmphasis"/>
         </w:rPr>
         <w:t>to</w:t>
       </w:r>
       <w:proofErr w:type="spellEnd"/>
       <w:r>
         <w:rPr>
-          <w:rStyle w:val="HTMLCode"/>
-          <w:rFonts w:ascii="Times New Roman" w:hAnsi="Times New Roman" w:cs="Times New Roman"/>
-          <w:color w:val="000000" w:themeColor="text1"/>
-          <w:sz w:val="28"/>
-          <w:szCs w:val="28"/>
+          <w:rStyle w:val="SubtleEmphasis"/>
         </w:rPr>
         <w:t xml:space="preserve"> file: "Дата та час </w:t>
       </w:r>
       <w:proofErr w:type="spellStart"/>
       <w:r>
         <w:rPr>
-          <w:rStyle w:val="HTMLCode"/>
-          <w:rFonts w:ascii="Times New Roman" w:hAnsi="Times New Roman" w:cs="Times New Roman"/>
-          <w:color w:val="000000" w:themeColor="text1"/>
-          <w:sz w:val="28"/>
-          <w:szCs w:val="28"/>
+          <w:rStyle w:val="SubtleEmphasis"/>
         </w:rPr>
         <w:t>дозапису</w:t>
       </w:r>
       <w:proofErr w:type="spellEnd"/>
       <w:r>
         <w:rPr>
-          <w:rStyle w:val="HTMLCode"/>
-          <w:rFonts w:ascii="Times New Roman" w:hAnsi="Times New Roman" w:cs="Times New Roman"/>
-          <w:color w:val="000000" w:themeColor="text1"/>
-          <w:sz w:val="28"/>
-          <w:szCs w:val="28"/>
+          <w:rStyle w:val="SubtleEmphasis"/>
         </w:rPr>
         <w:t xml:space="preserve">: " + </w:t>
       </w:r>
       <w:proofErr w:type="spellStart"/>
       <w:r>
         <w:rPr>
-          <w:rStyle w:val="HTMLCode"/>
-          <w:rFonts w:ascii="Times New Roman" w:hAnsi="Times New Roman" w:cs="Times New Roman"/>
-          <w:color w:val="000000" w:themeColor="text1"/>
-          <w:sz w:val="28"/>
-          <w:szCs w:val="28"/>
+          <w:rStyle w:val="SubtleEmphasis"/>
         </w:rPr>
         <w:t>currentTime</w:t>
       </w:r>
@@ -4569,44 +4251,28 @@
       </w:pPr>
       <w:r>
         <w:rPr>
-          <w:rStyle w:val="HTMLCode"/>
-          <w:rFonts w:ascii="Times New Roman" w:hAnsi="Times New Roman" w:cs="Times New Roman"/>
-          <w:color w:val="000000" w:themeColor="text1"/>
-          <w:sz w:val="28"/>
-          <w:szCs w:val="28"/>
+          <w:rStyle w:val="SubtleEmphasis"/>
         </w:rPr>
         <w:t xml:space="preserve">    </w:t>
       </w:r>
       <w:proofErr w:type="spellStart"/>
       <w:r>
         <w:rPr>
-          <w:rStyle w:val="HTMLCode"/>
-          <w:rFonts w:ascii="Times New Roman" w:hAnsi="Times New Roman" w:cs="Times New Roman"/>
-          <w:color w:val="000000" w:themeColor="text1"/>
-          <w:sz w:val="28"/>
-          <w:szCs w:val="28"/>
+          <w:rStyle w:val="SubtleEmphasis"/>
         </w:rPr>
         <w:t>close</w:t>
       </w:r>
       <w:proofErr w:type="spellEnd"/>
       <w:r>
         <w:rPr>
-          <w:rStyle w:val="HTMLCode"/>
-          <w:rFonts w:ascii="Times New Roman" w:hAnsi="Times New Roman" w:cs="Times New Roman"/>
-          <w:color w:val="000000" w:themeColor="text1"/>
-          <w:sz w:val="28"/>
-          <w:szCs w:val="28"/>
+          <w:rStyle w:val="SubtleEmphasis"/>
         </w:rPr>
         <w:t xml:space="preserve"> </w:t>
       </w:r>
       <w:proofErr w:type="spellStart"/>
       <w:r>
         <w:rPr>
-          <w:rStyle w:val="HTMLCode"/>
-          <w:rFonts w:ascii="Times New Roman" w:hAnsi="Times New Roman" w:cs="Times New Roman"/>
-          <w:color w:val="000000" w:themeColor="text1"/>
-          <w:sz w:val="28"/>
-          <w:szCs w:val="28"/>
+          <w:rStyle w:val="SubtleEmphasis"/>
         </w:rPr>
         <w:t>file</w:t>
       </w:r>
@@ -4633,7 +4299,7 @@
         <w:pStyle w:val="NormalWeb"/>
         <w:numPr>
           <w:ilvl w:val="0"/>
-          <w:numId w:val="31"/>
+          <w:numId w:val="44"/>
         </w:numPr>
         <w:spacing w:before="0" w:beforeAutospacing="0" w:after="0" w:afterAutospacing="0" w:line="360" w:lineRule="auto"/>
         <w:jc w:val="both"/>
@@ -4666,7 +4332,7 @@
         <w:pStyle w:val="NormalWeb"/>
         <w:numPr>
           <w:ilvl w:val="0"/>
-          <w:numId w:val="31"/>
+          <w:numId w:val="44"/>
         </w:numPr>
         <w:spacing w:before="0" w:beforeAutospacing="0" w:after="0" w:afterAutospacing="0" w:line="360" w:lineRule="auto"/>
         <w:jc w:val="both"/>
@@ -4699,7 +4365,7 @@
         <w:pStyle w:val="NormalWeb"/>
         <w:numPr>
           <w:ilvl w:val="1"/>
-          <w:numId w:val="31"/>
+          <w:numId w:val="45"/>
         </w:numPr>
         <w:spacing w:before="0" w:beforeAutospacing="0" w:after="0" w:afterAutospacing="0" w:line="360" w:lineRule="auto"/>
         <w:jc w:val="both"/>
@@ -4774,7 +4440,7 @@
         <w:pStyle w:val="NormalWeb"/>
         <w:numPr>
           <w:ilvl w:val="1"/>
-          <w:numId w:val="31"/>
+          <w:numId w:val="45"/>
         </w:numPr>
         <w:spacing w:before="0" w:beforeAutospacing="0" w:after="0" w:afterAutospacing="0" w:line="360" w:lineRule="auto"/>
         <w:jc w:val="both"/>
@@ -4815,7 +4481,7 @@
         <w:pStyle w:val="NormalWeb"/>
         <w:numPr>
           <w:ilvl w:val="0"/>
-          <w:numId w:val="31"/>
+          <w:numId w:val="44"/>
         </w:numPr>
         <w:spacing w:before="0" w:beforeAutospacing="0" w:after="0" w:afterAutospacing="0" w:line="360" w:lineRule="auto"/>
         <w:jc w:val="both"/>
@@ -4848,7 +4514,7 @@
         <w:pStyle w:val="NormalWeb"/>
         <w:numPr>
           <w:ilvl w:val="1"/>
-          <w:numId w:val="31"/>
+          <w:numId w:val="46"/>
         </w:numPr>
         <w:spacing w:before="0" w:beforeAutospacing="0" w:after="0" w:afterAutospacing="0" w:line="360" w:lineRule="auto"/>
         <w:jc w:val="both"/>
@@ -4869,22 +4535,14 @@
       <w:proofErr w:type="spellStart"/>
       <w:r>
         <w:rPr>
-          <w:rStyle w:val="HTMLCode"/>
-          <w:rFonts w:ascii="Times New Roman" w:hAnsi="Times New Roman" w:cs="Times New Roman"/>
-          <w:color w:val="000000" w:themeColor="text1"/>
-          <w:sz w:val="28"/>
-          <w:szCs w:val="28"/>
+          <w:rStyle w:val="SubtleEmphasis"/>
         </w:rPr>
         <w:t>s_calculati</w:t>
       </w:r>
       <w:proofErr w:type="spellEnd"/>
       <w:r>
         <w:rPr>
-          <w:rStyle w:val="HTMLCode"/>
-          <w:rFonts w:ascii="Times New Roman" w:hAnsi="Times New Roman" w:cs="Times New Roman"/>
-          <w:color w:val="000000" w:themeColor="text1"/>
-          <w:sz w:val="28"/>
-          <w:szCs w:val="28"/>
+          <w:rStyle w:val="SubtleEmphasis"/>
         </w:rPr>
         <w:t>on(x, y, z)</w:t>
       </w:r>
@@ -4899,12 +4557,15 @@
       <w:proofErr w:type="spellStart"/>
       <w:r>
         <w:rPr>
-          <w:rStyle w:val="Strong"/>
-          <w:color w:val="000000" w:themeColor="text1"/>
-          <w:sz w:val="28"/>
-          <w:szCs w:val="28"/>
+          <w:rStyle w:val="SubtleEmphasis"/>
         </w:rPr>
         <w:t>ModulesZaritsky</w:t>
+      </w:r>
+      <w:r>
+        <w:rPr>
+          <w:rStyle w:val="SubtleEmphasis"/>
+        </w:rPr>
+        <w:t>i</w:t>
       </w:r>
       <w:proofErr w:type="spellEnd"/>
       <w:r>
@@ -4921,7 +4582,7 @@
         <w:pStyle w:val="NormalWeb"/>
         <w:numPr>
           <w:ilvl w:val="1"/>
-          <w:numId w:val="31"/>
+          <w:numId w:val="46"/>
         </w:numPr>
         <w:spacing w:before="0" w:beforeAutospacing="0" w:after="0" w:afterAutospacing="0" w:line="360" w:lineRule="auto"/>
         <w:jc w:val="both"/>
@@ -4962,7 +4623,7 @@
         <w:pStyle w:val="NormalWeb"/>
         <w:numPr>
           <w:ilvl w:val="0"/>
-          <w:numId w:val="31"/>
+          <w:numId w:val="44"/>
         </w:numPr>
         <w:spacing w:before="0" w:beforeAutospacing="0" w:after="0" w:afterAutospacing="0" w:line="360" w:lineRule="auto"/>
         <w:jc w:val="both"/>
@@ -4995,7 +4656,7 @@
         <w:pStyle w:val="NormalWeb"/>
         <w:numPr>
           <w:ilvl w:val="1"/>
-          <w:numId w:val="31"/>
+          <w:numId w:val="47"/>
         </w:numPr>
         <w:spacing w:before="0" w:beforeAutospacing="0" w:after="0" w:afterAutospacing="0" w:line="360" w:lineRule="auto"/>
         <w:jc w:val="both"/>
@@ -5016,22 +4677,14 @@
       <w:proofErr w:type="spellStart"/>
       <w:r>
         <w:rPr>
-          <w:rStyle w:val="HTMLCode"/>
-          <w:rFonts w:ascii="Times New Roman" w:hAnsi="Times New Roman" w:cs="Times New Roman"/>
-          <w:color w:val="000000" w:themeColor="text1"/>
-          <w:sz w:val="28"/>
-          <w:szCs w:val="28"/>
+          <w:rStyle w:val="SubtleEmphasis"/>
         </w:rPr>
         <w:t>s_calculati</w:t>
       </w:r>
       <w:proofErr w:type="spellEnd"/>
       <w:r>
         <w:rPr>
-          <w:rStyle w:val="HTMLCode"/>
-          <w:rFonts w:ascii="Times New Roman" w:hAnsi="Times New Roman" w:cs="Times New Roman"/>
-          <w:color w:val="000000" w:themeColor="text1"/>
-          <w:sz w:val="28"/>
-          <w:szCs w:val="28"/>
+          <w:rStyle w:val="SubtleEmphasis"/>
         </w:rPr>
         <w:t>on</w:t>
       </w:r>
@@ -5049,7 +4702,7 @@
         <w:pStyle w:val="NormalWeb"/>
         <w:numPr>
           <w:ilvl w:val="1"/>
-          <w:numId w:val="31"/>
+          <w:numId w:val="47"/>
         </w:numPr>
         <w:spacing w:before="0" w:beforeAutospacing="0" w:after="0" w:afterAutospacing="0" w:line="360" w:lineRule="auto"/>
         <w:jc w:val="both"/>
@@ -5090,7 +4743,7 @@
         <w:pStyle w:val="NormalWeb"/>
         <w:numPr>
           <w:ilvl w:val="0"/>
-          <w:numId w:val="31"/>
+          <w:numId w:val="44"/>
         </w:numPr>
         <w:spacing w:before="0" w:beforeAutospacing="0" w:after="0" w:afterAutospacing="0" w:line="360" w:lineRule="auto"/>
         <w:jc w:val="both"/>
@@ -5123,7 +4776,7 @@
         <w:pStyle w:val="NormalWeb"/>
         <w:numPr>
           <w:ilvl w:val="1"/>
-          <w:numId w:val="31"/>
+          <w:numId w:val="44"/>
         </w:numPr>
         <w:spacing w:before="0" w:beforeAutospacing="0" w:after="0" w:afterAutospacing="0" w:line="360" w:lineRule="auto"/>
         <w:jc w:val="both"/>
@@ -5139,7 +4792,6 @@
           <w:sz w:val="28"/>
           <w:szCs w:val="28"/>
         </w:rPr>
-        <w:lastRenderedPageBreak/>
         <w:t xml:space="preserve">Вихідний файл відкривається в режимі </w:t>
       </w:r>
       <w:proofErr w:type="spellStart"/>
@@ -5192,7 +4844,7 @@
         <w:pStyle w:val="NormalWeb"/>
         <w:numPr>
           <w:ilvl w:val="0"/>
-          <w:numId w:val="32"/>
+          <w:numId w:val="48"/>
         </w:numPr>
         <w:spacing w:before="0" w:beforeAutospacing="0" w:after="0" w:afterAutospacing="0" w:line="360" w:lineRule="auto"/>
         <w:jc w:val="both"/>
@@ -5225,7 +4877,7 @@
         <w:pStyle w:val="NormalWeb"/>
         <w:numPr>
           <w:ilvl w:val="1"/>
-          <w:numId w:val="32"/>
+          <w:numId w:val="49"/>
         </w:numPr>
         <w:spacing w:before="0" w:beforeAutospacing="0" w:after="0" w:afterAutospacing="0" w:line="360" w:lineRule="auto"/>
         <w:jc w:val="both"/>
@@ -5246,22 +4898,14 @@
       <w:proofErr w:type="spellStart"/>
       <w:r>
         <w:rPr>
-          <w:rStyle w:val="HTMLCode"/>
-          <w:rFonts w:ascii="Times New Roman" w:hAnsi="Times New Roman" w:cs="Times New Roman"/>
-          <w:color w:val="000000" w:themeColor="text1"/>
-          <w:sz w:val="28"/>
-          <w:szCs w:val="28"/>
+          <w:rStyle w:val="SubtleEmphasis"/>
         </w:rPr>
         <w:t>s_calculati</w:t>
       </w:r>
       <w:proofErr w:type="spellEnd"/>
       <w:r>
         <w:rPr>
-          <w:rStyle w:val="HTMLCode"/>
-          <w:rFonts w:ascii="Times New Roman" w:hAnsi="Times New Roman" w:cs="Times New Roman"/>
-          <w:color w:val="000000" w:themeColor="text1"/>
-          <w:sz w:val="28"/>
-          <w:szCs w:val="28"/>
+          <w:rStyle w:val="SubtleEmphasis"/>
         </w:rPr>
         <w:t>on</w:t>
       </w:r>
@@ -5330,7 +4974,7 @@
         <w:pStyle w:val="NormalWeb"/>
         <w:numPr>
           <w:ilvl w:val="1"/>
-          <w:numId w:val="32"/>
+          <w:numId w:val="49"/>
         </w:numPr>
         <w:spacing w:before="0" w:beforeAutospacing="0" w:after="0" w:afterAutospacing="0" w:line="360" w:lineRule="auto"/>
         <w:jc w:val="both"/>
@@ -5371,7 +5015,7 @@
         <w:pStyle w:val="NormalWeb"/>
         <w:numPr>
           <w:ilvl w:val="0"/>
-          <w:numId w:val="32"/>
+          <w:numId w:val="48"/>
         </w:numPr>
         <w:spacing w:before="0" w:beforeAutospacing="0" w:after="0" w:afterAutospacing="0" w:line="360" w:lineRule="auto"/>
         <w:jc w:val="both"/>
@@ -5404,7 +5048,7 @@
         <w:pStyle w:val="NormalWeb"/>
         <w:numPr>
           <w:ilvl w:val="1"/>
-          <w:numId w:val="32"/>
+          <w:numId w:val="50"/>
         </w:numPr>
         <w:spacing w:before="0" w:beforeAutospacing="0" w:after="0" w:afterAutospacing="0" w:line="360" w:lineRule="auto"/>
         <w:jc w:val="both"/>
@@ -5420,6 +5064,7 @@
           <w:sz w:val="28"/>
           <w:szCs w:val="28"/>
         </w:rPr>
+        <w:lastRenderedPageBreak/>
         <w:t xml:space="preserve">Відкриття вихідного файлу (режим </w:t>
       </w:r>
       <w:proofErr w:type="spellStart"/>
@@ -5446,7 +5091,7 @@
         <w:pStyle w:val="NormalWeb"/>
         <w:numPr>
           <w:ilvl w:val="1"/>
-          <w:numId w:val="32"/>
+          <w:numId w:val="50"/>
         </w:numPr>
         <w:spacing w:before="0" w:beforeAutospacing="0" w:after="0" w:afterAutospacing="0" w:line="360" w:lineRule="auto"/>
         <w:jc w:val="both"/>
@@ -5485,20 +5130,24 @@
       <w:proofErr w:type="spellStart"/>
       <w:r>
         <w:rPr>
-          <w:color w:val="000000" w:themeColor="text1"/>
-          <w:sz w:val="28"/>
-          <w:szCs w:val="28"/>
+          <w:rStyle w:val="SubtleEmphasis"/>
         </w:rPr>
         <w:t>s_calculati</w:t>
       </w:r>
       <w:proofErr w:type="spellEnd"/>
       <w:r>
         <w:rPr>
-          <w:color w:val="000000" w:themeColor="text1"/>
-          <w:sz w:val="28"/>
-          <w:szCs w:val="28"/>
-        </w:rPr>
-        <w:t>on(x, y, z) = ...", "Число y у двійковій системі числення: ...").</w:t>
+          <w:rStyle w:val="SubtleEmphasis"/>
+        </w:rPr>
+        <w:t>on(x, y, z)</w:t>
+      </w:r>
+      <w:r>
+        <w:rPr>
+          <w:color w:val="000000" w:themeColor="text1"/>
+          <w:sz w:val="28"/>
+          <w:szCs w:val="28"/>
+        </w:rPr>
+        <w:t xml:space="preserve"> = ...", "Число y у двійковій системі числення: ...").</w:t>
       </w:r>
     </w:p>
     <w:p>
@@ -5515,54 +5164,34 @@
         <w:spacing w:line="360" w:lineRule="auto"/>
         <w:jc w:val="both"/>
         <w:rPr>
-          <w:rStyle w:val="HTMLCode"/>
-          <w:rFonts w:ascii="Times New Roman" w:hAnsi="Times New Roman" w:cs="Times New Roman"/>
-          <w:color w:val="000000" w:themeColor="text1"/>
-          <w:sz w:val="28"/>
-          <w:szCs w:val="28"/>
-        </w:rPr>
-      </w:pPr>
-      <w:proofErr w:type="spellStart"/>
-      <w:r>
-        <w:rPr>
-          <w:rStyle w:val="HTMLCode"/>
-          <w:rFonts w:ascii="Times New Roman" w:hAnsi="Times New Roman" w:cs="Times New Roman"/>
-          <w:color w:val="000000" w:themeColor="text1"/>
-          <w:sz w:val="28"/>
-          <w:szCs w:val="28"/>
+          <w:rStyle w:val="SubtleEmphasis"/>
+        </w:rPr>
+      </w:pPr>
+      <w:proofErr w:type="spellStart"/>
+      <w:r>
+        <w:rPr>
+          <w:rStyle w:val="SubtleEmphasis"/>
         </w:rPr>
         <w:t>function</w:t>
       </w:r>
       <w:proofErr w:type="spellEnd"/>
       <w:r>
         <w:rPr>
-          <w:rStyle w:val="HTMLCode"/>
-          <w:rFonts w:ascii="Times New Roman" w:hAnsi="Times New Roman" w:cs="Times New Roman"/>
-          <w:color w:val="000000" w:themeColor="text1"/>
-          <w:sz w:val="28"/>
-          <w:szCs w:val="28"/>
+          <w:rStyle w:val="SubtleEmphasis"/>
         </w:rPr>
         <w:t xml:space="preserve"> processTask10_3(</w:t>
       </w:r>
       <w:proofErr w:type="spellStart"/>
       <w:r>
         <w:rPr>
-          <w:rStyle w:val="HTMLCode"/>
-          <w:rFonts w:ascii="Times New Roman" w:hAnsi="Times New Roman" w:cs="Times New Roman"/>
-          <w:color w:val="000000" w:themeColor="text1"/>
-          <w:sz w:val="28"/>
-          <w:szCs w:val="28"/>
+          <w:rStyle w:val="SubtleEmphasis"/>
         </w:rPr>
         <w:t>outputFileName</w:t>
       </w:r>
       <w:proofErr w:type="spellEnd"/>
       <w:r>
         <w:rPr>
-          <w:rStyle w:val="HTMLCode"/>
-          <w:rFonts w:ascii="Times New Roman" w:hAnsi="Times New Roman" w:cs="Times New Roman"/>
-          <w:color w:val="000000" w:themeColor="text1"/>
-          <w:sz w:val="28"/>
-          <w:szCs w:val="28"/>
+          <w:rStyle w:val="SubtleEmphasis"/>
         </w:rPr>
         <w:t>, x, y, z, b):</w:t>
       </w:r>
@@ -5573,53 +5202,33 @@
         <w:spacing w:line="360" w:lineRule="auto"/>
         <w:jc w:val="both"/>
         <w:rPr>
-          <w:rStyle w:val="HTMLCode"/>
-          <w:rFonts w:ascii="Times New Roman" w:hAnsi="Times New Roman" w:cs="Times New Roman"/>
-          <w:color w:val="000000" w:themeColor="text1"/>
-          <w:sz w:val="28"/>
-          <w:szCs w:val="28"/>
-        </w:rPr>
-      </w:pPr>
-      <w:r>
-        <w:rPr>
-          <w:rStyle w:val="HTMLCode"/>
-          <w:rFonts w:ascii="Times New Roman" w:hAnsi="Times New Roman" w:cs="Times New Roman"/>
-          <w:color w:val="000000" w:themeColor="text1"/>
-          <w:sz w:val="28"/>
-          <w:szCs w:val="28"/>
+          <w:rStyle w:val="SubtleEmphasis"/>
+        </w:rPr>
+      </w:pPr>
+      <w:r>
+        <w:rPr>
+          <w:rStyle w:val="SubtleEmphasis"/>
         </w:rPr>
         <w:t xml:space="preserve">    // Виклик функції </w:t>
       </w:r>
       <w:proofErr w:type="spellStart"/>
       <w:r>
         <w:rPr>
-          <w:rStyle w:val="HTMLCode"/>
-          <w:rFonts w:ascii="Times New Roman" w:hAnsi="Times New Roman" w:cs="Times New Roman"/>
-          <w:color w:val="000000" w:themeColor="text1"/>
-          <w:sz w:val="28"/>
-          <w:szCs w:val="28"/>
+          <w:rStyle w:val="SubtleEmphasis"/>
         </w:rPr>
         <w:t>s_calculati</w:t>
       </w:r>
       <w:proofErr w:type="spellEnd"/>
       <w:r>
         <w:rPr>
-          <w:rStyle w:val="HTMLCode"/>
-          <w:rFonts w:ascii="Times New Roman" w:hAnsi="Times New Roman" w:cs="Times New Roman"/>
-          <w:color w:val="000000" w:themeColor="text1"/>
-          <w:sz w:val="28"/>
-          <w:szCs w:val="28"/>
+          <w:rStyle w:val="SubtleEmphasis"/>
         </w:rPr>
         <w:t xml:space="preserve">on з </w:t>
       </w:r>
       <w:proofErr w:type="spellStart"/>
       <w:r>
         <w:rPr>
-          <w:rStyle w:val="HTMLCode"/>
-          <w:rFonts w:ascii="Times New Roman" w:hAnsi="Times New Roman" w:cs="Times New Roman"/>
-          <w:color w:val="000000" w:themeColor="text1"/>
-          <w:sz w:val="28"/>
-          <w:szCs w:val="28"/>
+          <w:rStyle w:val="SubtleEmphasis"/>
         </w:rPr>
         <w:t>ModulesZaritsky</w:t>
       </w:r>
@@ -5631,64 +5240,40 @@
         <w:spacing w:line="360" w:lineRule="auto"/>
         <w:jc w:val="both"/>
         <w:rPr>
-          <w:rStyle w:val="HTMLCode"/>
-          <w:rFonts w:ascii="Times New Roman" w:hAnsi="Times New Roman" w:cs="Times New Roman"/>
-          <w:color w:val="000000" w:themeColor="text1"/>
-          <w:sz w:val="28"/>
-          <w:szCs w:val="28"/>
-        </w:rPr>
-      </w:pPr>
-      <w:r>
-        <w:rPr>
-          <w:rStyle w:val="HTMLCode"/>
-          <w:rFonts w:ascii="Times New Roman" w:hAnsi="Times New Roman" w:cs="Times New Roman"/>
-          <w:color w:val="000000" w:themeColor="text1"/>
-          <w:sz w:val="28"/>
-          <w:szCs w:val="28"/>
+          <w:rStyle w:val="SubtleEmphasis"/>
+        </w:rPr>
+      </w:pPr>
+      <w:r>
+        <w:rPr>
+          <w:rStyle w:val="SubtleEmphasis"/>
         </w:rPr>
         <w:t xml:space="preserve">    </w:t>
       </w:r>
       <w:proofErr w:type="spellStart"/>
       <w:r>
         <w:rPr>
-          <w:rStyle w:val="HTMLCode"/>
-          <w:rFonts w:ascii="Times New Roman" w:hAnsi="Times New Roman" w:cs="Times New Roman"/>
-          <w:color w:val="000000" w:themeColor="text1"/>
-          <w:sz w:val="28"/>
-          <w:szCs w:val="28"/>
+          <w:rStyle w:val="SubtleEmphasis"/>
         </w:rPr>
         <w:t>resultCalculation</w:t>
       </w:r>
       <w:proofErr w:type="spellEnd"/>
       <w:r>
         <w:rPr>
-          <w:rStyle w:val="HTMLCode"/>
-          <w:rFonts w:ascii="Times New Roman" w:hAnsi="Times New Roman" w:cs="Times New Roman"/>
-          <w:color w:val="000000" w:themeColor="text1"/>
-          <w:sz w:val="28"/>
-          <w:szCs w:val="28"/>
+          <w:rStyle w:val="SubtleEmphasis"/>
         </w:rPr>
         <w:t xml:space="preserve"> = </w:t>
       </w:r>
       <w:proofErr w:type="spellStart"/>
       <w:r>
         <w:rPr>
-          <w:rStyle w:val="HTMLCode"/>
-          <w:rFonts w:ascii="Times New Roman" w:hAnsi="Times New Roman" w:cs="Times New Roman"/>
-          <w:color w:val="000000" w:themeColor="text1"/>
-          <w:sz w:val="28"/>
-          <w:szCs w:val="28"/>
+          <w:rStyle w:val="SubtleEmphasis"/>
         </w:rPr>
         <w:t>s_calculati</w:t>
       </w:r>
       <w:proofErr w:type="spellEnd"/>
       <w:r>
         <w:rPr>
-          <w:rStyle w:val="HTMLCode"/>
-          <w:rFonts w:ascii="Times New Roman" w:hAnsi="Times New Roman" w:cs="Times New Roman"/>
-          <w:color w:val="000000" w:themeColor="text1"/>
-          <w:sz w:val="28"/>
-          <w:szCs w:val="28"/>
+          <w:rStyle w:val="SubtleEmphasis"/>
         </w:rPr>
         <w:t>on(x, y, z)</w:t>
       </w:r>
@@ -5699,20 +5284,12 @@
         <w:spacing w:line="360" w:lineRule="auto"/>
         <w:jc w:val="both"/>
         <w:rPr>
-          <w:rStyle w:val="HTMLCode"/>
-          <w:rFonts w:ascii="Times New Roman" w:hAnsi="Times New Roman" w:cs="Times New Roman"/>
-          <w:color w:val="000000" w:themeColor="text1"/>
-          <w:sz w:val="28"/>
-          <w:szCs w:val="28"/>
-        </w:rPr>
-      </w:pPr>
-      <w:r>
-        <w:rPr>
-          <w:rStyle w:val="HTMLCode"/>
-          <w:rFonts w:ascii="Times New Roman" w:hAnsi="Times New Roman" w:cs="Times New Roman"/>
-          <w:color w:val="000000" w:themeColor="text1"/>
-          <w:sz w:val="28"/>
-          <w:szCs w:val="28"/>
+          <w:rStyle w:val="SubtleEmphasis"/>
+        </w:rPr>
+      </w:pPr>
+      <w:r>
+        <w:rPr>
+          <w:rStyle w:val="SubtleEmphasis"/>
         </w:rPr>
         <w:t xml:space="preserve">    </w:t>
       </w:r>
@@ -5723,20 +5300,12 @@
         <w:spacing w:line="360" w:lineRule="auto"/>
         <w:jc w:val="both"/>
         <w:rPr>
-          <w:rStyle w:val="HTMLCode"/>
-          <w:rFonts w:ascii="Times New Roman" w:hAnsi="Times New Roman" w:cs="Times New Roman"/>
-          <w:color w:val="000000" w:themeColor="text1"/>
-          <w:sz w:val="28"/>
-          <w:szCs w:val="28"/>
-        </w:rPr>
-      </w:pPr>
-      <w:r>
-        <w:rPr>
-          <w:rStyle w:val="HTMLCode"/>
-          <w:rFonts w:ascii="Times New Roman" w:hAnsi="Times New Roman" w:cs="Times New Roman"/>
-          <w:color w:val="000000" w:themeColor="text1"/>
-          <w:sz w:val="28"/>
-          <w:szCs w:val="28"/>
+          <w:rStyle w:val="SubtleEmphasis"/>
+        </w:rPr>
+      </w:pPr>
+      <w:r>
+        <w:rPr>
+          <w:rStyle w:val="SubtleEmphasis"/>
         </w:rPr>
         <w:t xml:space="preserve">    // Перетворення числа y до двійкового формату</w:t>
       </w:r>
@@ -5747,64 +5316,40 @@
         <w:spacing w:line="360" w:lineRule="auto"/>
         <w:jc w:val="both"/>
         <w:rPr>
-          <w:rStyle w:val="HTMLCode"/>
-          <w:rFonts w:ascii="Times New Roman" w:hAnsi="Times New Roman" w:cs="Times New Roman"/>
-          <w:color w:val="000000" w:themeColor="text1"/>
-          <w:sz w:val="28"/>
-          <w:szCs w:val="28"/>
-        </w:rPr>
-      </w:pPr>
-      <w:r>
-        <w:rPr>
-          <w:rStyle w:val="HTMLCode"/>
-          <w:rFonts w:ascii="Times New Roman" w:hAnsi="Times New Roman" w:cs="Times New Roman"/>
-          <w:color w:val="000000" w:themeColor="text1"/>
-          <w:sz w:val="28"/>
-          <w:szCs w:val="28"/>
+          <w:rStyle w:val="SubtleEmphasis"/>
+        </w:rPr>
+      </w:pPr>
+      <w:r>
+        <w:rPr>
+          <w:rStyle w:val="SubtleEmphasis"/>
         </w:rPr>
         <w:t xml:space="preserve">    </w:t>
       </w:r>
       <w:proofErr w:type="spellStart"/>
       <w:r>
         <w:rPr>
-          <w:rStyle w:val="HTMLCode"/>
-          <w:rFonts w:ascii="Times New Roman" w:hAnsi="Times New Roman" w:cs="Times New Roman"/>
-          <w:color w:val="000000" w:themeColor="text1"/>
-          <w:sz w:val="28"/>
-          <w:szCs w:val="28"/>
+          <w:rStyle w:val="SubtleEmphasis"/>
         </w:rPr>
         <w:t>binaryY</w:t>
       </w:r>
       <w:proofErr w:type="spellEnd"/>
       <w:r>
         <w:rPr>
-          <w:rStyle w:val="HTMLCode"/>
-          <w:rFonts w:ascii="Times New Roman" w:hAnsi="Times New Roman" w:cs="Times New Roman"/>
-          <w:color w:val="000000" w:themeColor="text1"/>
-          <w:sz w:val="28"/>
-          <w:szCs w:val="28"/>
+          <w:rStyle w:val="SubtleEmphasis"/>
         </w:rPr>
         <w:t xml:space="preserve"> = </w:t>
       </w:r>
       <w:proofErr w:type="spellStart"/>
       <w:r>
         <w:rPr>
-          <w:rStyle w:val="HTMLCode"/>
-          <w:rFonts w:ascii="Times New Roman" w:hAnsi="Times New Roman" w:cs="Times New Roman"/>
-          <w:color w:val="000000" w:themeColor="text1"/>
-          <w:sz w:val="28"/>
-          <w:szCs w:val="28"/>
+          <w:rStyle w:val="SubtleEmphasis"/>
         </w:rPr>
         <w:t>convertToBinary</w:t>
       </w:r>
       <w:proofErr w:type="spellEnd"/>
       <w:r>
         <w:rPr>
-          <w:rStyle w:val="HTMLCode"/>
-          <w:rFonts w:ascii="Times New Roman" w:hAnsi="Times New Roman" w:cs="Times New Roman"/>
-          <w:color w:val="000000" w:themeColor="text1"/>
-          <w:sz w:val="28"/>
-          <w:szCs w:val="28"/>
+          <w:rStyle w:val="SubtleEmphasis"/>
         </w:rPr>
         <w:t>(y)</w:t>
       </w:r>
@@ -5815,20 +5360,12 @@
         <w:spacing w:line="360" w:lineRule="auto"/>
         <w:jc w:val="both"/>
         <w:rPr>
-          <w:rStyle w:val="HTMLCode"/>
-          <w:rFonts w:ascii="Times New Roman" w:hAnsi="Times New Roman" w:cs="Times New Roman"/>
-          <w:color w:val="000000" w:themeColor="text1"/>
-          <w:sz w:val="28"/>
-          <w:szCs w:val="28"/>
-        </w:rPr>
-      </w:pPr>
-      <w:r>
-        <w:rPr>
-          <w:rStyle w:val="HTMLCode"/>
-          <w:rFonts w:ascii="Times New Roman" w:hAnsi="Times New Roman" w:cs="Times New Roman"/>
-          <w:color w:val="000000" w:themeColor="text1"/>
-          <w:sz w:val="28"/>
-          <w:szCs w:val="28"/>
+          <w:rStyle w:val="SubtleEmphasis"/>
+        </w:rPr>
+      </w:pPr>
+      <w:r>
+        <w:rPr>
+          <w:rStyle w:val="SubtleEmphasis"/>
         </w:rPr>
         <w:t xml:space="preserve">    </w:t>
       </w:r>
@@ -5839,31 +5376,19 @@
         <w:spacing w:line="360" w:lineRule="auto"/>
         <w:jc w:val="both"/>
         <w:rPr>
-          <w:rStyle w:val="HTMLCode"/>
-          <w:rFonts w:ascii="Times New Roman" w:hAnsi="Times New Roman" w:cs="Times New Roman"/>
-          <w:color w:val="000000" w:themeColor="text1"/>
-          <w:sz w:val="28"/>
-          <w:szCs w:val="28"/>
-        </w:rPr>
-      </w:pPr>
-      <w:r>
-        <w:rPr>
-          <w:rStyle w:val="HTMLCode"/>
-          <w:rFonts w:ascii="Times New Roman" w:hAnsi="Times New Roman" w:cs="Times New Roman"/>
-          <w:color w:val="000000" w:themeColor="text1"/>
-          <w:sz w:val="28"/>
-          <w:szCs w:val="28"/>
+          <w:rStyle w:val="SubtleEmphasis"/>
+        </w:rPr>
+      </w:pPr>
+      <w:r>
+        <w:rPr>
+          <w:rStyle w:val="SubtleEmphasis"/>
         </w:rPr>
         <w:t xml:space="preserve">    // Відкриття вихідного файлу для </w:t>
       </w:r>
       <w:proofErr w:type="spellStart"/>
       <w:r>
         <w:rPr>
-          <w:rStyle w:val="HTMLCode"/>
-          <w:rFonts w:ascii="Times New Roman" w:hAnsi="Times New Roman" w:cs="Times New Roman"/>
-          <w:color w:val="000000" w:themeColor="text1"/>
-          <w:sz w:val="28"/>
-          <w:szCs w:val="28"/>
+          <w:rStyle w:val="SubtleEmphasis"/>
         </w:rPr>
         <w:t>дозапису</w:t>
       </w:r>
@@ -5875,163 +5400,103 @@
         <w:spacing w:line="360" w:lineRule="auto"/>
         <w:jc w:val="both"/>
         <w:rPr>
-          <w:rStyle w:val="HTMLCode"/>
-          <w:rFonts w:ascii="Times New Roman" w:hAnsi="Times New Roman" w:cs="Times New Roman"/>
-          <w:color w:val="000000" w:themeColor="text1"/>
-          <w:sz w:val="28"/>
-          <w:szCs w:val="28"/>
-        </w:rPr>
-      </w:pPr>
-      <w:r>
-        <w:rPr>
-          <w:rStyle w:val="HTMLCode"/>
-          <w:rFonts w:ascii="Times New Roman" w:hAnsi="Times New Roman" w:cs="Times New Roman"/>
-          <w:color w:val="000000" w:themeColor="text1"/>
-          <w:sz w:val="28"/>
-          <w:szCs w:val="28"/>
+          <w:rStyle w:val="SubtleEmphasis"/>
+        </w:rPr>
+      </w:pPr>
+      <w:r>
+        <w:rPr>
+          <w:rStyle w:val="SubtleEmphasis"/>
         </w:rPr>
         <w:t xml:space="preserve">    </w:t>
       </w:r>
       <w:proofErr w:type="spellStart"/>
       <w:r>
         <w:rPr>
-          <w:rStyle w:val="HTMLCode"/>
-          <w:rFonts w:ascii="Times New Roman" w:hAnsi="Times New Roman" w:cs="Times New Roman"/>
-          <w:color w:val="000000" w:themeColor="text1"/>
-          <w:sz w:val="28"/>
-          <w:szCs w:val="28"/>
+          <w:rStyle w:val="SubtleEmphasis"/>
         </w:rPr>
         <w:t>open</w:t>
       </w:r>
       <w:proofErr w:type="spellEnd"/>
       <w:r>
         <w:rPr>
-          <w:rStyle w:val="HTMLCode"/>
-          <w:rFonts w:ascii="Times New Roman" w:hAnsi="Times New Roman" w:cs="Times New Roman"/>
-          <w:color w:val="000000" w:themeColor="text1"/>
-          <w:sz w:val="28"/>
-          <w:szCs w:val="28"/>
+          <w:rStyle w:val="SubtleEmphasis"/>
         </w:rPr>
         <w:t xml:space="preserve"> </w:t>
       </w:r>
       <w:proofErr w:type="spellStart"/>
       <w:r>
         <w:rPr>
-          <w:rStyle w:val="HTMLCode"/>
-          <w:rFonts w:ascii="Times New Roman" w:hAnsi="Times New Roman" w:cs="Times New Roman"/>
-          <w:color w:val="000000" w:themeColor="text1"/>
-          <w:sz w:val="28"/>
-          <w:szCs w:val="28"/>
+          <w:rStyle w:val="SubtleEmphasis"/>
         </w:rPr>
         <w:t>outputFileName</w:t>
       </w:r>
       <w:proofErr w:type="spellEnd"/>
       <w:r>
         <w:rPr>
-          <w:rStyle w:val="HTMLCode"/>
-          <w:rFonts w:ascii="Times New Roman" w:hAnsi="Times New Roman" w:cs="Times New Roman"/>
-          <w:color w:val="000000" w:themeColor="text1"/>
-          <w:sz w:val="28"/>
-          <w:szCs w:val="28"/>
+          <w:rStyle w:val="SubtleEmphasis"/>
         </w:rPr>
         <w:t xml:space="preserve"> </w:t>
       </w:r>
       <w:proofErr w:type="spellStart"/>
       <w:r>
         <w:rPr>
-          <w:rStyle w:val="HTMLCode"/>
-          <w:rFonts w:ascii="Times New Roman" w:hAnsi="Times New Roman" w:cs="Times New Roman"/>
-          <w:color w:val="000000" w:themeColor="text1"/>
-          <w:sz w:val="28"/>
-          <w:szCs w:val="28"/>
+          <w:rStyle w:val="SubtleEmphasis"/>
         </w:rPr>
         <w:t>as</w:t>
       </w:r>
       <w:proofErr w:type="spellEnd"/>
       <w:r>
         <w:rPr>
-          <w:rStyle w:val="HTMLCode"/>
-          <w:rFonts w:ascii="Times New Roman" w:hAnsi="Times New Roman" w:cs="Times New Roman"/>
-          <w:color w:val="000000" w:themeColor="text1"/>
-          <w:sz w:val="28"/>
-          <w:szCs w:val="28"/>
+          <w:rStyle w:val="SubtleEmphasis"/>
         </w:rPr>
         <w:t xml:space="preserve"> </w:t>
       </w:r>
       <w:proofErr w:type="spellStart"/>
       <w:r>
         <w:rPr>
-          <w:rStyle w:val="HTMLCode"/>
-          <w:rFonts w:ascii="Times New Roman" w:hAnsi="Times New Roman" w:cs="Times New Roman"/>
-          <w:color w:val="000000" w:themeColor="text1"/>
-          <w:sz w:val="28"/>
-          <w:szCs w:val="28"/>
+          <w:rStyle w:val="SubtleEmphasis"/>
         </w:rPr>
         <w:t>outFile</w:t>
       </w:r>
       <w:proofErr w:type="spellEnd"/>
       <w:r>
         <w:rPr>
-          <w:rStyle w:val="HTMLCode"/>
-          <w:rFonts w:ascii="Times New Roman" w:hAnsi="Times New Roman" w:cs="Times New Roman"/>
-          <w:color w:val="000000" w:themeColor="text1"/>
-          <w:sz w:val="28"/>
-          <w:szCs w:val="28"/>
+          <w:rStyle w:val="SubtleEmphasis"/>
         </w:rPr>
         <w:t xml:space="preserve"> </w:t>
       </w:r>
       <w:proofErr w:type="spellStart"/>
       <w:r>
         <w:rPr>
-          <w:rStyle w:val="HTMLCode"/>
-          <w:rFonts w:ascii="Times New Roman" w:hAnsi="Times New Roman" w:cs="Times New Roman"/>
-          <w:color w:val="000000" w:themeColor="text1"/>
-          <w:sz w:val="28"/>
-          <w:szCs w:val="28"/>
+          <w:rStyle w:val="SubtleEmphasis"/>
         </w:rPr>
         <w:t>in</w:t>
       </w:r>
       <w:proofErr w:type="spellEnd"/>
       <w:r>
         <w:rPr>
-          <w:rStyle w:val="HTMLCode"/>
-          <w:rFonts w:ascii="Times New Roman" w:hAnsi="Times New Roman" w:cs="Times New Roman"/>
-          <w:color w:val="000000" w:themeColor="text1"/>
-          <w:sz w:val="28"/>
-          <w:szCs w:val="28"/>
+          <w:rStyle w:val="SubtleEmphasis"/>
         </w:rPr>
         <w:t xml:space="preserve"> </w:t>
       </w:r>
       <w:proofErr w:type="spellStart"/>
       <w:r>
         <w:rPr>
-          <w:rStyle w:val="HTMLCode"/>
-          <w:rFonts w:ascii="Times New Roman" w:hAnsi="Times New Roman" w:cs="Times New Roman"/>
-          <w:color w:val="000000" w:themeColor="text1"/>
-          <w:sz w:val="28"/>
-          <w:szCs w:val="28"/>
+          <w:rStyle w:val="SubtleEmphasis"/>
         </w:rPr>
         <w:t>append</w:t>
       </w:r>
       <w:proofErr w:type="spellEnd"/>
       <w:r>
         <w:rPr>
-          <w:rStyle w:val="HTMLCode"/>
-          <w:rFonts w:ascii="Times New Roman" w:hAnsi="Times New Roman" w:cs="Times New Roman"/>
-          <w:color w:val="000000" w:themeColor="text1"/>
-          <w:sz w:val="28"/>
-          <w:szCs w:val="28"/>
+          <w:rStyle w:val="SubtleEmphasis"/>
         </w:rPr>
         <w:t xml:space="preserve"> </w:t>
       </w:r>
       <w:proofErr w:type="spellStart"/>
       <w:r>
         <w:rPr>
-          <w:rStyle w:val="HTMLCode"/>
-          <w:rFonts w:ascii="Times New Roman" w:hAnsi="Times New Roman" w:cs="Times New Roman"/>
-          <w:color w:val="000000" w:themeColor="text1"/>
-          <w:sz w:val="28"/>
-          <w:szCs w:val="28"/>
+          <w:rStyle w:val="SubtleEmphasis"/>
         </w:rPr>
         <w:t>mode</w:t>
       </w:r>
@@ -6043,64 +5508,40 @@
         <w:spacing w:line="360" w:lineRule="auto"/>
         <w:jc w:val="both"/>
         <w:rPr>
-          <w:rStyle w:val="HTMLCode"/>
-          <w:rFonts w:ascii="Times New Roman" w:hAnsi="Times New Roman" w:cs="Times New Roman"/>
-          <w:color w:val="000000" w:themeColor="text1"/>
-          <w:sz w:val="28"/>
-          <w:szCs w:val="28"/>
-        </w:rPr>
-      </w:pPr>
-      <w:r>
-        <w:rPr>
-          <w:rStyle w:val="HTMLCode"/>
-          <w:rFonts w:ascii="Times New Roman" w:hAnsi="Times New Roman" w:cs="Times New Roman"/>
-          <w:color w:val="000000" w:themeColor="text1"/>
-          <w:sz w:val="28"/>
-          <w:szCs w:val="28"/>
+          <w:rStyle w:val="SubtleEmphasis"/>
+        </w:rPr>
+      </w:pPr>
+      <w:r>
+        <w:rPr>
+          <w:rStyle w:val="SubtleEmphasis"/>
         </w:rPr>
         <w:t xml:space="preserve">    </w:t>
       </w:r>
       <w:proofErr w:type="spellStart"/>
       <w:r>
         <w:rPr>
-          <w:rStyle w:val="HTMLCode"/>
-          <w:rFonts w:ascii="Times New Roman" w:hAnsi="Times New Roman" w:cs="Times New Roman"/>
-          <w:color w:val="000000" w:themeColor="text1"/>
-          <w:sz w:val="28"/>
-          <w:szCs w:val="28"/>
+          <w:rStyle w:val="SubtleEmphasis"/>
         </w:rPr>
         <w:t>if</w:t>
       </w:r>
       <w:proofErr w:type="spellEnd"/>
       <w:r>
         <w:rPr>
-          <w:rStyle w:val="HTMLCode"/>
-          <w:rFonts w:ascii="Times New Roman" w:hAnsi="Times New Roman" w:cs="Times New Roman"/>
-          <w:color w:val="000000" w:themeColor="text1"/>
-          <w:sz w:val="28"/>
-          <w:szCs w:val="28"/>
+          <w:rStyle w:val="SubtleEmphasis"/>
         </w:rPr>
         <w:t xml:space="preserve"> </w:t>
       </w:r>
       <w:proofErr w:type="spellStart"/>
       <w:r>
         <w:rPr>
-          <w:rStyle w:val="HTMLCode"/>
-          <w:rFonts w:ascii="Times New Roman" w:hAnsi="Times New Roman" w:cs="Times New Roman"/>
-          <w:color w:val="000000" w:themeColor="text1"/>
-          <w:sz w:val="28"/>
-          <w:szCs w:val="28"/>
+          <w:rStyle w:val="SubtleEmphasis"/>
         </w:rPr>
         <w:t>outFile</w:t>
       </w:r>
       <w:proofErr w:type="spellEnd"/>
       <w:r>
         <w:rPr>
-          <w:rStyle w:val="HTMLCode"/>
-          <w:rFonts w:ascii="Times New Roman" w:hAnsi="Times New Roman" w:cs="Times New Roman"/>
-          <w:color w:val="000000" w:themeColor="text1"/>
-          <w:sz w:val="28"/>
-          <w:szCs w:val="28"/>
+          <w:rStyle w:val="SubtleEmphasis"/>
         </w:rPr>
         <w:t xml:space="preserve"> не відкрився:</w:t>
       </w:r>
@@ -6111,20 +5552,12 @@
         <w:spacing w:line="360" w:lineRule="auto"/>
         <w:jc w:val="both"/>
         <w:rPr>
-          <w:rStyle w:val="HTMLCode"/>
-          <w:rFonts w:ascii="Times New Roman" w:hAnsi="Times New Roman" w:cs="Times New Roman"/>
-          <w:color w:val="000000" w:themeColor="text1"/>
-          <w:sz w:val="28"/>
-          <w:szCs w:val="28"/>
-        </w:rPr>
-      </w:pPr>
-      <w:r>
-        <w:rPr>
-          <w:rStyle w:val="HTMLCode"/>
-          <w:rFonts w:ascii="Times New Roman" w:hAnsi="Times New Roman" w:cs="Times New Roman"/>
-          <w:color w:val="000000" w:themeColor="text1"/>
-          <w:sz w:val="28"/>
-          <w:szCs w:val="28"/>
+          <w:rStyle w:val="SubtleEmphasis"/>
+        </w:rPr>
+      </w:pPr>
+      <w:r>
+        <w:rPr>
+          <w:rStyle w:val="SubtleEmphasis"/>
         </w:rPr>
         <w:t xml:space="preserve">         вивести повідомлення про помилку та завершити роботу</w:t>
       </w:r>
@@ -6135,11 +5568,7 @@
         <w:spacing w:line="360" w:lineRule="auto"/>
         <w:jc w:val="both"/>
         <w:rPr>
-          <w:rStyle w:val="HTMLCode"/>
-          <w:rFonts w:ascii="Times New Roman" w:hAnsi="Times New Roman" w:cs="Times New Roman"/>
-          <w:color w:val="000000" w:themeColor="text1"/>
-          <w:sz w:val="28"/>
-          <w:szCs w:val="28"/>
+          <w:rStyle w:val="SubtleEmphasis"/>
         </w:rPr>
       </w:pPr>
     </w:p>
@@ -6149,20 +5578,12 @@
         <w:spacing w:line="360" w:lineRule="auto"/>
         <w:jc w:val="both"/>
         <w:rPr>
-          <w:rStyle w:val="HTMLCode"/>
-          <w:rFonts w:ascii="Times New Roman" w:hAnsi="Times New Roman" w:cs="Times New Roman"/>
-          <w:color w:val="000000" w:themeColor="text1"/>
-          <w:sz w:val="28"/>
-          <w:szCs w:val="28"/>
-        </w:rPr>
-      </w:pPr>
-      <w:r>
-        <w:rPr>
-          <w:rStyle w:val="HTMLCode"/>
-          <w:rFonts w:ascii="Times New Roman" w:hAnsi="Times New Roman" w:cs="Times New Roman"/>
-          <w:color w:val="000000" w:themeColor="text1"/>
-          <w:sz w:val="28"/>
-          <w:szCs w:val="28"/>
+          <w:rStyle w:val="SubtleEmphasis"/>
+        </w:rPr>
+      </w:pPr>
+      <w:r>
+        <w:rPr>
+          <w:rStyle w:val="SubtleEmphasis"/>
         </w:rPr>
         <w:t xml:space="preserve">    // Запис результатів числових обчислень</w:t>
       </w:r>
@@ -6173,119 +5594,75 @@
         <w:spacing w:line="360" w:lineRule="auto"/>
         <w:jc w:val="both"/>
         <w:rPr>
-          <w:rStyle w:val="HTMLCode"/>
-          <w:rFonts w:ascii="Times New Roman" w:hAnsi="Times New Roman" w:cs="Times New Roman"/>
-          <w:color w:val="000000" w:themeColor="text1"/>
-          <w:sz w:val="28"/>
-          <w:szCs w:val="28"/>
-        </w:rPr>
-      </w:pPr>
-      <w:r>
-        <w:rPr>
-          <w:rStyle w:val="HTMLCode"/>
-          <w:rFonts w:ascii="Times New Roman" w:hAnsi="Times New Roman" w:cs="Times New Roman"/>
-          <w:color w:val="000000" w:themeColor="text1"/>
-          <w:sz w:val="28"/>
-          <w:szCs w:val="28"/>
+          <w:rStyle w:val="SubtleEmphasis"/>
+        </w:rPr>
+      </w:pPr>
+      <w:r>
+        <w:rPr>
+          <w:rStyle w:val="SubtleEmphasis"/>
         </w:rPr>
         <w:t xml:space="preserve">    </w:t>
       </w:r>
       <w:proofErr w:type="spellStart"/>
       <w:r>
         <w:rPr>
-          <w:rStyle w:val="HTMLCode"/>
-          <w:rFonts w:ascii="Times New Roman" w:hAnsi="Times New Roman" w:cs="Times New Roman"/>
-          <w:color w:val="000000" w:themeColor="text1"/>
-          <w:sz w:val="28"/>
-          <w:szCs w:val="28"/>
+          <w:rStyle w:val="SubtleEmphasis"/>
         </w:rPr>
         <w:t>write</w:t>
       </w:r>
       <w:proofErr w:type="spellEnd"/>
       <w:r>
         <w:rPr>
-          <w:rStyle w:val="HTMLCode"/>
-          <w:rFonts w:ascii="Times New Roman" w:hAnsi="Times New Roman" w:cs="Times New Roman"/>
-          <w:color w:val="000000" w:themeColor="text1"/>
-          <w:sz w:val="28"/>
-          <w:szCs w:val="28"/>
+          <w:rStyle w:val="SubtleEmphasis"/>
         </w:rPr>
         <w:t xml:space="preserve"> </w:t>
       </w:r>
       <w:proofErr w:type="spellStart"/>
       <w:r>
         <w:rPr>
-          <w:rStyle w:val="HTMLCode"/>
-          <w:rFonts w:ascii="Times New Roman" w:hAnsi="Times New Roman" w:cs="Times New Roman"/>
-          <w:color w:val="000000" w:themeColor="text1"/>
-          <w:sz w:val="28"/>
-          <w:szCs w:val="28"/>
+          <w:rStyle w:val="SubtleEmphasis"/>
         </w:rPr>
         <w:t>to</w:t>
       </w:r>
       <w:proofErr w:type="spellEnd"/>
       <w:r>
         <w:rPr>
-          <w:rStyle w:val="HTMLCode"/>
-          <w:rFonts w:ascii="Times New Roman" w:hAnsi="Times New Roman" w:cs="Times New Roman"/>
-          <w:color w:val="000000" w:themeColor="text1"/>
-          <w:sz w:val="28"/>
-          <w:szCs w:val="28"/>
+          <w:rStyle w:val="SubtleEmphasis"/>
         </w:rPr>
         <w:t xml:space="preserve"> </w:t>
       </w:r>
       <w:proofErr w:type="spellStart"/>
       <w:r>
         <w:rPr>
-          <w:rStyle w:val="HTMLCode"/>
-          <w:rFonts w:ascii="Times New Roman" w:hAnsi="Times New Roman" w:cs="Times New Roman"/>
-          <w:color w:val="000000" w:themeColor="text1"/>
-          <w:sz w:val="28"/>
-          <w:szCs w:val="28"/>
+          <w:rStyle w:val="SubtleEmphasis"/>
         </w:rPr>
         <w:t>outFile</w:t>
       </w:r>
       <w:proofErr w:type="spellEnd"/>
       <w:r>
         <w:rPr>
-          <w:rStyle w:val="HTMLCode"/>
-          <w:rFonts w:ascii="Times New Roman" w:hAnsi="Times New Roman" w:cs="Times New Roman"/>
-          <w:color w:val="000000" w:themeColor="text1"/>
-          <w:sz w:val="28"/>
-          <w:szCs w:val="28"/>
+          <w:rStyle w:val="SubtleEmphasis"/>
         </w:rPr>
         <w:t xml:space="preserve">: "Результат виконання </w:t>
       </w:r>
       <w:proofErr w:type="spellStart"/>
       <w:r>
         <w:rPr>
-          <w:rStyle w:val="HTMLCode"/>
-          <w:rFonts w:ascii="Times New Roman" w:hAnsi="Times New Roman" w:cs="Times New Roman"/>
-          <w:color w:val="000000" w:themeColor="text1"/>
-          <w:sz w:val="28"/>
-          <w:szCs w:val="28"/>
+          <w:rStyle w:val="SubtleEmphasis"/>
         </w:rPr>
         <w:t>s_calculati</w:t>
       </w:r>
       <w:proofErr w:type="spellEnd"/>
       <w:r>
         <w:rPr>
-          <w:rStyle w:val="HTMLCode"/>
-          <w:rFonts w:ascii="Times New Roman" w:hAnsi="Times New Roman" w:cs="Times New Roman"/>
-          <w:color w:val="000000" w:themeColor="text1"/>
-          <w:sz w:val="28"/>
-          <w:szCs w:val="28"/>
+          <w:rStyle w:val="SubtleEmphasis"/>
         </w:rPr>
         <w:t xml:space="preserve">on(" + x + ", " + y + ", " + z + ") = " + </w:t>
       </w:r>
       <w:proofErr w:type="spellStart"/>
       <w:r>
         <w:rPr>
-          <w:rStyle w:val="HTMLCode"/>
-          <w:rFonts w:ascii="Times New Roman" w:hAnsi="Times New Roman" w:cs="Times New Roman"/>
-          <w:color w:val="000000" w:themeColor="text1"/>
-          <w:sz w:val="28"/>
-          <w:szCs w:val="28"/>
+          <w:rStyle w:val="SubtleEmphasis"/>
         </w:rPr>
         <w:t>resultCalculation</w:t>
       </w:r>
@@ -6297,97 +5674,61 @@
         <w:spacing w:line="360" w:lineRule="auto"/>
         <w:jc w:val="both"/>
         <w:rPr>
-          <w:rStyle w:val="HTMLCode"/>
-          <w:rFonts w:ascii="Times New Roman" w:hAnsi="Times New Roman" w:cs="Times New Roman"/>
-          <w:color w:val="000000" w:themeColor="text1"/>
-          <w:sz w:val="28"/>
-          <w:szCs w:val="28"/>
-        </w:rPr>
-      </w:pPr>
-      <w:r>
-        <w:rPr>
-          <w:rStyle w:val="HTMLCode"/>
-          <w:rFonts w:ascii="Times New Roman" w:hAnsi="Times New Roman" w:cs="Times New Roman"/>
-          <w:color w:val="000000" w:themeColor="text1"/>
-          <w:sz w:val="28"/>
-          <w:szCs w:val="28"/>
+          <w:rStyle w:val="SubtleEmphasis"/>
+        </w:rPr>
+      </w:pPr>
+      <w:r>
+        <w:rPr>
+          <w:rStyle w:val="SubtleEmphasis"/>
         </w:rPr>
         <w:t xml:space="preserve">    </w:t>
       </w:r>
       <w:proofErr w:type="spellStart"/>
       <w:r>
         <w:rPr>
-          <w:rStyle w:val="HTMLCode"/>
-          <w:rFonts w:ascii="Times New Roman" w:hAnsi="Times New Roman" w:cs="Times New Roman"/>
-          <w:color w:val="000000" w:themeColor="text1"/>
-          <w:sz w:val="28"/>
-          <w:szCs w:val="28"/>
+          <w:rStyle w:val="SubtleEmphasis"/>
         </w:rPr>
         <w:t>write</w:t>
       </w:r>
       <w:proofErr w:type="spellEnd"/>
       <w:r>
         <w:rPr>
-          <w:rStyle w:val="HTMLCode"/>
-          <w:rFonts w:ascii="Times New Roman" w:hAnsi="Times New Roman" w:cs="Times New Roman"/>
-          <w:color w:val="000000" w:themeColor="text1"/>
-          <w:sz w:val="28"/>
-          <w:szCs w:val="28"/>
+          <w:rStyle w:val="SubtleEmphasis"/>
         </w:rPr>
         <w:t xml:space="preserve"> </w:t>
       </w:r>
       <w:proofErr w:type="spellStart"/>
       <w:r>
         <w:rPr>
-          <w:rStyle w:val="HTMLCode"/>
-          <w:rFonts w:ascii="Times New Roman" w:hAnsi="Times New Roman" w:cs="Times New Roman"/>
-          <w:color w:val="000000" w:themeColor="text1"/>
-          <w:sz w:val="28"/>
-          <w:szCs w:val="28"/>
+          <w:rStyle w:val="SubtleEmphasis"/>
         </w:rPr>
         <w:t>to</w:t>
       </w:r>
       <w:proofErr w:type="spellEnd"/>
       <w:r>
         <w:rPr>
-          <w:rStyle w:val="HTMLCode"/>
-          <w:rFonts w:ascii="Times New Roman" w:hAnsi="Times New Roman" w:cs="Times New Roman"/>
-          <w:color w:val="000000" w:themeColor="text1"/>
-          <w:sz w:val="28"/>
-          <w:szCs w:val="28"/>
+          <w:rStyle w:val="SubtleEmphasis"/>
         </w:rPr>
         <w:t xml:space="preserve"> </w:t>
       </w:r>
       <w:proofErr w:type="spellStart"/>
       <w:r>
         <w:rPr>
-          <w:rStyle w:val="HTMLCode"/>
-          <w:rFonts w:ascii="Times New Roman" w:hAnsi="Times New Roman" w:cs="Times New Roman"/>
-          <w:color w:val="000000" w:themeColor="text1"/>
-          <w:sz w:val="28"/>
-          <w:szCs w:val="28"/>
+          <w:rStyle w:val="SubtleEmphasis"/>
         </w:rPr>
         <w:t>outFile</w:t>
       </w:r>
       <w:proofErr w:type="spellEnd"/>
       <w:r>
         <w:rPr>
-          <w:rStyle w:val="HTMLCode"/>
-          <w:rFonts w:ascii="Times New Roman" w:hAnsi="Times New Roman" w:cs="Times New Roman"/>
-          <w:color w:val="000000" w:themeColor="text1"/>
-          <w:sz w:val="28"/>
-          <w:szCs w:val="28"/>
+          <w:rStyle w:val="SubtleEmphasis"/>
         </w:rPr>
         <w:t xml:space="preserve">: "Число " + y + " у двійковій системі числення: " + </w:t>
       </w:r>
       <w:proofErr w:type="spellStart"/>
       <w:r>
         <w:rPr>
-          <w:rStyle w:val="HTMLCode"/>
-          <w:rFonts w:ascii="Times New Roman" w:hAnsi="Times New Roman" w:cs="Times New Roman"/>
-          <w:color w:val="000000" w:themeColor="text1"/>
-          <w:sz w:val="28"/>
-          <w:szCs w:val="28"/>
+          <w:rStyle w:val="SubtleEmphasis"/>
         </w:rPr>
         <w:t>binaryY</w:t>
       </w:r>
@@ -6399,53 +5740,33 @@
         <w:spacing w:line="360" w:lineRule="auto"/>
         <w:jc w:val="both"/>
         <w:rPr>
-          <w:rStyle w:val="HTMLCode"/>
-          <w:rFonts w:ascii="Times New Roman" w:hAnsi="Times New Roman" w:cs="Times New Roman"/>
-          <w:color w:val="000000" w:themeColor="text1"/>
-          <w:sz w:val="28"/>
-          <w:szCs w:val="28"/>
-        </w:rPr>
-      </w:pPr>
-      <w:r>
-        <w:rPr>
-          <w:rStyle w:val="HTMLCode"/>
-          <w:rFonts w:ascii="Times New Roman" w:hAnsi="Times New Roman" w:cs="Times New Roman"/>
-          <w:color w:val="000000" w:themeColor="text1"/>
-          <w:sz w:val="28"/>
-          <w:szCs w:val="28"/>
+          <w:rStyle w:val="SubtleEmphasis"/>
+        </w:rPr>
+      </w:pPr>
+      <w:r>
+        <w:rPr>
+          <w:rStyle w:val="SubtleEmphasis"/>
         </w:rPr>
         <w:t xml:space="preserve">    </w:t>
       </w:r>
       <w:proofErr w:type="spellStart"/>
       <w:r>
         <w:rPr>
-          <w:rStyle w:val="HTMLCode"/>
-          <w:rFonts w:ascii="Times New Roman" w:hAnsi="Times New Roman" w:cs="Times New Roman"/>
-          <w:color w:val="000000" w:themeColor="text1"/>
-          <w:sz w:val="28"/>
-          <w:szCs w:val="28"/>
+          <w:rStyle w:val="SubtleEmphasis"/>
         </w:rPr>
         <w:t>close</w:t>
       </w:r>
       <w:proofErr w:type="spellEnd"/>
       <w:r>
         <w:rPr>
-          <w:rStyle w:val="HTMLCode"/>
-          <w:rFonts w:ascii="Times New Roman" w:hAnsi="Times New Roman" w:cs="Times New Roman"/>
-          <w:color w:val="000000" w:themeColor="text1"/>
-          <w:sz w:val="28"/>
-          <w:szCs w:val="28"/>
+          <w:rStyle w:val="SubtleEmphasis"/>
         </w:rPr>
         <w:t xml:space="preserve"> </w:t>
       </w:r>
       <w:proofErr w:type="spellStart"/>
       <w:r>
         <w:rPr>
-          <w:rStyle w:val="HTMLCode"/>
-          <w:rFonts w:ascii="Times New Roman" w:hAnsi="Times New Roman" w:cs="Times New Roman"/>
-          <w:color w:val="000000" w:themeColor="text1"/>
-          <w:sz w:val="28"/>
-          <w:szCs w:val="28"/>
+          <w:rStyle w:val="SubtleEmphasis"/>
         </w:rPr>
         <w:t>outFile</w:t>
       </w:r>
@@ -6465,76 +5786,48 @@
         <w:spacing w:line="360" w:lineRule="auto"/>
         <w:jc w:val="both"/>
         <w:rPr>
-          <w:rStyle w:val="HTMLCode"/>
-          <w:rFonts w:ascii="Times New Roman" w:hAnsi="Times New Roman" w:cs="Times New Roman"/>
-          <w:color w:val="000000" w:themeColor="text1"/>
-          <w:sz w:val="28"/>
-          <w:szCs w:val="28"/>
-        </w:rPr>
-      </w:pPr>
-      <w:proofErr w:type="spellStart"/>
-      <w:r>
-        <w:rPr>
-          <w:rStyle w:val="HTMLCode"/>
-          <w:rFonts w:ascii="Times New Roman" w:hAnsi="Times New Roman" w:cs="Times New Roman"/>
-          <w:color w:val="000000" w:themeColor="text1"/>
-          <w:sz w:val="28"/>
-          <w:szCs w:val="28"/>
+          <w:rStyle w:val="SubtleEmphasis"/>
+        </w:rPr>
+      </w:pPr>
+      <w:proofErr w:type="spellStart"/>
+      <w:r>
+        <w:rPr>
+          <w:rStyle w:val="SubtleEmphasis"/>
         </w:rPr>
         <w:t>function</w:t>
       </w:r>
       <w:proofErr w:type="spellEnd"/>
       <w:r>
         <w:rPr>
-          <w:rStyle w:val="HTMLCode"/>
-          <w:rFonts w:ascii="Times New Roman" w:hAnsi="Times New Roman" w:cs="Times New Roman"/>
-          <w:color w:val="000000" w:themeColor="text1"/>
-          <w:sz w:val="28"/>
-          <w:szCs w:val="28"/>
+          <w:rStyle w:val="SubtleEmphasis"/>
         </w:rPr>
         <w:t xml:space="preserve"> </w:t>
       </w:r>
       <w:proofErr w:type="spellStart"/>
       <w:r>
         <w:rPr>
-          <w:rStyle w:val="HTMLCode"/>
-          <w:rFonts w:ascii="Times New Roman" w:hAnsi="Times New Roman" w:cs="Times New Roman"/>
-          <w:color w:val="000000" w:themeColor="text1"/>
-          <w:sz w:val="28"/>
-          <w:szCs w:val="28"/>
+          <w:rStyle w:val="SubtleEmphasis"/>
         </w:rPr>
         <w:t>convertToBinary</w:t>
       </w:r>
       <w:proofErr w:type="spellEnd"/>
       <w:r>
         <w:rPr>
-          <w:rStyle w:val="HTMLCode"/>
-          <w:rFonts w:ascii="Times New Roman" w:hAnsi="Times New Roman" w:cs="Times New Roman"/>
-          <w:color w:val="000000" w:themeColor="text1"/>
-          <w:sz w:val="28"/>
-          <w:szCs w:val="28"/>
+          <w:rStyle w:val="SubtleEmphasis"/>
         </w:rPr>
         <w:t>(</w:t>
       </w:r>
       <w:proofErr w:type="spellStart"/>
       <w:r>
         <w:rPr>
-          <w:rStyle w:val="HTMLCode"/>
-          <w:rFonts w:ascii="Times New Roman" w:hAnsi="Times New Roman" w:cs="Times New Roman"/>
-          <w:color w:val="000000" w:themeColor="text1"/>
-          <w:sz w:val="28"/>
-          <w:szCs w:val="28"/>
+          <w:rStyle w:val="SubtleEmphasis"/>
         </w:rPr>
         <w:t>num</w:t>
       </w:r>
       <w:proofErr w:type="spellEnd"/>
       <w:r>
         <w:rPr>
-          <w:rStyle w:val="HTMLCode"/>
-          <w:rFonts w:ascii="Times New Roman" w:hAnsi="Times New Roman" w:cs="Times New Roman"/>
-          <w:color w:val="000000" w:themeColor="text1"/>
-          <w:sz w:val="28"/>
-          <w:szCs w:val="28"/>
+          <w:rStyle w:val="SubtleEmphasis"/>
         </w:rPr>
         <w:t>):</w:t>
       </w:r>
@@ -6545,64 +5838,40 @@
         <w:spacing w:line="360" w:lineRule="auto"/>
         <w:jc w:val="both"/>
         <w:rPr>
-          <w:rStyle w:val="HTMLCode"/>
-          <w:rFonts w:ascii="Times New Roman" w:hAnsi="Times New Roman" w:cs="Times New Roman"/>
-          <w:color w:val="000000" w:themeColor="text1"/>
-          <w:sz w:val="28"/>
-          <w:szCs w:val="28"/>
-        </w:rPr>
-      </w:pPr>
-      <w:r>
-        <w:rPr>
-          <w:rStyle w:val="HTMLCode"/>
-          <w:rFonts w:ascii="Times New Roman" w:hAnsi="Times New Roman" w:cs="Times New Roman"/>
-          <w:color w:val="000000" w:themeColor="text1"/>
-          <w:sz w:val="28"/>
-          <w:szCs w:val="28"/>
+          <w:rStyle w:val="SubtleEmphasis"/>
+        </w:rPr>
+      </w:pPr>
+      <w:r>
+        <w:rPr>
+          <w:rStyle w:val="SubtleEmphasis"/>
         </w:rPr>
         <w:t xml:space="preserve">    </w:t>
       </w:r>
       <w:proofErr w:type="spellStart"/>
       <w:r>
         <w:rPr>
-          <w:rStyle w:val="HTMLCode"/>
-          <w:rFonts w:ascii="Times New Roman" w:hAnsi="Times New Roman" w:cs="Times New Roman"/>
-          <w:color w:val="000000" w:themeColor="text1"/>
-          <w:sz w:val="28"/>
-          <w:szCs w:val="28"/>
+          <w:rStyle w:val="SubtleEmphasis"/>
         </w:rPr>
         <w:t>if</w:t>
       </w:r>
       <w:proofErr w:type="spellEnd"/>
       <w:r>
         <w:rPr>
-          <w:rStyle w:val="HTMLCode"/>
-          <w:rFonts w:ascii="Times New Roman" w:hAnsi="Times New Roman" w:cs="Times New Roman"/>
-          <w:color w:val="000000" w:themeColor="text1"/>
-          <w:sz w:val="28"/>
-          <w:szCs w:val="28"/>
+          <w:rStyle w:val="SubtleEmphasis"/>
         </w:rPr>
         <w:t xml:space="preserve"> </w:t>
       </w:r>
       <w:proofErr w:type="spellStart"/>
       <w:r>
         <w:rPr>
-          <w:rStyle w:val="HTMLCode"/>
-          <w:rFonts w:ascii="Times New Roman" w:hAnsi="Times New Roman" w:cs="Times New Roman"/>
-          <w:color w:val="000000" w:themeColor="text1"/>
-          <w:sz w:val="28"/>
-          <w:szCs w:val="28"/>
+          <w:rStyle w:val="SubtleEmphasis"/>
         </w:rPr>
         <w:t>num</w:t>
       </w:r>
       <w:proofErr w:type="spellEnd"/>
       <w:r>
         <w:rPr>
-          <w:rStyle w:val="HTMLCode"/>
-          <w:rFonts w:ascii="Times New Roman" w:hAnsi="Times New Roman" w:cs="Times New Roman"/>
-          <w:color w:val="000000" w:themeColor="text1"/>
-          <w:sz w:val="28"/>
-          <w:szCs w:val="28"/>
+          <w:rStyle w:val="SubtleEmphasis"/>
         </w:rPr>
         <w:t xml:space="preserve"> == 0:</w:t>
       </w:r>
@@ -6613,43 +5882,26 @@
         <w:spacing w:line="360" w:lineRule="auto"/>
         <w:jc w:val="both"/>
         <w:rPr>
-          <w:rStyle w:val="HTMLCode"/>
-          <w:rFonts w:ascii="Times New Roman" w:hAnsi="Times New Roman" w:cs="Times New Roman"/>
-          <w:color w:val="000000" w:themeColor="text1"/>
-          <w:sz w:val="28"/>
-          <w:szCs w:val="28"/>
-        </w:rPr>
-      </w:pPr>
-      <w:r>
-        <w:rPr>
-          <w:rStyle w:val="HTMLCode"/>
-          <w:rFonts w:ascii="Times New Roman" w:hAnsi="Times New Roman" w:cs="Times New Roman"/>
-          <w:color w:val="000000" w:themeColor="text1"/>
-          <w:sz w:val="28"/>
-          <w:szCs w:val="28"/>
-        </w:rPr>
-        <w:lastRenderedPageBreak/>
+          <w:rStyle w:val="SubtleEmphasis"/>
+        </w:rPr>
+      </w:pPr>
+      <w:r>
+        <w:rPr>
+          <w:rStyle w:val="SubtleEmphasis"/>
+        </w:rPr>
         <w:t xml:space="preserve">         </w:t>
       </w:r>
       <w:proofErr w:type="spellStart"/>
       <w:r>
         <w:rPr>
-          <w:rStyle w:val="HTMLCode"/>
-          <w:rFonts w:ascii="Times New Roman" w:hAnsi="Times New Roman" w:cs="Times New Roman"/>
-          <w:color w:val="000000" w:themeColor="text1"/>
-          <w:sz w:val="28"/>
-          <w:szCs w:val="28"/>
+          <w:rStyle w:val="SubtleEmphasis"/>
         </w:rPr>
         <w:t>return</w:t>
       </w:r>
       <w:proofErr w:type="spellEnd"/>
       <w:r>
         <w:rPr>
-          <w:rStyle w:val="HTMLCode"/>
-          <w:rFonts w:ascii="Times New Roman" w:hAnsi="Times New Roman" w:cs="Times New Roman"/>
-          <w:color w:val="000000" w:themeColor="text1"/>
-          <w:sz w:val="28"/>
-          <w:szCs w:val="28"/>
+          <w:rStyle w:val="SubtleEmphasis"/>
         </w:rPr>
         <w:t xml:space="preserve"> "0"</w:t>
       </w:r>
@@ -6660,42 +5912,26 @@
         <w:spacing w:line="360" w:lineRule="auto"/>
         <w:jc w:val="both"/>
         <w:rPr>
-          <w:rStyle w:val="HTMLCode"/>
-          <w:rFonts w:ascii="Times New Roman" w:hAnsi="Times New Roman" w:cs="Times New Roman"/>
-          <w:color w:val="000000" w:themeColor="text1"/>
-          <w:sz w:val="28"/>
-          <w:szCs w:val="28"/>
-        </w:rPr>
-      </w:pPr>
-      <w:r>
-        <w:rPr>
-          <w:rStyle w:val="HTMLCode"/>
-          <w:rFonts w:ascii="Times New Roman" w:hAnsi="Times New Roman" w:cs="Times New Roman"/>
-          <w:color w:val="000000" w:themeColor="text1"/>
-          <w:sz w:val="28"/>
-          <w:szCs w:val="28"/>
+          <w:rStyle w:val="SubtleEmphasis"/>
+        </w:rPr>
+      </w:pPr>
+      <w:r>
+        <w:rPr>
+          <w:rStyle w:val="SubtleEmphasis"/>
         </w:rPr>
         <w:t xml:space="preserve">    </w:t>
       </w:r>
       <w:proofErr w:type="spellStart"/>
       <w:r>
         <w:rPr>
-          <w:rStyle w:val="HTMLCode"/>
-          <w:rFonts w:ascii="Times New Roman" w:hAnsi="Times New Roman" w:cs="Times New Roman"/>
-          <w:color w:val="000000" w:themeColor="text1"/>
-          <w:sz w:val="28"/>
-          <w:szCs w:val="28"/>
+          <w:rStyle w:val="SubtleEmphasis"/>
         </w:rPr>
         <w:t>binaryRepresentation</w:t>
       </w:r>
       <w:proofErr w:type="spellEnd"/>
       <w:r>
         <w:rPr>
-          <w:rStyle w:val="HTMLCode"/>
-          <w:rFonts w:ascii="Times New Roman" w:hAnsi="Times New Roman" w:cs="Times New Roman"/>
-          <w:color w:val="000000" w:themeColor="text1"/>
-          <w:sz w:val="28"/>
-          <w:szCs w:val="28"/>
+          <w:rStyle w:val="SubtleEmphasis"/>
         </w:rPr>
         <w:t xml:space="preserve"> = ""</w:t>
       </w:r>
@@ -6706,64 +5942,40 @@
         <w:spacing w:line="360" w:lineRule="auto"/>
         <w:jc w:val="both"/>
         <w:rPr>
-          <w:rStyle w:val="HTMLCode"/>
-          <w:rFonts w:ascii="Times New Roman" w:hAnsi="Times New Roman" w:cs="Times New Roman"/>
-          <w:color w:val="000000" w:themeColor="text1"/>
-          <w:sz w:val="28"/>
-          <w:szCs w:val="28"/>
-        </w:rPr>
-      </w:pPr>
-      <w:r>
-        <w:rPr>
-          <w:rStyle w:val="HTMLCode"/>
-          <w:rFonts w:ascii="Times New Roman" w:hAnsi="Times New Roman" w:cs="Times New Roman"/>
-          <w:color w:val="000000" w:themeColor="text1"/>
-          <w:sz w:val="28"/>
-          <w:szCs w:val="28"/>
+          <w:rStyle w:val="SubtleEmphasis"/>
+        </w:rPr>
+      </w:pPr>
+      <w:r>
+        <w:rPr>
+          <w:rStyle w:val="SubtleEmphasis"/>
         </w:rPr>
         <w:t xml:space="preserve">    </w:t>
       </w:r>
       <w:proofErr w:type="spellStart"/>
       <w:r>
         <w:rPr>
-          <w:rStyle w:val="HTMLCode"/>
-          <w:rFonts w:ascii="Times New Roman" w:hAnsi="Times New Roman" w:cs="Times New Roman"/>
-          <w:color w:val="000000" w:themeColor="text1"/>
-          <w:sz w:val="28"/>
-          <w:szCs w:val="28"/>
+          <w:rStyle w:val="SubtleEmphasis"/>
         </w:rPr>
         <w:t>while</w:t>
       </w:r>
       <w:proofErr w:type="spellEnd"/>
       <w:r>
         <w:rPr>
-          <w:rStyle w:val="HTMLCode"/>
-          <w:rFonts w:ascii="Times New Roman" w:hAnsi="Times New Roman" w:cs="Times New Roman"/>
-          <w:color w:val="000000" w:themeColor="text1"/>
-          <w:sz w:val="28"/>
-          <w:szCs w:val="28"/>
+          <w:rStyle w:val="SubtleEmphasis"/>
         </w:rPr>
         <w:t xml:space="preserve"> </w:t>
       </w:r>
       <w:proofErr w:type="spellStart"/>
       <w:r>
         <w:rPr>
-          <w:rStyle w:val="HTMLCode"/>
-          <w:rFonts w:ascii="Times New Roman" w:hAnsi="Times New Roman" w:cs="Times New Roman"/>
-          <w:color w:val="000000" w:themeColor="text1"/>
-          <w:sz w:val="28"/>
-          <w:szCs w:val="28"/>
+          <w:rStyle w:val="SubtleEmphasis"/>
         </w:rPr>
         <w:t>num</w:t>
       </w:r>
       <w:proofErr w:type="spellEnd"/>
       <w:r>
         <w:rPr>
-          <w:rStyle w:val="HTMLCode"/>
-          <w:rFonts w:ascii="Times New Roman" w:hAnsi="Times New Roman" w:cs="Times New Roman"/>
-          <w:color w:val="000000" w:themeColor="text1"/>
-          <w:sz w:val="28"/>
-          <w:szCs w:val="28"/>
+          <w:rStyle w:val="SubtleEmphasis"/>
         </w:rPr>
         <w:t xml:space="preserve"> &gt; 0:</w:t>
       </w:r>
@@ -6774,64 +5986,40 @@
         <w:spacing w:line="360" w:lineRule="auto"/>
         <w:jc w:val="both"/>
         <w:rPr>
-          <w:rStyle w:val="HTMLCode"/>
-          <w:rFonts w:ascii="Times New Roman" w:hAnsi="Times New Roman" w:cs="Times New Roman"/>
-          <w:color w:val="000000" w:themeColor="text1"/>
-          <w:sz w:val="28"/>
-          <w:szCs w:val="28"/>
-        </w:rPr>
-      </w:pPr>
-      <w:r>
-        <w:rPr>
-          <w:rStyle w:val="HTMLCode"/>
-          <w:rFonts w:ascii="Times New Roman" w:hAnsi="Times New Roman" w:cs="Times New Roman"/>
-          <w:color w:val="000000" w:themeColor="text1"/>
-          <w:sz w:val="28"/>
-          <w:szCs w:val="28"/>
+          <w:rStyle w:val="SubtleEmphasis"/>
+        </w:rPr>
+      </w:pPr>
+      <w:r>
+        <w:rPr>
+          <w:rStyle w:val="SubtleEmphasis"/>
         </w:rPr>
         <w:t xml:space="preserve">         </w:t>
       </w:r>
       <w:proofErr w:type="spellStart"/>
       <w:r>
         <w:rPr>
-          <w:rStyle w:val="HTMLCode"/>
-          <w:rFonts w:ascii="Times New Roman" w:hAnsi="Times New Roman" w:cs="Times New Roman"/>
-          <w:color w:val="000000" w:themeColor="text1"/>
-          <w:sz w:val="28"/>
-          <w:szCs w:val="28"/>
+          <w:rStyle w:val="SubtleEmphasis"/>
         </w:rPr>
         <w:t>remainder</w:t>
       </w:r>
       <w:proofErr w:type="spellEnd"/>
       <w:r>
         <w:rPr>
-          <w:rStyle w:val="HTMLCode"/>
-          <w:rFonts w:ascii="Times New Roman" w:hAnsi="Times New Roman" w:cs="Times New Roman"/>
-          <w:color w:val="000000" w:themeColor="text1"/>
-          <w:sz w:val="28"/>
-          <w:szCs w:val="28"/>
+          <w:rStyle w:val="SubtleEmphasis"/>
         </w:rPr>
         <w:t xml:space="preserve"> = </w:t>
       </w:r>
       <w:proofErr w:type="spellStart"/>
       <w:r>
         <w:rPr>
-          <w:rStyle w:val="HTMLCode"/>
-          <w:rFonts w:ascii="Times New Roman" w:hAnsi="Times New Roman" w:cs="Times New Roman"/>
-          <w:color w:val="000000" w:themeColor="text1"/>
-          <w:sz w:val="28"/>
-          <w:szCs w:val="28"/>
+          <w:rStyle w:val="SubtleEmphasis"/>
         </w:rPr>
         <w:t>num</w:t>
       </w:r>
       <w:proofErr w:type="spellEnd"/>
       <w:r>
         <w:rPr>
-          <w:rStyle w:val="HTMLCode"/>
-          <w:rFonts w:ascii="Times New Roman" w:hAnsi="Times New Roman" w:cs="Times New Roman"/>
-          <w:color w:val="000000" w:themeColor="text1"/>
-          <w:sz w:val="28"/>
-          <w:szCs w:val="28"/>
+          <w:rStyle w:val="SubtleEmphasis"/>
         </w:rPr>
         <w:t xml:space="preserve"> % 2</w:t>
       </w:r>
@@ -6842,86 +6030,54 @@
         <w:spacing w:line="360" w:lineRule="auto"/>
         <w:jc w:val="both"/>
         <w:rPr>
-          <w:rStyle w:val="HTMLCode"/>
-          <w:rFonts w:ascii="Times New Roman" w:hAnsi="Times New Roman" w:cs="Times New Roman"/>
-          <w:color w:val="000000" w:themeColor="text1"/>
-          <w:sz w:val="28"/>
-          <w:szCs w:val="28"/>
-        </w:rPr>
-      </w:pPr>
-      <w:r>
-        <w:rPr>
-          <w:rStyle w:val="HTMLCode"/>
-          <w:rFonts w:ascii="Times New Roman" w:hAnsi="Times New Roman" w:cs="Times New Roman"/>
-          <w:color w:val="000000" w:themeColor="text1"/>
-          <w:sz w:val="28"/>
-          <w:szCs w:val="28"/>
+          <w:rStyle w:val="SubtleEmphasis"/>
+        </w:rPr>
+      </w:pPr>
+      <w:r>
+        <w:rPr>
+          <w:rStyle w:val="SubtleEmphasis"/>
         </w:rPr>
         <w:t xml:space="preserve">         </w:t>
       </w:r>
       <w:proofErr w:type="spellStart"/>
       <w:r>
         <w:rPr>
-          <w:rStyle w:val="HTMLCode"/>
-          <w:rFonts w:ascii="Times New Roman" w:hAnsi="Times New Roman" w:cs="Times New Roman"/>
-          <w:color w:val="000000" w:themeColor="text1"/>
-          <w:sz w:val="28"/>
-          <w:szCs w:val="28"/>
+          <w:rStyle w:val="SubtleEmphasis"/>
         </w:rPr>
         <w:t>binaryRepresentation</w:t>
       </w:r>
       <w:proofErr w:type="spellEnd"/>
       <w:r>
         <w:rPr>
-          <w:rStyle w:val="HTMLCode"/>
-          <w:rFonts w:ascii="Times New Roman" w:hAnsi="Times New Roman" w:cs="Times New Roman"/>
-          <w:color w:val="000000" w:themeColor="text1"/>
-          <w:sz w:val="28"/>
-          <w:szCs w:val="28"/>
+          <w:rStyle w:val="SubtleEmphasis"/>
         </w:rPr>
         <w:t xml:space="preserve"> = </w:t>
       </w:r>
       <w:proofErr w:type="spellStart"/>
       <w:r>
         <w:rPr>
-          <w:rStyle w:val="HTMLCode"/>
-          <w:rFonts w:ascii="Times New Roman" w:hAnsi="Times New Roman" w:cs="Times New Roman"/>
-          <w:color w:val="000000" w:themeColor="text1"/>
-          <w:sz w:val="28"/>
-          <w:szCs w:val="28"/>
+          <w:rStyle w:val="SubtleEmphasis"/>
         </w:rPr>
         <w:t>remainder</w:t>
       </w:r>
       <w:proofErr w:type="spellEnd"/>
       <w:r>
         <w:rPr>
-          <w:rStyle w:val="HTMLCode"/>
-          <w:rFonts w:ascii="Times New Roman" w:hAnsi="Times New Roman" w:cs="Times New Roman"/>
-          <w:color w:val="000000" w:themeColor="text1"/>
-          <w:sz w:val="28"/>
-          <w:szCs w:val="28"/>
+          <w:rStyle w:val="SubtleEmphasis"/>
         </w:rPr>
         <w:t xml:space="preserve"> + </w:t>
       </w:r>
       <w:proofErr w:type="spellStart"/>
       <w:r>
         <w:rPr>
-          <w:rStyle w:val="HTMLCode"/>
-          <w:rFonts w:ascii="Times New Roman" w:hAnsi="Times New Roman" w:cs="Times New Roman"/>
-          <w:color w:val="000000" w:themeColor="text1"/>
-          <w:sz w:val="28"/>
-          <w:szCs w:val="28"/>
+          <w:rStyle w:val="SubtleEmphasis"/>
         </w:rPr>
         <w:t>binaryRepresentation</w:t>
       </w:r>
       <w:proofErr w:type="spellEnd"/>
       <w:r>
         <w:rPr>
-          <w:rStyle w:val="HTMLCode"/>
-          <w:rFonts w:ascii="Times New Roman" w:hAnsi="Times New Roman" w:cs="Times New Roman"/>
-          <w:color w:val="000000" w:themeColor="text1"/>
-          <w:sz w:val="28"/>
-          <w:szCs w:val="28"/>
+          <w:rStyle w:val="SubtleEmphasis"/>
         </w:rPr>
         <w:t xml:space="preserve">  // накопичення символів зліва направо</w:t>
       </w:r>
@@ -6932,64 +6088,40 @@
         <w:spacing w:line="360" w:lineRule="auto"/>
         <w:jc w:val="both"/>
         <w:rPr>
-          <w:rStyle w:val="HTMLCode"/>
-          <w:rFonts w:ascii="Times New Roman" w:hAnsi="Times New Roman" w:cs="Times New Roman"/>
-          <w:color w:val="000000" w:themeColor="text1"/>
-          <w:sz w:val="28"/>
-          <w:szCs w:val="28"/>
-        </w:rPr>
-      </w:pPr>
-      <w:r>
-        <w:rPr>
-          <w:rStyle w:val="HTMLCode"/>
-          <w:rFonts w:ascii="Times New Roman" w:hAnsi="Times New Roman" w:cs="Times New Roman"/>
-          <w:color w:val="000000" w:themeColor="text1"/>
-          <w:sz w:val="28"/>
-          <w:szCs w:val="28"/>
+          <w:rStyle w:val="SubtleEmphasis"/>
+        </w:rPr>
+      </w:pPr>
+      <w:r>
+        <w:rPr>
+          <w:rStyle w:val="SubtleEmphasis"/>
         </w:rPr>
         <w:t xml:space="preserve">         </w:t>
       </w:r>
       <w:proofErr w:type="spellStart"/>
       <w:r>
         <w:rPr>
-          <w:rStyle w:val="HTMLCode"/>
-          <w:rFonts w:ascii="Times New Roman" w:hAnsi="Times New Roman" w:cs="Times New Roman"/>
-          <w:color w:val="000000" w:themeColor="text1"/>
-          <w:sz w:val="28"/>
-          <w:szCs w:val="28"/>
+          <w:rStyle w:val="SubtleEmphasis"/>
         </w:rPr>
         <w:t>num</w:t>
       </w:r>
       <w:proofErr w:type="spellEnd"/>
       <w:r>
         <w:rPr>
-          <w:rStyle w:val="HTMLCode"/>
-          <w:rFonts w:ascii="Times New Roman" w:hAnsi="Times New Roman" w:cs="Times New Roman"/>
-          <w:color w:val="000000" w:themeColor="text1"/>
-          <w:sz w:val="28"/>
-          <w:szCs w:val="28"/>
+          <w:rStyle w:val="SubtleEmphasis"/>
         </w:rPr>
         <w:t xml:space="preserve"> = </w:t>
       </w:r>
       <w:proofErr w:type="spellStart"/>
       <w:r>
         <w:rPr>
-          <w:rStyle w:val="HTMLCode"/>
-          <w:rFonts w:ascii="Times New Roman" w:hAnsi="Times New Roman" w:cs="Times New Roman"/>
-          <w:color w:val="000000" w:themeColor="text1"/>
-          <w:sz w:val="28"/>
-          <w:szCs w:val="28"/>
+          <w:rStyle w:val="SubtleEmphasis"/>
         </w:rPr>
         <w:t>num</w:t>
       </w:r>
       <w:proofErr w:type="spellEnd"/>
       <w:r>
         <w:rPr>
-          <w:rStyle w:val="HTMLCode"/>
-          <w:rFonts w:ascii="Times New Roman" w:hAnsi="Times New Roman" w:cs="Times New Roman"/>
-          <w:color w:val="000000" w:themeColor="text1"/>
-          <w:sz w:val="28"/>
-          <w:szCs w:val="28"/>
+          <w:rStyle w:val="SubtleEmphasis"/>
         </w:rPr>
         <w:t xml:space="preserve"> // 2</w:t>
       </w:r>
@@ -7000,53 +6132,34 @@
         <w:spacing w:line="360" w:lineRule="auto"/>
         <w:jc w:val="both"/>
         <w:rPr>
-          <w:rFonts w:ascii="Times New Roman" w:hAnsi="Times New Roman" w:cs="Times New Roman"/>
-          <w:color w:val="000000" w:themeColor="text1"/>
-          <w:sz w:val="28"/>
-          <w:szCs w:val="28"/>
+          <w:rStyle w:val="SubtleEmphasis"/>
           <w:lang w:val="en-US"/>
         </w:rPr>
       </w:pPr>
       <w:r>
         <w:rPr>
-          <w:rStyle w:val="HTMLCode"/>
-          <w:rFonts w:ascii="Times New Roman" w:hAnsi="Times New Roman" w:cs="Times New Roman"/>
-          <w:color w:val="000000" w:themeColor="text1"/>
-          <w:sz w:val="28"/>
-          <w:szCs w:val="28"/>
+          <w:rStyle w:val="SubtleEmphasis"/>
         </w:rPr>
         <w:t xml:space="preserve">    </w:t>
       </w:r>
       <w:proofErr w:type="spellStart"/>
       <w:r>
         <w:rPr>
-          <w:rStyle w:val="HTMLCode"/>
-          <w:rFonts w:ascii="Times New Roman" w:hAnsi="Times New Roman" w:cs="Times New Roman"/>
-          <w:color w:val="000000" w:themeColor="text1"/>
-          <w:sz w:val="28"/>
-          <w:szCs w:val="28"/>
+          <w:rStyle w:val="SubtleEmphasis"/>
         </w:rPr>
         <w:t>return</w:t>
       </w:r>
       <w:proofErr w:type="spellEnd"/>
       <w:r>
         <w:rPr>
-          <w:rStyle w:val="HTMLCode"/>
-          <w:rFonts w:ascii="Times New Roman" w:hAnsi="Times New Roman" w:cs="Times New Roman"/>
-          <w:color w:val="000000" w:themeColor="text1"/>
-          <w:sz w:val="28"/>
-          <w:szCs w:val="28"/>
+          <w:rStyle w:val="SubtleEmphasis"/>
         </w:rPr>
         <w:t xml:space="preserve"> </w:t>
       </w:r>
       <w:proofErr w:type="spellStart"/>
       <w:r>
         <w:rPr>
-          <w:rStyle w:val="HTMLCode"/>
-          <w:rFonts w:ascii="Times New Roman" w:hAnsi="Times New Roman" w:cs="Times New Roman"/>
-          <w:color w:val="000000" w:themeColor="text1"/>
-          <w:sz w:val="28"/>
-          <w:szCs w:val="28"/>
+          <w:rStyle w:val="SubtleEmphasis"/>
         </w:rPr>
         <w:t>binaryRepresentation</w:t>
       </w:r>
@@ -7062,6 +6175,8 @@
           <w:szCs w:val="28"/>
         </w:rPr>
       </w:pPr>
+      <w:bookmarkStart w:id="0" w:name="_GoBack"/>
+      <w:bookmarkEnd w:id="0"/>
     </w:p>
     <w:sectPr>
       <w:pgSz w:w="11906" w:h="16838" w:code="9"/>
@@ -7116,6 +6231,119 @@
 <file path=word/numbering.xml><?xml version="1.0" encoding="utf-8"?>
 <w:numbering xmlns:wpc="http://schemas.microsoft.com/office/word/2010/wordprocessingCanvas" xmlns:mc="http://schemas.openxmlformats.org/markup-compatibility/2006" xmlns:o="urn:schemas-microsoft-com:office:office" xmlns:r="http://schemas.openxmlformats.org/officeDocument/2006/relationships" xmlns:m="http://schemas.openxmlformats.org/officeDocument/2006/math" xmlns:v="urn:schemas-microsoft-com:vml" xmlns:wp14="http://schemas.microsoft.com/office/word/2010/wordprocessingDrawing" xmlns:wp="http://schemas.openxmlformats.org/drawingml/2006/wordprocessingDrawing" xmlns:w10="urn:schemas-microsoft-com:office:word" xmlns:w="http://schemas.openxmlformats.org/wordprocessingml/2006/main" xmlns:w14="http://schemas.microsoft.com/office/word/2010/wordml" xmlns:wpg="http://schemas.microsoft.com/office/word/2010/wordprocessingGroup" xmlns:wpi="http://schemas.microsoft.com/office/word/2010/wordprocessingInk" xmlns:wne="http://schemas.microsoft.com/office/word/2006/wordml" xmlns:wps="http://schemas.microsoft.com/office/word/2010/wordprocessingShape" mc:Ignorable="w14 wp14">
   <w:abstractNum w:abstractNumId="0">
+    <w:nsid w:val="025F1BDD"/>
+    <w:multiLevelType w:val="hybridMultilevel"/>
+    <w:tmpl w:val="2CCCE350"/>
+    <w:lvl w:ilvl="0" w:tplc="8D72B35A">
+      <w:start w:val="1"/>
+      <w:numFmt w:val="bullet"/>
+      <w:lvlText w:val=""/>
+      <w:lvlJc w:val="left"/>
+      <w:pPr>
+        <w:ind w:left="360" w:hanging="360"/>
+      </w:pPr>
+      <w:rPr>
+        <w:rFonts w:ascii="Symbol" w:hAnsi="Symbol" w:hint="default"/>
+      </w:rPr>
+    </w:lvl>
+    <w:lvl w:ilvl="1" w:tplc="04220003">
+      <w:start w:val="1"/>
+      <w:numFmt w:val="bullet"/>
+      <w:lvlText w:val="o"/>
+      <w:lvlJc w:val="left"/>
+      <w:pPr>
+        <w:ind w:left="1080" w:hanging="360"/>
+      </w:pPr>
+      <w:rPr>
+        <w:rFonts w:ascii="Courier New" w:hAnsi="Courier New" w:cs="Courier New" w:hint="default"/>
+      </w:rPr>
+    </w:lvl>
+    <w:lvl w:ilvl="2" w:tplc="04220005" w:tentative="1">
+      <w:start w:val="1"/>
+      <w:numFmt w:val="bullet"/>
+      <w:lvlText w:val=""/>
+      <w:lvlJc w:val="left"/>
+      <w:pPr>
+        <w:ind w:left="1800" w:hanging="360"/>
+      </w:pPr>
+      <w:rPr>
+        <w:rFonts w:ascii="Wingdings" w:hAnsi="Wingdings" w:hint="default"/>
+      </w:rPr>
+    </w:lvl>
+    <w:lvl w:ilvl="3" w:tplc="04220001" w:tentative="1">
+      <w:start w:val="1"/>
+      <w:numFmt w:val="bullet"/>
+      <w:lvlText w:val=""/>
+      <w:lvlJc w:val="left"/>
+      <w:pPr>
+        <w:ind w:left="2520" w:hanging="360"/>
+      </w:pPr>
+      <w:rPr>
+        <w:rFonts w:ascii="Symbol" w:hAnsi="Symbol" w:hint="default"/>
+      </w:rPr>
+    </w:lvl>
+    <w:lvl w:ilvl="4" w:tplc="04220003" w:tentative="1">
+      <w:start w:val="1"/>
+      <w:numFmt w:val="bullet"/>
+      <w:lvlText w:val="o"/>
+      <w:lvlJc w:val="left"/>
+      <w:pPr>
+        <w:ind w:left="3240" w:hanging="360"/>
+      </w:pPr>
+      <w:rPr>
+        <w:rFonts w:ascii="Courier New" w:hAnsi="Courier New" w:cs="Courier New" w:hint="default"/>
+      </w:rPr>
+    </w:lvl>
+    <w:lvl w:ilvl="5" w:tplc="04220005" w:tentative="1">
+      <w:start w:val="1"/>
+      <w:numFmt w:val="bullet"/>
+      <w:lvlText w:val=""/>
+      <w:lvlJc w:val="left"/>
+      <w:pPr>
+        <w:ind w:left="3960" w:hanging="360"/>
+      </w:pPr>
+      <w:rPr>
+        <w:rFonts w:ascii="Wingdings" w:hAnsi="Wingdings" w:hint="default"/>
+      </w:rPr>
+    </w:lvl>
+    <w:lvl w:ilvl="6" w:tplc="04220001" w:tentative="1">
+      <w:start w:val="1"/>
+      <w:numFmt w:val="bullet"/>
+      <w:lvlText w:val=""/>
+      <w:lvlJc w:val="left"/>
+      <w:pPr>
+        <w:ind w:left="4680" w:hanging="360"/>
+      </w:pPr>
+      <w:rPr>
+        <w:rFonts w:ascii="Symbol" w:hAnsi="Symbol" w:hint="default"/>
+      </w:rPr>
+    </w:lvl>
+    <w:lvl w:ilvl="7" w:tplc="04220003" w:tentative="1">
+      <w:start w:val="1"/>
+      <w:numFmt w:val="bullet"/>
+      <w:lvlText w:val="o"/>
+      <w:lvlJc w:val="left"/>
+      <w:pPr>
+        <w:ind w:left="5400" w:hanging="360"/>
+      </w:pPr>
+      <w:rPr>
+        <w:rFonts w:ascii="Courier New" w:hAnsi="Courier New" w:cs="Courier New" w:hint="default"/>
+      </w:rPr>
+    </w:lvl>
+    <w:lvl w:ilvl="8" w:tplc="04220005" w:tentative="1">
+      <w:start w:val="1"/>
+      <w:numFmt w:val="bullet"/>
+      <w:lvlText w:val=""/>
+      <w:lvlJc w:val="left"/>
+      <w:pPr>
+        <w:ind w:left="6120" w:hanging="360"/>
+      </w:pPr>
+      <w:rPr>
+        <w:rFonts w:ascii="Wingdings" w:hAnsi="Wingdings" w:hint="default"/>
+      </w:rPr>
+    </w:lvl>
+  </w:abstractNum>
+  <w:abstractNum w:abstractNumId="1">
     <w:nsid w:val="06174600"/>
     <w:multiLevelType w:val="hybridMultilevel"/>
     <w:tmpl w:val="B9F686E8"/>
@@ -7204,7 +6432,7 @@
       </w:pPr>
     </w:lvl>
   </w:abstractNum>
-  <w:abstractNum w:abstractNumId="1">
+  <w:abstractNum w:abstractNumId="2">
     <w:nsid w:val="07422887"/>
     <w:multiLevelType w:val="multilevel"/>
     <w:tmpl w:val="F9EA27BA"/>
@@ -7353,7 +6581,7 @@
       </w:rPr>
     </w:lvl>
   </w:abstractNum>
-  <w:abstractNum w:abstractNumId="2">
+  <w:abstractNum w:abstractNumId="3">
     <w:nsid w:val="07E9384A"/>
     <w:multiLevelType w:val="hybridMultilevel"/>
     <w:tmpl w:val="35D4785C"/>
@@ -7466,7 +6694,7 @@
       </w:rPr>
     </w:lvl>
   </w:abstractNum>
-  <w:abstractNum w:abstractNumId="3">
+  <w:abstractNum w:abstractNumId="4">
     <w:nsid w:val="0B01588F"/>
     <w:multiLevelType w:val="multilevel"/>
     <w:tmpl w:val="5BD8D0CE"/>
@@ -7615,7 +6843,7 @@
       </w:rPr>
     </w:lvl>
   </w:abstractNum>
-  <w:abstractNum w:abstractNumId="4">
+  <w:abstractNum w:abstractNumId="5">
     <w:nsid w:val="0D924798"/>
     <w:multiLevelType w:val="multilevel"/>
     <w:tmpl w:val="BBA6831A"/>
@@ -7728,7 +6956,120 @@
       </w:pPr>
     </w:lvl>
   </w:abstractNum>
-  <w:abstractNum w:abstractNumId="5">
+  <w:abstractNum w:abstractNumId="6">
+    <w:nsid w:val="0FCA5D51"/>
+    <w:multiLevelType w:val="hybridMultilevel"/>
+    <w:tmpl w:val="4B4E7128"/>
+    <w:lvl w:ilvl="0" w:tplc="8D72B35A">
+      <w:start w:val="1"/>
+      <w:numFmt w:val="bullet"/>
+      <w:lvlText w:val=""/>
+      <w:lvlJc w:val="left"/>
+      <w:pPr>
+        <w:ind w:left="360" w:hanging="360"/>
+      </w:pPr>
+      <w:rPr>
+        <w:rFonts w:ascii="Symbol" w:hAnsi="Symbol" w:hint="default"/>
+      </w:rPr>
+    </w:lvl>
+    <w:lvl w:ilvl="1" w:tplc="8D72B35A">
+      <w:start w:val="1"/>
+      <w:numFmt w:val="bullet"/>
+      <w:lvlText w:val=""/>
+      <w:lvlJc w:val="left"/>
+      <w:pPr>
+        <w:ind w:left="1080" w:hanging="360"/>
+      </w:pPr>
+      <w:rPr>
+        <w:rFonts w:ascii="Symbol" w:hAnsi="Symbol" w:hint="default"/>
+      </w:rPr>
+    </w:lvl>
+    <w:lvl w:ilvl="2" w:tplc="04220005" w:tentative="1">
+      <w:start w:val="1"/>
+      <w:numFmt w:val="bullet"/>
+      <w:lvlText w:val=""/>
+      <w:lvlJc w:val="left"/>
+      <w:pPr>
+        <w:ind w:left="1800" w:hanging="360"/>
+      </w:pPr>
+      <w:rPr>
+        <w:rFonts w:ascii="Wingdings" w:hAnsi="Wingdings" w:hint="default"/>
+      </w:rPr>
+    </w:lvl>
+    <w:lvl w:ilvl="3" w:tplc="04220001" w:tentative="1">
+      <w:start w:val="1"/>
+      <w:numFmt w:val="bullet"/>
+      <w:lvlText w:val=""/>
+      <w:lvlJc w:val="left"/>
+      <w:pPr>
+        <w:ind w:left="2520" w:hanging="360"/>
+      </w:pPr>
+      <w:rPr>
+        <w:rFonts w:ascii="Symbol" w:hAnsi="Symbol" w:hint="default"/>
+      </w:rPr>
+    </w:lvl>
+    <w:lvl w:ilvl="4" w:tplc="04220003" w:tentative="1">
+      <w:start w:val="1"/>
+      <w:numFmt w:val="bullet"/>
+      <w:lvlText w:val="o"/>
+      <w:lvlJc w:val="left"/>
+      <w:pPr>
+        <w:ind w:left="3240" w:hanging="360"/>
+      </w:pPr>
+      <w:rPr>
+        <w:rFonts w:ascii="Courier New" w:hAnsi="Courier New" w:cs="Courier New" w:hint="default"/>
+      </w:rPr>
+    </w:lvl>
+    <w:lvl w:ilvl="5" w:tplc="04220005" w:tentative="1">
+      <w:start w:val="1"/>
+      <w:numFmt w:val="bullet"/>
+      <w:lvlText w:val=""/>
+      <w:lvlJc w:val="left"/>
+      <w:pPr>
+        <w:ind w:left="3960" w:hanging="360"/>
+      </w:pPr>
+      <w:rPr>
+        <w:rFonts w:ascii="Wingdings" w:hAnsi="Wingdings" w:hint="default"/>
+      </w:rPr>
+    </w:lvl>
+    <w:lvl w:ilvl="6" w:tplc="04220001" w:tentative="1">
+      <w:start w:val="1"/>
+      <w:numFmt w:val="bullet"/>
+      <w:lvlText w:val=""/>
+      <w:lvlJc w:val="left"/>
+      <w:pPr>
+        <w:ind w:left="4680" w:hanging="360"/>
+      </w:pPr>
+      <w:rPr>
+        <w:rFonts w:ascii="Symbol" w:hAnsi="Symbol" w:hint="default"/>
+      </w:rPr>
+    </w:lvl>
+    <w:lvl w:ilvl="7" w:tplc="04220003" w:tentative="1">
+      <w:start w:val="1"/>
+      <w:numFmt w:val="bullet"/>
+      <w:lvlText w:val="o"/>
+      <w:lvlJc w:val="left"/>
+      <w:pPr>
+        <w:ind w:left="5400" w:hanging="360"/>
+      </w:pPr>
+      <w:rPr>
+        <w:rFonts w:ascii="Courier New" w:hAnsi="Courier New" w:cs="Courier New" w:hint="default"/>
+      </w:rPr>
+    </w:lvl>
+    <w:lvl w:ilvl="8" w:tplc="04220005" w:tentative="1">
+      <w:start w:val="1"/>
+      <w:numFmt w:val="bullet"/>
+      <w:lvlText w:val=""/>
+      <w:lvlJc w:val="left"/>
+      <w:pPr>
+        <w:ind w:left="6120" w:hanging="360"/>
+      </w:pPr>
+      <w:rPr>
+        <w:rFonts w:ascii="Wingdings" w:hAnsi="Wingdings" w:hint="default"/>
+      </w:rPr>
+    </w:lvl>
+  </w:abstractNum>
+  <w:abstractNum w:abstractNumId="7">
     <w:nsid w:val="13A14C35"/>
     <w:multiLevelType w:val="multilevel"/>
     <w:tmpl w:val="991C4D0C"/>
@@ -7877,7 +7218,7 @@
       </w:rPr>
     </w:lvl>
   </w:abstractNum>
-  <w:abstractNum w:abstractNumId="6">
+  <w:abstractNum w:abstractNumId="8">
     <w:nsid w:val="13E859AC"/>
     <w:multiLevelType w:val="multilevel"/>
     <w:tmpl w:val="D4FA10A2"/>
@@ -8026,7 +7367,7 @@
       </w:rPr>
     </w:lvl>
   </w:abstractNum>
-  <w:abstractNum w:abstractNumId="7">
+  <w:abstractNum w:abstractNumId="9">
     <w:nsid w:val="15C860C7"/>
     <w:multiLevelType w:val="hybridMultilevel"/>
     <w:tmpl w:val="174ABB98"/>
@@ -8139,7 +7480,7 @@
       </w:rPr>
     </w:lvl>
   </w:abstractNum>
-  <w:abstractNum w:abstractNumId="8">
+  <w:abstractNum w:abstractNumId="10">
     <w:nsid w:val="16724B5B"/>
     <w:multiLevelType w:val="multilevel"/>
     <w:tmpl w:val="57B08180"/>
@@ -8288,7 +7629,7 @@
       </w:rPr>
     </w:lvl>
   </w:abstractNum>
-  <w:abstractNum w:abstractNumId="9">
+  <w:abstractNum w:abstractNumId="11">
     <w:nsid w:val="17D32AAE"/>
     <w:multiLevelType w:val="hybridMultilevel"/>
     <w:tmpl w:val="1D2C6D0A"/>
@@ -8377,7 +7718,7 @@
       </w:pPr>
     </w:lvl>
   </w:abstractNum>
-  <w:abstractNum w:abstractNumId="10">
+  <w:abstractNum w:abstractNumId="12">
     <w:nsid w:val="199B15BA"/>
     <w:multiLevelType w:val="hybridMultilevel"/>
     <w:tmpl w:val="8CA660FE"/>
@@ -8490,7 +7831,7 @@
       </w:rPr>
     </w:lvl>
   </w:abstractNum>
-  <w:abstractNum w:abstractNumId="11">
+  <w:abstractNum w:abstractNumId="13">
     <w:nsid w:val="1D2E16C6"/>
     <w:multiLevelType w:val="multilevel"/>
     <w:tmpl w:val="A608ED8E"/>
@@ -8607,7 +7948,7 @@
       </w:pPr>
     </w:lvl>
   </w:abstractNum>
-  <w:abstractNum w:abstractNumId="12">
+  <w:abstractNum w:abstractNumId="14">
     <w:nsid w:val="1D724D83"/>
     <w:multiLevelType w:val="multilevel"/>
     <w:tmpl w:val="DA28CB2C"/>
@@ -8756,7 +8097,233 @@
       </w:rPr>
     </w:lvl>
   </w:abstractNum>
-  <w:abstractNum w:abstractNumId="13">
+  <w:abstractNum w:abstractNumId="15">
+    <w:nsid w:val="1D9635DA"/>
+    <w:multiLevelType w:val="hybridMultilevel"/>
+    <w:tmpl w:val="72185DE2"/>
+    <w:lvl w:ilvl="0" w:tplc="8D72B35A">
+      <w:start w:val="1"/>
+      <w:numFmt w:val="bullet"/>
+      <w:lvlText w:val=""/>
+      <w:lvlJc w:val="left"/>
+      <w:pPr>
+        <w:ind w:left="360" w:hanging="360"/>
+      </w:pPr>
+      <w:rPr>
+        <w:rFonts w:ascii="Symbol" w:hAnsi="Symbol" w:hint="default"/>
+      </w:rPr>
+    </w:lvl>
+    <w:lvl w:ilvl="1" w:tplc="8D72B35A">
+      <w:start w:val="1"/>
+      <w:numFmt w:val="bullet"/>
+      <w:lvlText w:val=""/>
+      <w:lvlJc w:val="left"/>
+      <w:pPr>
+        <w:ind w:left="1080" w:hanging="360"/>
+      </w:pPr>
+      <w:rPr>
+        <w:rFonts w:ascii="Symbol" w:hAnsi="Symbol" w:hint="default"/>
+      </w:rPr>
+    </w:lvl>
+    <w:lvl w:ilvl="2" w:tplc="04220005" w:tentative="1">
+      <w:start w:val="1"/>
+      <w:numFmt w:val="bullet"/>
+      <w:lvlText w:val=""/>
+      <w:lvlJc w:val="left"/>
+      <w:pPr>
+        <w:ind w:left="1800" w:hanging="360"/>
+      </w:pPr>
+      <w:rPr>
+        <w:rFonts w:ascii="Wingdings" w:hAnsi="Wingdings" w:hint="default"/>
+      </w:rPr>
+    </w:lvl>
+    <w:lvl w:ilvl="3" w:tplc="04220001" w:tentative="1">
+      <w:start w:val="1"/>
+      <w:numFmt w:val="bullet"/>
+      <w:lvlText w:val=""/>
+      <w:lvlJc w:val="left"/>
+      <w:pPr>
+        <w:ind w:left="2520" w:hanging="360"/>
+      </w:pPr>
+      <w:rPr>
+        <w:rFonts w:ascii="Symbol" w:hAnsi="Symbol" w:hint="default"/>
+      </w:rPr>
+    </w:lvl>
+    <w:lvl w:ilvl="4" w:tplc="04220003" w:tentative="1">
+      <w:start w:val="1"/>
+      <w:numFmt w:val="bullet"/>
+      <w:lvlText w:val="o"/>
+      <w:lvlJc w:val="left"/>
+      <w:pPr>
+        <w:ind w:left="3240" w:hanging="360"/>
+      </w:pPr>
+      <w:rPr>
+        <w:rFonts w:ascii="Courier New" w:hAnsi="Courier New" w:cs="Courier New" w:hint="default"/>
+      </w:rPr>
+    </w:lvl>
+    <w:lvl w:ilvl="5" w:tplc="04220005" w:tentative="1">
+      <w:start w:val="1"/>
+      <w:numFmt w:val="bullet"/>
+      <w:lvlText w:val=""/>
+      <w:lvlJc w:val="left"/>
+      <w:pPr>
+        <w:ind w:left="3960" w:hanging="360"/>
+      </w:pPr>
+      <w:rPr>
+        <w:rFonts w:ascii="Wingdings" w:hAnsi="Wingdings" w:hint="default"/>
+      </w:rPr>
+    </w:lvl>
+    <w:lvl w:ilvl="6" w:tplc="04220001" w:tentative="1">
+      <w:start w:val="1"/>
+      <w:numFmt w:val="bullet"/>
+      <w:lvlText w:val=""/>
+      <w:lvlJc w:val="left"/>
+      <w:pPr>
+        <w:ind w:left="4680" w:hanging="360"/>
+      </w:pPr>
+      <w:rPr>
+        <w:rFonts w:ascii="Symbol" w:hAnsi="Symbol" w:hint="default"/>
+      </w:rPr>
+    </w:lvl>
+    <w:lvl w:ilvl="7" w:tplc="04220003" w:tentative="1">
+      <w:start w:val="1"/>
+      <w:numFmt w:val="bullet"/>
+      <w:lvlText w:val="o"/>
+      <w:lvlJc w:val="left"/>
+      <w:pPr>
+        <w:ind w:left="5400" w:hanging="360"/>
+      </w:pPr>
+      <w:rPr>
+        <w:rFonts w:ascii="Courier New" w:hAnsi="Courier New" w:cs="Courier New" w:hint="default"/>
+      </w:rPr>
+    </w:lvl>
+    <w:lvl w:ilvl="8" w:tplc="04220005" w:tentative="1">
+      <w:start w:val="1"/>
+      <w:numFmt w:val="bullet"/>
+      <w:lvlText w:val=""/>
+      <w:lvlJc w:val="left"/>
+      <w:pPr>
+        <w:ind w:left="6120" w:hanging="360"/>
+      </w:pPr>
+      <w:rPr>
+        <w:rFonts w:ascii="Wingdings" w:hAnsi="Wingdings" w:hint="default"/>
+      </w:rPr>
+    </w:lvl>
+  </w:abstractNum>
+  <w:abstractNum w:abstractNumId="16">
+    <w:nsid w:val="1F360CBF"/>
+    <w:multiLevelType w:val="hybridMultilevel"/>
+    <w:tmpl w:val="F2926AA2"/>
+    <w:lvl w:ilvl="0" w:tplc="8D72B35A">
+      <w:start w:val="1"/>
+      <w:numFmt w:val="bullet"/>
+      <w:lvlText w:val=""/>
+      <w:lvlJc w:val="left"/>
+      <w:pPr>
+        <w:ind w:left="360" w:hanging="360"/>
+      </w:pPr>
+      <w:rPr>
+        <w:rFonts w:ascii="Symbol" w:hAnsi="Symbol" w:hint="default"/>
+      </w:rPr>
+    </w:lvl>
+    <w:lvl w:ilvl="1" w:tplc="8D72B35A">
+      <w:start w:val="1"/>
+      <w:numFmt w:val="bullet"/>
+      <w:lvlText w:val=""/>
+      <w:lvlJc w:val="left"/>
+      <w:pPr>
+        <w:ind w:left="1080" w:hanging="360"/>
+      </w:pPr>
+      <w:rPr>
+        <w:rFonts w:ascii="Symbol" w:hAnsi="Symbol" w:hint="default"/>
+      </w:rPr>
+    </w:lvl>
+    <w:lvl w:ilvl="2" w:tplc="04220005" w:tentative="1">
+      <w:start w:val="1"/>
+      <w:numFmt w:val="bullet"/>
+      <w:lvlText w:val=""/>
+      <w:lvlJc w:val="left"/>
+      <w:pPr>
+        <w:ind w:left="1800" w:hanging="360"/>
+      </w:pPr>
+      <w:rPr>
+        <w:rFonts w:ascii="Wingdings" w:hAnsi="Wingdings" w:hint="default"/>
+      </w:rPr>
+    </w:lvl>
+    <w:lvl w:ilvl="3" w:tplc="04220001" w:tentative="1">
+      <w:start w:val="1"/>
+      <w:numFmt w:val="bullet"/>
+      <w:lvlText w:val=""/>
+      <w:lvlJc w:val="left"/>
+      <w:pPr>
+        <w:ind w:left="2520" w:hanging="360"/>
+      </w:pPr>
+      <w:rPr>
+        <w:rFonts w:ascii="Symbol" w:hAnsi="Symbol" w:hint="default"/>
+      </w:rPr>
+    </w:lvl>
+    <w:lvl w:ilvl="4" w:tplc="04220003" w:tentative="1">
+      <w:start w:val="1"/>
+      <w:numFmt w:val="bullet"/>
+      <w:lvlText w:val="o"/>
+      <w:lvlJc w:val="left"/>
+      <w:pPr>
+        <w:ind w:left="3240" w:hanging="360"/>
+      </w:pPr>
+      <w:rPr>
+        <w:rFonts w:ascii="Courier New" w:hAnsi="Courier New" w:cs="Courier New" w:hint="default"/>
+      </w:rPr>
+    </w:lvl>
+    <w:lvl w:ilvl="5" w:tplc="04220005" w:tentative="1">
+      <w:start w:val="1"/>
+      <w:numFmt w:val="bullet"/>
+      <w:lvlText w:val=""/>
+      <w:lvlJc w:val="left"/>
+      <w:pPr>
+        <w:ind w:left="3960" w:hanging="360"/>
+      </w:pPr>
+      <w:rPr>
+        <w:rFonts w:ascii="Wingdings" w:hAnsi="Wingdings" w:hint="default"/>
+      </w:rPr>
+    </w:lvl>
+    <w:lvl w:ilvl="6" w:tplc="04220001" w:tentative="1">
+      <w:start w:val="1"/>
+      <w:numFmt w:val="bullet"/>
+      <w:lvlText w:val=""/>
+      <w:lvlJc w:val="left"/>
+      <w:pPr>
+        <w:ind w:left="4680" w:hanging="360"/>
+      </w:pPr>
+      <w:rPr>
+        <w:rFonts w:ascii="Symbol" w:hAnsi="Symbol" w:hint="default"/>
+      </w:rPr>
+    </w:lvl>
+    <w:lvl w:ilvl="7" w:tplc="04220003" w:tentative="1">
+      <w:start w:val="1"/>
+      <w:numFmt w:val="bullet"/>
+      <w:lvlText w:val="o"/>
+      <w:lvlJc w:val="left"/>
+      <w:pPr>
+        <w:ind w:left="5400" w:hanging="360"/>
+      </w:pPr>
+      <w:rPr>
+        <w:rFonts w:ascii="Courier New" w:hAnsi="Courier New" w:cs="Courier New" w:hint="default"/>
+      </w:rPr>
+    </w:lvl>
+    <w:lvl w:ilvl="8" w:tplc="04220005" w:tentative="1">
+      <w:start w:val="1"/>
+      <w:numFmt w:val="bullet"/>
+      <w:lvlText w:val=""/>
+      <w:lvlJc w:val="left"/>
+      <w:pPr>
+        <w:ind w:left="6120" w:hanging="360"/>
+      </w:pPr>
+      <w:rPr>
+        <w:rFonts w:ascii="Wingdings" w:hAnsi="Wingdings" w:hint="default"/>
+      </w:rPr>
+    </w:lvl>
+  </w:abstractNum>
+  <w:abstractNum w:abstractNumId="17">
     <w:nsid w:val="20755E76"/>
     <w:multiLevelType w:val="multilevel"/>
     <w:tmpl w:val="4600C376"/>
@@ -8905,7 +8472,7 @@
       </w:rPr>
     </w:lvl>
   </w:abstractNum>
-  <w:abstractNum w:abstractNumId="14">
+  <w:abstractNum w:abstractNumId="18">
     <w:nsid w:val="21EF7BF0"/>
     <w:multiLevelType w:val="hybridMultilevel"/>
     <w:tmpl w:val="D6840E46"/>
@@ -8994,7 +8561,7 @@
       </w:pPr>
     </w:lvl>
   </w:abstractNum>
-  <w:abstractNum w:abstractNumId="15">
+  <w:abstractNum w:abstractNumId="19">
     <w:nsid w:val="27E412E1"/>
     <w:multiLevelType w:val="hybridMultilevel"/>
     <w:tmpl w:val="5AFA9ECE"/>
@@ -9107,7 +8674,7 @@
       </w:rPr>
     </w:lvl>
   </w:abstractNum>
-  <w:abstractNum w:abstractNumId="16">
+  <w:abstractNum w:abstractNumId="20">
     <w:nsid w:val="2A483A42"/>
     <w:multiLevelType w:val="multilevel"/>
     <w:tmpl w:val="E9062B7C"/>
@@ -9256,7 +8823,7 @@
       </w:rPr>
     </w:lvl>
   </w:abstractNum>
-  <w:abstractNum w:abstractNumId="17">
+  <w:abstractNum w:abstractNumId="21">
     <w:nsid w:val="2B4D6E07"/>
     <w:multiLevelType w:val="multilevel"/>
     <w:tmpl w:val="ABB02E34"/>
@@ -9405,7 +8972,7 @@
       </w:rPr>
     </w:lvl>
   </w:abstractNum>
-  <w:abstractNum w:abstractNumId="18">
+  <w:abstractNum w:abstractNumId="22">
     <w:nsid w:val="2DED192D"/>
     <w:multiLevelType w:val="hybridMultilevel"/>
     <w:tmpl w:val="20EC53AA"/>
@@ -9518,7 +9085,7 @@
       </w:rPr>
     </w:lvl>
   </w:abstractNum>
-  <w:abstractNum w:abstractNumId="19">
+  <w:abstractNum w:abstractNumId="23">
     <w:nsid w:val="2F5C084D"/>
     <w:multiLevelType w:val="hybridMultilevel"/>
     <w:tmpl w:val="6B1223E0"/>
@@ -9631,7 +9198,7 @@
       </w:rPr>
     </w:lvl>
   </w:abstractNum>
-  <w:abstractNum w:abstractNumId="20">
+  <w:abstractNum w:abstractNumId="24">
     <w:nsid w:val="3083617B"/>
     <w:multiLevelType w:val="hybridMultilevel"/>
     <w:tmpl w:val="D1346E86"/>
@@ -9744,7 +9311,7 @@
       </w:rPr>
     </w:lvl>
   </w:abstractNum>
-  <w:abstractNum w:abstractNumId="21">
+  <w:abstractNum w:abstractNumId="25">
     <w:nsid w:val="32AB0022"/>
     <w:multiLevelType w:val="multilevel"/>
     <w:tmpl w:val="7E1C72D8"/>
@@ -9857,7 +9424,7 @@
       </w:pPr>
     </w:lvl>
   </w:abstractNum>
-  <w:abstractNum w:abstractNumId="22">
+  <w:abstractNum w:abstractNumId="26">
     <w:nsid w:val="336A2028"/>
     <w:multiLevelType w:val="hybridMultilevel"/>
     <w:tmpl w:val="A6F8FE04"/>
@@ -9970,7 +9537,7 @@
       </w:rPr>
     </w:lvl>
   </w:abstractNum>
-  <w:abstractNum w:abstractNumId="23">
+  <w:abstractNum w:abstractNumId="27">
     <w:nsid w:val="38932B12"/>
     <w:multiLevelType w:val="multilevel"/>
     <w:tmpl w:val="F752BD14"/>
@@ -10119,7 +9686,7 @@
       </w:rPr>
     </w:lvl>
   </w:abstractNum>
-  <w:abstractNum w:abstractNumId="24">
+  <w:abstractNum w:abstractNumId="28">
     <w:nsid w:val="3A772AC0"/>
     <w:multiLevelType w:val="hybridMultilevel"/>
     <w:tmpl w:val="3D20760C"/>
@@ -10208,7 +9775,7 @@
       </w:pPr>
     </w:lvl>
   </w:abstractNum>
-  <w:abstractNum w:abstractNumId="25">
+  <w:abstractNum w:abstractNumId="29">
     <w:nsid w:val="3B184DF4"/>
     <w:multiLevelType w:val="multilevel"/>
     <w:tmpl w:val="BE149A10"/>
@@ -10357,7 +9924,7 @@
       </w:rPr>
     </w:lvl>
   </w:abstractNum>
-  <w:abstractNum w:abstractNumId="26">
+  <w:abstractNum w:abstractNumId="30">
     <w:nsid w:val="3CBD65B4"/>
     <w:multiLevelType w:val="multilevel"/>
     <w:tmpl w:val="DFCC1B40"/>
@@ -10506,7 +10073,120 @@
       </w:rPr>
     </w:lvl>
   </w:abstractNum>
-  <w:abstractNum w:abstractNumId="27">
+  <w:abstractNum w:abstractNumId="31">
+    <w:nsid w:val="44D9784F"/>
+    <w:multiLevelType w:val="hybridMultilevel"/>
+    <w:tmpl w:val="934E96D0"/>
+    <w:lvl w:ilvl="0" w:tplc="8D72B35A">
+      <w:start w:val="1"/>
+      <w:numFmt w:val="bullet"/>
+      <w:lvlText w:val=""/>
+      <w:lvlJc w:val="left"/>
+      <w:pPr>
+        <w:ind w:left="360" w:hanging="360"/>
+      </w:pPr>
+      <w:rPr>
+        <w:rFonts w:ascii="Symbol" w:hAnsi="Symbol" w:hint="default"/>
+      </w:rPr>
+    </w:lvl>
+    <w:lvl w:ilvl="1" w:tplc="8D72B35A">
+      <w:start w:val="1"/>
+      <w:numFmt w:val="bullet"/>
+      <w:lvlText w:val=""/>
+      <w:lvlJc w:val="left"/>
+      <w:pPr>
+        <w:ind w:left="1080" w:hanging="360"/>
+      </w:pPr>
+      <w:rPr>
+        <w:rFonts w:ascii="Symbol" w:hAnsi="Symbol" w:hint="default"/>
+      </w:rPr>
+    </w:lvl>
+    <w:lvl w:ilvl="2" w:tplc="04220005" w:tentative="1">
+      <w:start w:val="1"/>
+      <w:numFmt w:val="bullet"/>
+      <w:lvlText w:val=""/>
+      <w:lvlJc w:val="left"/>
+      <w:pPr>
+        <w:ind w:left="1800" w:hanging="360"/>
+      </w:pPr>
+      <w:rPr>
+        <w:rFonts w:ascii="Wingdings" w:hAnsi="Wingdings" w:hint="default"/>
+      </w:rPr>
+    </w:lvl>
+    <w:lvl w:ilvl="3" w:tplc="04220001" w:tentative="1">
+      <w:start w:val="1"/>
+      <w:numFmt w:val="bullet"/>
+      <w:lvlText w:val=""/>
+      <w:lvlJc w:val="left"/>
+      <w:pPr>
+        <w:ind w:left="2520" w:hanging="360"/>
+      </w:pPr>
+      <w:rPr>
+        <w:rFonts w:ascii="Symbol" w:hAnsi="Symbol" w:hint="default"/>
+      </w:rPr>
+    </w:lvl>
+    <w:lvl w:ilvl="4" w:tplc="04220003" w:tentative="1">
+      <w:start w:val="1"/>
+      <w:numFmt w:val="bullet"/>
+      <w:lvlText w:val="o"/>
+      <w:lvlJc w:val="left"/>
+      <w:pPr>
+        <w:ind w:left="3240" w:hanging="360"/>
+      </w:pPr>
+      <w:rPr>
+        <w:rFonts w:ascii="Courier New" w:hAnsi="Courier New" w:cs="Courier New" w:hint="default"/>
+      </w:rPr>
+    </w:lvl>
+    <w:lvl w:ilvl="5" w:tplc="04220005" w:tentative="1">
+      <w:start w:val="1"/>
+      <w:numFmt w:val="bullet"/>
+      <w:lvlText w:val=""/>
+      <w:lvlJc w:val="left"/>
+      <w:pPr>
+        <w:ind w:left="3960" w:hanging="360"/>
+      </w:pPr>
+      <w:rPr>
+        <w:rFonts w:ascii="Wingdings" w:hAnsi="Wingdings" w:hint="default"/>
+      </w:rPr>
+    </w:lvl>
+    <w:lvl w:ilvl="6" w:tplc="04220001" w:tentative="1">
+      <w:start w:val="1"/>
+      <w:numFmt w:val="bullet"/>
+      <w:lvlText w:val=""/>
+      <w:lvlJc w:val="left"/>
+      <w:pPr>
+        <w:ind w:left="4680" w:hanging="360"/>
+      </w:pPr>
+      <w:rPr>
+        <w:rFonts w:ascii="Symbol" w:hAnsi="Symbol" w:hint="default"/>
+      </w:rPr>
+    </w:lvl>
+    <w:lvl w:ilvl="7" w:tplc="04220003" w:tentative="1">
+      <w:start w:val="1"/>
+      <w:numFmt w:val="bullet"/>
+      <w:lvlText w:val="o"/>
+      <w:lvlJc w:val="left"/>
+      <w:pPr>
+        <w:ind w:left="5400" w:hanging="360"/>
+      </w:pPr>
+      <w:rPr>
+        <w:rFonts w:ascii="Courier New" w:hAnsi="Courier New" w:cs="Courier New" w:hint="default"/>
+      </w:rPr>
+    </w:lvl>
+    <w:lvl w:ilvl="8" w:tplc="04220005" w:tentative="1">
+      <w:start w:val="1"/>
+      <w:numFmt w:val="bullet"/>
+      <w:lvlText w:val=""/>
+      <w:lvlJc w:val="left"/>
+      <w:pPr>
+        <w:ind w:left="6120" w:hanging="360"/>
+      </w:pPr>
+      <w:rPr>
+        <w:rFonts w:ascii="Wingdings" w:hAnsi="Wingdings" w:hint="default"/>
+      </w:rPr>
+    </w:lvl>
+  </w:abstractNum>
+  <w:abstractNum w:abstractNumId="32">
     <w:nsid w:val="461B2FEF"/>
     <w:multiLevelType w:val="multilevel"/>
     <w:tmpl w:val="372881F0"/>
@@ -10655,7 +10335,7 @@
       </w:rPr>
     </w:lvl>
   </w:abstractNum>
-  <w:abstractNum w:abstractNumId="28">
+  <w:abstractNum w:abstractNumId="33">
     <w:nsid w:val="4EC221AD"/>
     <w:multiLevelType w:val="hybridMultilevel"/>
     <w:tmpl w:val="4DBA5018"/>
@@ -10768,7 +10448,7 @@
       </w:rPr>
     </w:lvl>
   </w:abstractNum>
-  <w:abstractNum w:abstractNumId="29">
+  <w:abstractNum w:abstractNumId="34">
     <w:nsid w:val="4FC33E3E"/>
     <w:multiLevelType w:val="multilevel"/>
     <w:tmpl w:val="46C66CA8"/>
@@ -10885,7 +10565,120 @@
       </w:pPr>
     </w:lvl>
   </w:abstractNum>
-  <w:abstractNum w:abstractNumId="30">
+  <w:abstractNum w:abstractNumId="35">
+    <w:nsid w:val="51050333"/>
+    <w:multiLevelType w:val="hybridMultilevel"/>
+    <w:tmpl w:val="C1E03B14"/>
+    <w:lvl w:ilvl="0" w:tplc="8D72B35A">
+      <w:start w:val="1"/>
+      <w:numFmt w:val="bullet"/>
+      <w:lvlText w:val=""/>
+      <w:lvlJc w:val="left"/>
+      <w:pPr>
+        <w:ind w:left="360" w:hanging="360"/>
+      </w:pPr>
+      <w:rPr>
+        <w:rFonts w:ascii="Symbol" w:hAnsi="Symbol" w:hint="default"/>
+      </w:rPr>
+    </w:lvl>
+    <w:lvl w:ilvl="1" w:tplc="8D72B35A">
+      <w:start w:val="1"/>
+      <w:numFmt w:val="bullet"/>
+      <w:lvlText w:val=""/>
+      <w:lvlJc w:val="left"/>
+      <w:pPr>
+        <w:ind w:left="1080" w:hanging="360"/>
+      </w:pPr>
+      <w:rPr>
+        <w:rFonts w:ascii="Symbol" w:hAnsi="Symbol" w:hint="default"/>
+      </w:rPr>
+    </w:lvl>
+    <w:lvl w:ilvl="2" w:tplc="04220005" w:tentative="1">
+      <w:start w:val="1"/>
+      <w:numFmt w:val="bullet"/>
+      <w:lvlText w:val=""/>
+      <w:lvlJc w:val="left"/>
+      <w:pPr>
+        <w:ind w:left="1800" w:hanging="360"/>
+      </w:pPr>
+      <w:rPr>
+        <w:rFonts w:ascii="Wingdings" w:hAnsi="Wingdings" w:hint="default"/>
+      </w:rPr>
+    </w:lvl>
+    <w:lvl w:ilvl="3" w:tplc="04220001" w:tentative="1">
+      <w:start w:val="1"/>
+      <w:numFmt w:val="bullet"/>
+      <w:lvlText w:val=""/>
+      <w:lvlJc w:val="left"/>
+      <w:pPr>
+        <w:ind w:left="2520" w:hanging="360"/>
+      </w:pPr>
+      <w:rPr>
+        <w:rFonts w:ascii="Symbol" w:hAnsi="Symbol" w:hint="default"/>
+      </w:rPr>
+    </w:lvl>
+    <w:lvl w:ilvl="4" w:tplc="04220003" w:tentative="1">
+      <w:start w:val="1"/>
+      <w:numFmt w:val="bullet"/>
+      <w:lvlText w:val="o"/>
+      <w:lvlJc w:val="left"/>
+      <w:pPr>
+        <w:ind w:left="3240" w:hanging="360"/>
+      </w:pPr>
+      <w:rPr>
+        <w:rFonts w:ascii="Courier New" w:hAnsi="Courier New" w:cs="Courier New" w:hint="default"/>
+      </w:rPr>
+    </w:lvl>
+    <w:lvl w:ilvl="5" w:tplc="04220005" w:tentative="1">
+      <w:start w:val="1"/>
+      <w:numFmt w:val="bullet"/>
+      <w:lvlText w:val=""/>
+      <w:lvlJc w:val="left"/>
+      <w:pPr>
+        <w:ind w:left="3960" w:hanging="360"/>
+      </w:pPr>
+      <w:rPr>
+        <w:rFonts w:ascii="Wingdings" w:hAnsi="Wingdings" w:hint="default"/>
+      </w:rPr>
+    </w:lvl>
+    <w:lvl w:ilvl="6" w:tplc="04220001" w:tentative="1">
+      <w:start w:val="1"/>
+      <w:numFmt w:val="bullet"/>
+      <w:lvlText w:val=""/>
+      <w:lvlJc w:val="left"/>
+      <w:pPr>
+        <w:ind w:left="4680" w:hanging="360"/>
+      </w:pPr>
+      <w:rPr>
+        <w:rFonts w:ascii="Symbol" w:hAnsi="Symbol" w:hint="default"/>
+      </w:rPr>
+    </w:lvl>
+    <w:lvl w:ilvl="7" w:tplc="04220003" w:tentative="1">
+      <w:start w:val="1"/>
+      <w:numFmt w:val="bullet"/>
+      <w:lvlText w:val="o"/>
+      <w:lvlJc w:val="left"/>
+      <w:pPr>
+        <w:ind w:left="5400" w:hanging="360"/>
+      </w:pPr>
+      <w:rPr>
+        <w:rFonts w:ascii="Courier New" w:hAnsi="Courier New" w:cs="Courier New" w:hint="default"/>
+      </w:rPr>
+    </w:lvl>
+    <w:lvl w:ilvl="8" w:tplc="04220005" w:tentative="1">
+      <w:start w:val="1"/>
+      <w:numFmt w:val="bullet"/>
+      <w:lvlText w:val=""/>
+      <w:lvlJc w:val="left"/>
+      <w:pPr>
+        <w:ind w:left="6120" w:hanging="360"/>
+      </w:pPr>
+      <w:rPr>
+        <w:rFonts w:ascii="Wingdings" w:hAnsi="Wingdings" w:hint="default"/>
+      </w:rPr>
+    </w:lvl>
+  </w:abstractNum>
+  <w:abstractNum w:abstractNumId="36">
     <w:nsid w:val="539A7541"/>
     <w:multiLevelType w:val="multilevel"/>
     <w:tmpl w:val="3632828C"/>
@@ -11034,7 +10827,120 @@
       </w:rPr>
     </w:lvl>
   </w:abstractNum>
-  <w:abstractNum w:abstractNumId="31">
+  <w:abstractNum w:abstractNumId="37">
+    <w:nsid w:val="548E24D7"/>
+    <w:multiLevelType w:val="hybridMultilevel"/>
+    <w:tmpl w:val="17382CF0"/>
+    <w:lvl w:ilvl="0" w:tplc="8D72B35A">
+      <w:start w:val="1"/>
+      <w:numFmt w:val="bullet"/>
+      <w:lvlText w:val=""/>
+      <w:lvlJc w:val="left"/>
+      <w:pPr>
+        <w:ind w:left="360" w:hanging="360"/>
+      </w:pPr>
+      <w:rPr>
+        <w:rFonts w:ascii="Symbol" w:hAnsi="Symbol" w:hint="default"/>
+      </w:rPr>
+    </w:lvl>
+    <w:lvl w:ilvl="1" w:tplc="8D72B35A">
+      <w:start w:val="1"/>
+      <w:numFmt w:val="bullet"/>
+      <w:lvlText w:val=""/>
+      <w:lvlJc w:val="left"/>
+      <w:pPr>
+        <w:ind w:left="1080" w:hanging="360"/>
+      </w:pPr>
+      <w:rPr>
+        <w:rFonts w:ascii="Symbol" w:hAnsi="Symbol" w:hint="default"/>
+      </w:rPr>
+    </w:lvl>
+    <w:lvl w:ilvl="2" w:tplc="04220005" w:tentative="1">
+      <w:start w:val="1"/>
+      <w:numFmt w:val="bullet"/>
+      <w:lvlText w:val=""/>
+      <w:lvlJc w:val="left"/>
+      <w:pPr>
+        <w:ind w:left="1800" w:hanging="360"/>
+      </w:pPr>
+      <w:rPr>
+        <w:rFonts w:ascii="Wingdings" w:hAnsi="Wingdings" w:hint="default"/>
+      </w:rPr>
+    </w:lvl>
+    <w:lvl w:ilvl="3" w:tplc="04220001" w:tentative="1">
+      <w:start w:val="1"/>
+      <w:numFmt w:val="bullet"/>
+      <w:lvlText w:val=""/>
+      <w:lvlJc w:val="left"/>
+      <w:pPr>
+        <w:ind w:left="2520" w:hanging="360"/>
+      </w:pPr>
+      <w:rPr>
+        <w:rFonts w:ascii="Symbol" w:hAnsi="Symbol" w:hint="default"/>
+      </w:rPr>
+    </w:lvl>
+    <w:lvl w:ilvl="4" w:tplc="04220003" w:tentative="1">
+      <w:start w:val="1"/>
+      <w:numFmt w:val="bullet"/>
+      <w:lvlText w:val="o"/>
+      <w:lvlJc w:val="left"/>
+      <w:pPr>
+        <w:ind w:left="3240" w:hanging="360"/>
+      </w:pPr>
+      <w:rPr>
+        <w:rFonts w:ascii="Courier New" w:hAnsi="Courier New" w:cs="Courier New" w:hint="default"/>
+      </w:rPr>
+    </w:lvl>
+    <w:lvl w:ilvl="5" w:tplc="04220005" w:tentative="1">
+      <w:start w:val="1"/>
+      <w:numFmt w:val="bullet"/>
+      <w:lvlText w:val=""/>
+      <w:lvlJc w:val="left"/>
+      <w:pPr>
+        <w:ind w:left="3960" w:hanging="360"/>
+      </w:pPr>
+      <w:rPr>
+        <w:rFonts w:ascii="Wingdings" w:hAnsi="Wingdings" w:hint="default"/>
+      </w:rPr>
+    </w:lvl>
+    <w:lvl w:ilvl="6" w:tplc="04220001" w:tentative="1">
+      <w:start w:val="1"/>
+      <w:numFmt w:val="bullet"/>
+      <w:lvlText w:val=""/>
+      <w:lvlJc w:val="left"/>
+      <w:pPr>
+        <w:ind w:left="4680" w:hanging="360"/>
+      </w:pPr>
+      <w:rPr>
+        <w:rFonts w:ascii="Symbol" w:hAnsi="Symbol" w:hint="default"/>
+      </w:rPr>
+    </w:lvl>
+    <w:lvl w:ilvl="7" w:tplc="04220003" w:tentative="1">
+      <w:start w:val="1"/>
+      <w:numFmt w:val="bullet"/>
+      <w:lvlText w:val="o"/>
+      <w:lvlJc w:val="left"/>
+      <w:pPr>
+        <w:ind w:left="5400" w:hanging="360"/>
+      </w:pPr>
+      <w:rPr>
+        <w:rFonts w:ascii="Courier New" w:hAnsi="Courier New" w:cs="Courier New" w:hint="default"/>
+      </w:rPr>
+    </w:lvl>
+    <w:lvl w:ilvl="8" w:tplc="04220005" w:tentative="1">
+      <w:start w:val="1"/>
+      <w:numFmt w:val="bullet"/>
+      <w:lvlText w:val=""/>
+      <w:lvlJc w:val="left"/>
+      <w:pPr>
+        <w:ind w:left="6120" w:hanging="360"/>
+      </w:pPr>
+      <w:rPr>
+        <w:rFonts w:ascii="Wingdings" w:hAnsi="Wingdings" w:hint="default"/>
+      </w:rPr>
+    </w:lvl>
+  </w:abstractNum>
+  <w:abstractNum w:abstractNumId="38">
     <w:nsid w:val="59CF2719"/>
     <w:multiLevelType w:val="multilevel"/>
     <w:tmpl w:val="6368F724"/>
@@ -11183,7 +11089,7 @@
       </w:rPr>
     </w:lvl>
   </w:abstractNum>
-  <w:abstractNum w:abstractNumId="32">
+  <w:abstractNum w:abstractNumId="39">
     <w:nsid w:val="5D6F481D"/>
     <w:multiLevelType w:val="multilevel"/>
     <w:tmpl w:val="79CE4A46"/>
@@ -11300,7 +11206,7 @@
       </w:pPr>
     </w:lvl>
   </w:abstractNum>
-  <w:abstractNum w:abstractNumId="33">
+  <w:abstractNum w:abstractNumId="40">
     <w:nsid w:val="5E4D0678"/>
     <w:multiLevelType w:val="multilevel"/>
     <w:tmpl w:val="C740838A"/>
@@ -11449,7 +11355,7 @@
       </w:rPr>
     </w:lvl>
   </w:abstractNum>
-  <w:abstractNum w:abstractNumId="34">
+  <w:abstractNum w:abstractNumId="41">
     <w:nsid w:val="60AE4CCF"/>
     <w:multiLevelType w:val="multilevel"/>
     <w:tmpl w:val="52A285D6"/>
@@ -11598,7 +11504,7 @@
       </w:rPr>
     </w:lvl>
   </w:abstractNum>
-  <w:abstractNum w:abstractNumId="35">
+  <w:abstractNum w:abstractNumId="42">
     <w:nsid w:val="639051AB"/>
     <w:multiLevelType w:val="multilevel"/>
     <w:tmpl w:val="A8AC6208"/>
@@ -11747,7 +11653,7 @@
       </w:rPr>
     </w:lvl>
   </w:abstractNum>
-  <w:abstractNum w:abstractNumId="36">
+  <w:abstractNum w:abstractNumId="43">
     <w:nsid w:val="684C063C"/>
     <w:multiLevelType w:val="hybridMultilevel"/>
     <w:tmpl w:val="BE2649E4"/>
@@ -11860,7 +11766,7 @@
       </w:rPr>
     </w:lvl>
   </w:abstractNum>
-  <w:abstractNum w:abstractNumId="37">
+  <w:abstractNum w:abstractNumId="44">
     <w:nsid w:val="6A547630"/>
     <w:multiLevelType w:val="multilevel"/>
     <w:tmpl w:val="BA5AC016"/>
@@ -12009,7 +11915,7 @@
       </w:rPr>
     </w:lvl>
   </w:abstractNum>
-  <w:abstractNum w:abstractNumId="38">
+  <w:abstractNum w:abstractNumId="45">
     <w:nsid w:val="6A96440D"/>
     <w:multiLevelType w:val="multilevel"/>
     <w:tmpl w:val="3586C298"/>
@@ -12158,7 +12064,7 @@
       </w:rPr>
     </w:lvl>
   </w:abstractNum>
-  <w:abstractNum w:abstractNumId="39">
+  <w:abstractNum w:abstractNumId="46">
     <w:nsid w:val="6D44078D"/>
     <w:multiLevelType w:val="multilevel"/>
     <w:tmpl w:val="B590E70A"/>
@@ -12271,7 +12177,7 @@
       </w:pPr>
     </w:lvl>
   </w:abstractNum>
-  <w:abstractNum w:abstractNumId="40">
+  <w:abstractNum w:abstractNumId="47">
     <w:nsid w:val="749675DD"/>
     <w:multiLevelType w:val="hybridMultilevel"/>
     <w:tmpl w:val="E424D1D2"/>
@@ -12357,7 +12263,7 @@
       </w:pPr>
     </w:lvl>
   </w:abstractNum>
-  <w:abstractNum w:abstractNumId="41">
+  <w:abstractNum w:abstractNumId="48">
     <w:nsid w:val="7BBA5360"/>
     <w:multiLevelType w:val="multilevel"/>
     <w:tmpl w:val="955673F6"/>
@@ -12368,9 +12274,9 @@
       <w:lvlJc w:val="left"/>
       <w:pPr>
         <w:tabs>
-          <w:tab w:val="num" w:pos="720"/>
-        </w:tabs>
-        <w:ind w:left="720" w:hanging="360"/>
+          <w:tab w:val="num" w:pos="360"/>
+        </w:tabs>
+        <w:ind w:left="360" w:hanging="360"/>
       </w:pPr>
       <w:rPr>
         <w:rFonts w:ascii="Symbol" w:hAnsi="Symbol" w:hint="default"/>
@@ -12384,9 +12290,9 @@
       <w:lvlJc w:val="left"/>
       <w:pPr>
         <w:tabs>
-          <w:tab w:val="num" w:pos="1440"/>
-        </w:tabs>
-        <w:ind w:left="1440" w:hanging="360"/>
+          <w:tab w:val="num" w:pos="1080"/>
+        </w:tabs>
+        <w:ind w:left="1080" w:hanging="360"/>
       </w:pPr>
       <w:rPr>
         <w:rFonts w:ascii="Courier New" w:hAnsi="Courier New" w:hint="default"/>
@@ -12400,9 +12306,9 @@
       <w:lvlJc w:val="left"/>
       <w:pPr>
         <w:tabs>
-          <w:tab w:val="num" w:pos="2160"/>
-        </w:tabs>
-        <w:ind w:left="2160" w:hanging="360"/>
+          <w:tab w:val="num" w:pos="1800"/>
+        </w:tabs>
+        <w:ind w:left="1800" w:hanging="360"/>
       </w:pPr>
       <w:rPr>
         <w:rFonts w:ascii="Wingdings" w:hAnsi="Wingdings" w:hint="default"/>
@@ -12416,9 +12322,9 @@
       <w:lvlJc w:val="left"/>
       <w:pPr>
         <w:tabs>
-          <w:tab w:val="num" w:pos="2880"/>
-        </w:tabs>
-        <w:ind w:left="2880" w:hanging="360"/>
+          <w:tab w:val="num" w:pos="2520"/>
+        </w:tabs>
+        <w:ind w:left="2520" w:hanging="360"/>
       </w:pPr>
       <w:rPr>
         <w:rFonts w:ascii="Wingdings" w:hAnsi="Wingdings" w:hint="default"/>
@@ -12432,9 +12338,9 @@
       <w:lvlJc w:val="left"/>
       <w:pPr>
         <w:tabs>
-          <w:tab w:val="num" w:pos="3600"/>
-        </w:tabs>
-        <w:ind w:left="3600" w:hanging="360"/>
+          <w:tab w:val="num" w:pos="3240"/>
+        </w:tabs>
+        <w:ind w:left="3240" w:hanging="360"/>
       </w:pPr>
       <w:rPr>
         <w:rFonts w:ascii="Wingdings" w:hAnsi="Wingdings" w:hint="default"/>
@@ -12448,9 +12354,9 @@
       <w:lvlJc w:val="left"/>
       <w:pPr>
         <w:tabs>
-          <w:tab w:val="num" w:pos="4320"/>
-        </w:tabs>
-        <w:ind w:left="4320" w:hanging="360"/>
+          <w:tab w:val="num" w:pos="3960"/>
+        </w:tabs>
+        <w:ind w:left="3960" w:hanging="360"/>
       </w:pPr>
       <w:rPr>
         <w:rFonts w:ascii="Wingdings" w:hAnsi="Wingdings" w:hint="default"/>
@@ -12464,9 +12370,9 @@
       <w:lvlJc w:val="left"/>
       <w:pPr>
         <w:tabs>
-          <w:tab w:val="num" w:pos="5040"/>
-        </w:tabs>
-        <w:ind w:left="5040" w:hanging="360"/>
+          <w:tab w:val="num" w:pos="4680"/>
+        </w:tabs>
+        <w:ind w:left="4680" w:hanging="360"/>
       </w:pPr>
       <w:rPr>
         <w:rFonts w:ascii="Wingdings" w:hAnsi="Wingdings" w:hint="default"/>
@@ -12480,9 +12386,9 @@
       <w:lvlJc w:val="left"/>
       <w:pPr>
         <w:tabs>
-          <w:tab w:val="num" w:pos="5760"/>
-        </w:tabs>
-        <w:ind w:left="5760" w:hanging="360"/>
+          <w:tab w:val="num" w:pos="5400"/>
+        </w:tabs>
+        <w:ind w:left="5400" w:hanging="360"/>
       </w:pPr>
       <w:rPr>
         <w:rFonts w:ascii="Wingdings" w:hAnsi="Wingdings" w:hint="default"/>
@@ -12496,9 +12402,9 @@
       <w:lvlJc w:val="left"/>
       <w:pPr>
         <w:tabs>
-          <w:tab w:val="num" w:pos="6480"/>
-        </w:tabs>
-        <w:ind w:left="6480" w:hanging="360"/>
+          <w:tab w:val="num" w:pos="6120"/>
+        </w:tabs>
+        <w:ind w:left="6120" w:hanging="360"/>
       </w:pPr>
       <w:rPr>
         <w:rFonts w:ascii="Wingdings" w:hAnsi="Wingdings" w:hint="default"/>
@@ -12506,7 +12412,7 @@
       </w:rPr>
     </w:lvl>
   </w:abstractNum>
-  <w:abstractNum w:abstractNumId="42">
+  <w:abstractNum w:abstractNumId="49">
     <w:nsid w:val="7DB553F8"/>
     <w:multiLevelType w:val="hybridMultilevel"/>
     <w:tmpl w:val="0BB8FC68"/>
@@ -12620,133 +12526,154 @@
     </w:lvl>
   </w:abstractNum>
   <w:num w:numId="1">
+    <w:abstractNumId w:val="47"/>
+  </w:num>
+  <w:num w:numId="2">
+    <w:abstractNumId w:val="12"/>
+  </w:num>
+  <w:num w:numId="3">
+    <w:abstractNumId w:val="18"/>
+  </w:num>
+  <w:num w:numId="4">
+    <w:abstractNumId w:val="32"/>
+  </w:num>
+  <w:num w:numId="5">
+    <w:abstractNumId w:val="1"/>
+  </w:num>
+  <w:num w:numId="6">
+    <w:abstractNumId w:val="20"/>
+  </w:num>
+  <w:num w:numId="7">
+    <w:abstractNumId w:val="41"/>
+  </w:num>
+  <w:num w:numId="8">
+    <w:abstractNumId w:val="45"/>
+  </w:num>
+  <w:num w:numId="9">
+    <w:abstractNumId w:val="30"/>
+  </w:num>
+  <w:num w:numId="10">
     <w:abstractNumId w:val="40"/>
   </w:num>
-  <w:num w:numId="2">
+  <w:num w:numId="11">
+    <w:abstractNumId w:val="4"/>
+  </w:num>
+  <w:num w:numId="12">
+    <w:abstractNumId w:val="29"/>
+  </w:num>
+  <w:num w:numId="13">
+    <w:abstractNumId w:val="38"/>
+  </w:num>
+  <w:num w:numId="14">
+    <w:abstractNumId w:val="36"/>
+  </w:num>
+  <w:num w:numId="15">
+    <w:abstractNumId w:val="14"/>
+  </w:num>
+  <w:num w:numId="16">
     <w:abstractNumId w:val="10"/>
   </w:num>
-  <w:num w:numId="3">
-    <w:abstractNumId w:val="14"/>
-  </w:num>
-  <w:num w:numId="4">
+  <w:num w:numId="17">
     <w:abstractNumId w:val="27"/>
   </w:num>
-  <w:num w:numId="5">
+  <w:num w:numId="18">
+    <w:abstractNumId w:val="8"/>
+  </w:num>
+  <w:num w:numId="19">
+    <w:abstractNumId w:val="21"/>
+  </w:num>
+  <w:num w:numId="20">
+    <w:abstractNumId w:val="46"/>
+  </w:num>
+  <w:num w:numId="21">
+    <w:abstractNumId w:val="2"/>
+  </w:num>
+  <w:num w:numId="22">
+    <w:abstractNumId w:val="25"/>
+  </w:num>
+  <w:num w:numId="23">
+    <w:abstractNumId w:val="17"/>
+  </w:num>
+  <w:num w:numId="24">
+    <w:abstractNumId w:val="5"/>
+  </w:num>
+  <w:num w:numId="25">
+    <w:abstractNumId w:val="28"/>
+  </w:num>
+  <w:num w:numId="26">
+    <w:abstractNumId w:val="11"/>
+  </w:num>
+  <w:num w:numId="27">
+    <w:abstractNumId w:val="42"/>
+  </w:num>
+  <w:num w:numId="28">
+    <w:abstractNumId w:val="34"/>
+  </w:num>
+  <w:num w:numId="29">
+    <w:abstractNumId w:val="44"/>
+  </w:num>
+  <w:num w:numId="30">
+    <w:abstractNumId w:val="39"/>
+  </w:num>
+  <w:num w:numId="31">
+    <w:abstractNumId w:val="48"/>
+  </w:num>
+  <w:num w:numId="32">
+    <w:abstractNumId w:val="13"/>
+  </w:num>
+  <w:num w:numId="33">
+    <w:abstractNumId w:val="7"/>
+  </w:num>
+  <w:num w:numId="34">
+    <w:abstractNumId w:val="43"/>
+  </w:num>
+  <w:num w:numId="35">
+    <w:abstractNumId w:val="22"/>
+  </w:num>
+  <w:num w:numId="36">
+    <w:abstractNumId w:val="49"/>
+  </w:num>
+  <w:num w:numId="37">
+    <w:abstractNumId w:val="9"/>
+  </w:num>
+  <w:num w:numId="38">
+    <w:abstractNumId w:val="33"/>
+  </w:num>
+  <w:num w:numId="39">
+    <w:abstractNumId w:val="3"/>
+  </w:num>
+  <w:num w:numId="40">
+    <w:abstractNumId w:val="23"/>
+  </w:num>
+  <w:num w:numId="41">
+    <w:abstractNumId w:val="26"/>
+  </w:num>
+  <w:num w:numId="42">
+    <w:abstractNumId w:val="19"/>
+  </w:num>
+  <w:num w:numId="43">
+    <w:abstractNumId w:val="24"/>
+  </w:num>
+  <w:num w:numId="44">
+    <w:abstractNumId w:val="16"/>
+  </w:num>
+  <w:num w:numId="45">
+    <w:abstractNumId w:val="35"/>
+  </w:num>
+  <w:num w:numId="46">
+    <w:abstractNumId w:val="37"/>
+  </w:num>
+  <w:num w:numId="47">
+    <w:abstractNumId w:val="6"/>
+  </w:num>
+  <w:num w:numId="48">
     <w:abstractNumId w:val="0"/>
   </w:num>
-  <w:num w:numId="6">
-    <w:abstractNumId w:val="16"/>
-  </w:num>
-  <w:num w:numId="7">
-    <w:abstractNumId w:val="34"/>
-  </w:num>
-  <w:num w:numId="8">
-    <w:abstractNumId w:val="38"/>
-  </w:num>
-  <w:num w:numId="9">
-    <w:abstractNumId w:val="26"/>
-  </w:num>
-  <w:num w:numId="10">
-    <w:abstractNumId w:val="33"/>
-  </w:num>
-  <w:num w:numId="11">
-    <w:abstractNumId w:val="3"/>
-  </w:num>
-  <w:num w:numId="12">
-    <w:abstractNumId w:val="25"/>
-  </w:num>
-  <w:num w:numId="13">
-    <w:abstractNumId w:val="31"/>
-  </w:num>
-  <w:num w:numId="14">
-    <w:abstractNumId w:val="30"/>
-  </w:num>
-  <w:num w:numId="15">
-    <w:abstractNumId w:val="12"/>
-  </w:num>
-  <w:num w:numId="16">
-    <w:abstractNumId w:val="8"/>
-  </w:num>
-  <w:num w:numId="17">
-    <w:abstractNumId w:val="23"/>
-  </w:num>
-  <w:num w:numId="18">
-    <w:abstractNumId w:val="6"/>
-  </w:num>
-  <w:num w:numId="19">
-    <w:abstractNumId w:val="17"/>
-  </w:num>
-  <w:num w:numId="20">
-    <w:abstractNumId w:val="39"/>
-  </w:num>
-  <w:num w:numId="21">
-    <w:abstractNumId w:val="1"/>
-  </w:num>
-  <w:num w:numId="22">
-    <w:abstractNumId w:val="21"/>
-  </w:num>
-  <w:num w:numId="23">
-    <w:abstractNumId w:val="13"/>
-  </w:num>
-  <w:num w:numId="24">
-    <w:abstractNumId w:val="4"/>
-  </w:num>
-  <w:num w:numId="25">
-    <w:abstractNumId w:val="24"/>
-  </w:num>
-  <w:num w:numId="26">
-    <w:abstractNumId w:val="9"/>
-  </w:num>
-  <w:num w:numId="27">
-    <w:abstractNumId w:val="35"/>
-  </w:num>
-  <w:num w:numId="28">
-    <w:abstractNumId w:val="29"/>
-  </w:num>
-  <w:num w:numId="29">
-    <w:abstractNumId w:val="37"/>
-  </w:num>
-  <w:num w:numId="30">
-    <w:abstractNumId w:val="32"/>
-  </w:num>
-  <w:num w:numId="31">
-    <w:abstractNumId w:val="41"/>
-  </w:num>
-  <w:num w:numId="32">
-    <w:abstractNumId w:val="11"/>
-  </w:num>
-  <w:num w:numId="33">
-    <w:abstractNumId w:val="5"/>
-  </w:num>
-  <w:num w:numId="34">
-    <w:abstractNumId w:val="36"/>
-  </w:num>
-  <w:num w:numId="35">
-    <w:abstractNumId w:val="18"/>
-  </w:num>
-  <w:num w:numId="36">
-    <w:abstractNumId w:val="42"/>
-  </w:num>
-  <w:num w:numId="37">
-    <w:abstractNumId w:val="7"/>
-  </w:num>
-  <w:num w:numId="38">
-    <w:abstractNumId w:val="28"/>
-  </w:num>
-  <w:num w:numId="39">
-    <w:abstractNumId w:val="2"/>
-  </w:num>
-  <w:num w:numId="40">
-    <w:abstractNumId w:val="19"/>
-  </w:num>
-  <w:num w:numId="41">
-    <w:abstractNumId w:val="22"/>
-  </w:num>
-  <w:num w:numId="42">
+  <w:num w:numId="49">
     <w:abstractNumId w:val="15"/>
   </w:num>
-  <w:num w:numId="43">
-    <w:abstractNumId w:val="20"/>
+  <w:num w:numId="50">
+    <w:abstractNumId w:val="31"/>
   </w:num>
   <w:numIdMacAtCleanup w:val="15"/>
 </w:numbering>

</xml_diff>